<commit_message>
Added first draft of Component interfaces text
</commit_message>
<xml_diff>
--- a/Text/DD_text.docx
+++ b/Text/DD_text.docx
@@ -109,27 +109,7 @@
           <w:sz w:val="22"/>
           <w:szCs w:val="22"/>
         </w:rPr>
-        <w:t xml:space="preserve"> system. Building on the RASD document, it gives a more refined technical and functional description of the system, explaining it on a much lower level. To provide the full description of the system, UML diagrams will be used since they are the de facto industry standard. While actual implementation is not part of the document, it outlines the presumed implementation, </w:t>
-      </w:r>
-      <w:proofErr w:type="gramStart"/>
-      <w:r>
-        <w:rPr>
-          <w:rStyle w:val="normaltextrun"/>
-          <w:rFonts w:ascii="Calibri" w:hAnsi="Calibri" w:cs="Calibri"/>
-          <w:sz w:val="22"/>
-          <w:szCs w:val="22"/>
-        </w:rPr>
-        <w:t>integration</w:t>
-      </w:r>
-      <w:proofErr w:type="gramEnd"/>
-      <w:r>
-        <w:rPr>
-          <w:rStyle w:val="normaltextrun"/>
-          <w:rFonts w:ascii="Calibri" w:hAnsi="Calibri" w:cs="Calibri"/>
-          <w:sz w:val="22"/>
-          <w:szCs w:val="22"/>
-        </w:rPr>
-        <w:t xml:space="preserve"> and test plan, to help the software development team in the realization of the application. The purpose of the document is primarily to guide software developers, but it can also provide useful information to end users and investors.</w:t>
+        <w:t> system. Building on the RASD document, it gives a more refined technical and functional description of the system, explaining it on a much lower level. To provide the full description of the system, UML diagrams will be used since they are the de facto industry standard. While actual implementation is not part of the document, it outlines the presumed implementation, integration and test plan, to help the software development team in the realization of the application. The purpose of the document is primarily to guide software developers, but it can also provide useful information to end users and investors.</w:t>
       </w:r>
       <w:r>
         <w:rPr>
@@ -688,6 +668,7 @@
         <w:ind w:left="1080"/>
         <w:textAlignment w:val="baseline"/>
         <w:rPr>
+          <w:rStyle w:val="eop"/>
           <w:rFonts w:ascii="Calibri" w:hAnsi="Calibri" w:cs="Calibri"/>
           <w:sz w:val="22"/>
           <w:szCs w:val="22"/>
@@ -712,6 +693,1414 @@
           <w:szCs w:val="22"/>
         </w:rPr>
         <w:t> </w:t>
+      </w:r>
+    </w:p>
+    <w:p>
+      <w:pPr>
+        <w:spacing w:after="0" w:line="240" w:lineRule="auto"/>
+        <w:ind w:left="720" w:firstLine="720"/>
+        <w:textAlignment w:val="baseline"/>
+        <w:rPr>
+          <w:rFonts w:ascii="Segoe UI" w:eastAsia="Times New Roman" w:hAnsi="Segoe UI" w:cs="Segoe UI"/>
+          <w:sz w:val="18"/>
+          <w:szCs w:val="18"/>
+        </w:rPr>
+      </w:pPr>
+      <w:r>
+        <w:rPr>
+          <w:rFonts w:ascii="Calibri" w:eastAsia="Times New Roman" w:hAnsi="Calibri" w:cs="Calibri"/>
+        </w:rPr>
+        <w:t xml:space="preserve">The complexity of developing a mobile application encourages the engineers to split the paramount task into smaller subproblems, or components. Each component is then </w:t>
+      </w:r>
+      <w:r>
+        <w:rPr>
+          <w:rFonts w:ascii="Calibri" w:eastAsia="Times New Roman" w:hAnsi="Calibri" w:cs="Calibri"/>
+        </w:rPr>
+        <w:lastRenderedPageBreak/>
+        <w:t>encapsulating a certain part of the applications function, and communicating with other components through interfaces. The use of interfaces enables the developer of a component to be unaware of the concrete implementation of other components, but just know the syntax of their method calls. </w:t>
+      </w:r>
+    </w:p>
+    <w:p>
+      <w:pPr>
+        <w:pStyle w:val="ListParagraph"/>
+        <w:spacing w:after="0" w:line="240" w:lineRule="auto"/>
+        <w:textAlignment w:val="baseline"/>
+        <w:rPr>
+          <w:rFonts w:ascii="Segoe UI" w:eastAsia="Times New Roman" w:hAnsi="Segoe UI" w:cs="Segoe UI"/>
+          <w:sz w:val="18"/>
+          <w:szCs w:val="18"/>
+        </w:rPr>
+      </w:pPr>
+      <w:r>
+        <w:rPr>
+          <w:rFonts w:ascii="Calibri" w:eastAsia="Times New Roman" w:hAnsi="Calibri" w:cs="Calibri"/>
+        </w:rPr>
+        <w:t>This section gives a thorough overview of the systems interfaces, divided by components they belong to. It is important to note that the interfaces and their methods proposed in this section, do not necessarily represent the exact written counterparts in the implementation, but offer a basic guideline of the component communication. </w:t>
+      </w:r>
+    </w:p>
+    <w:p>
+      <w:pPr>
+        <w:pStyle w:val="ListParagraph"/>
+        <w:spacing w:after="0" w:line="240" w:lineRule="auto"/>
+        <w:textAlignment w:val="baseline"/>
+        <w:rPr>
+          <w:rFonts w:ascii="Segoe UI" w:eastAsia="Times New Roman" w:hAnsi="Segoe UI" w:cs="Segoe UI"/>
+          <w:sz w:val="18"/>
+          <w:szCs w:val="18"/>
+        </w:rPr>
+      </w:pPr>
+      <w:r>
+        <w:rPr>
+          <w:rFonts w:ascii="Calibri" w:eastAsia="Times New Roman" w:hAnsi="Calibri" w:cs="Calibri"/>
+        </w:rPr>
+        <w:t> </w:t>
+      </w:r>
+    </w:p>
+    <w:p>
+      <w:pPr>
+        <w:pStyle w:val="ListParagraph"/>
+        <w:spacing w:after="0" w:line="240" w:lineRule="auto"/>
+        <w:textAlignment w:val="baseline"/>
+        <w:rPr>
+          <w:rFonts w:ascii="Segoe UI" w:eastAsia="Times New Roman" w:hAnsi="Segoe UI" w:cs="Segoe UI"/>
+          <w:sz w:val="18"/>
+          <w:szCs w:val="18"/>
+        </w:rPr>
+      </w:pPr>
+      <w:r>
+        <w:rPr>
+          <w:rFonts w:ascii="Calibri" w:eastAsia="Times New Roman" w:hAnsi="Calibri" w:cs="Calibri"/>
+        </w:rPr>
+        <w:t>General interfaces: </w:t>
+      </w:r>
+    </w:p>
+    <w:p>
+      <w:pPr>
+        <w:pStyle w:val="ListParagraph"/>
+        <w:spacing w:after="0" w:line="240" w:lineRule="auto"/>
+        <w:textAlignment w:val="baseline"/>
+        <w:rPr>
+          <w:rFonts w:ascii="Segoe UI" w:eastAsia="Times New Roman" w:hAnsi="Segoe UI" w:cs="Segoe UI"/>
+          <w:sz w:val="18"/>
+          <w:szCs w:val="18"/>
+        </w:rPr>
+      </w:pPr>
+      <w:proofErr w:type="spellStart"/>
+      <w:r>
+        <w:rPr>
+          <w:rFonts w:ascii="Calibri" w:eastAsia="Times New Roman" w:hAnsi="Calibri" w:cs="Calibri"/>
+        </w:rPr>
+        <w:t>AndroidAppManager</w:t>
+      </w:r>
+      <w:proofErr w:type="spellEnd"/>
+      <w:r>
+        <w:rPr>
+          <w:rFonts w:ascii="Calibri" w:eastAsia="Times New Roman" w:hAnsi="Calibri" w:cs="Calibri"/>
+        </w:rPr>
+        <w:t>/</w:t>
+      </w:r>
+      <w:proofErr w:type="spellStart"/>
+      <w:r>
+        <w:rPr>
+          <w:rFonts w:ascii="Calibri" w:eastAsia="Times New Roman" w:hAnsi="Calibri" w:cs="Calibri"/>
+        </w:rPr>
+        <w:t>iPhoneAppManager</w:t>
+      </w:r>
+      <w:proofErr w:type="spellEnd"/>
+      <w:r>
+        <w:rPr>
+          <w:rFonts w:ascii="Calibri" w:eastAsia="Times New Roman" w:hAnsi="Calibri" w:cs="Calibri"/>
+        </w:rPr>
+        <w:t> </w:t>
+      </w:r>
+    </w:p>
+    <w:p>
+      <w:pPr>
+        <w:pStyle w:val="ListParagraph"/>
+        <w:spacing w:after="0" w:line="240" w:lineRule="auto"/>
+        <w:textAlignment w:val="baseline"/>
+        <w:rPr>
+          <w:rFonts w:ascii="Segoe UI" w:eastAsia="Times New Roman" w:hAnsi="Segoe UI" w:cs="Segoe UI"/>
+          <w:sz w:val="18"/>
+          <w:szCs w:val="18"/>
+        </w:rPr>
+      </w:pPr>
+      <w:r>
+        <w:rPr>
+          <w:rFonts w:ascii="Calibri" w:eastAsia="Times New Roman" w:hAnsi="Calibri" w:cs="Calibri"/>
+        </w:rPr>
+        <w:t>-</w:t>
+      </w:r>
+      <w:proofErr w:type="spellStart"/>
+      <w:r>
+        <w:rPr>
+          <w:rFonts w:ascii="Calibri" w:eastAsia="Times New Roman" w:hAnsi="Calibri" w:cs="Calibri"/>
+        </w:rPr>
+        <w:t>RequestTicket</w:t>
+      </w:r>
+      <w:proofErr w:type="spellEnd"/>
+      <w:r>
+        <w:rPr>
+          <w:rFonts w:ascii="Calibri" w:eastAsia="Times New Roman" w:hAnsi="Calibri" w:cs="Calibri"/>
+        </w:rPr>
+        <w:t> </w:t>
+      </w:r>
+    </w:p>
+    <w:p>
+      <w:pPr>
+        <w:pStyle w:val="ListParagraph"/>
+        <w:spacing w:after="0" w:line="240" w:lineRule="auto"/>
+        <w:textAlignment w:val="baseline"/>
+        <w:rPr>
+          <w:rFonts w:ascii="Segoe UI" w:eastAsia="Times New Roman" w:hAnsi="Segoe UI" w:cs="Segoe UI"/>
+          <w:sz w:val="18"/>
+          <w:szCs w:val="18"/>
+        </w:rPr>
+      </w:pPr>
+      <w:r>
+        <w:rPr>
+          <w:rFonts w:ascii="Calibri" w:eastAsia="Times New Roman" w:hAnsi="Calibri" w:cs="Calibri"/>
+        </w:rPr>
+        <w:t>-</w:t>
+      </w:r>
+      <w:proofErr w:type="spellStart"/>
+      <w:r>
+        <w:rPr>
+          <w:rFonts w:ascii="Calibri" w:eastAsia="Times New Roman" w:hAnsi="Calibri" w:cs="Calibri"/>
+        </w:rPr>
+        <w:t>EntranceCheck</w:t>
+      </w:r>
+      <w:proofErr w:type="spellEnd"/>
+      <w:r>
+        <w:rPr>
+          <w:rFonts w:ascii="Calibri" w:eastAsia="Times New Roman" w:hAnsi="Calibri" w:cs="Calibri"/>
+        </w:rPr>
+        <w:t> </w:t>
+      </w:r>
+    </w:p>
+    <w:p>
+      <w:pPr>
+        <w:pStyle w:val="ListParagraph"/>
+        <w:spacing w:after="0" w:line="240" w:lineRule="auto"/>
+        <w:textAlignment w:val="baseline"/>
+        <w:rPr>
+          <w:rFonts w:ascii="Segoe UI" w:eastAsia="Times New Roman" w:hAnsi="Segoe UI" w:cs="Segoe UI"/>
+          <w:sz w:val="18"/>
+          <w:szCs w:val="18"/>
+        </w:rPr>
+      </w:pPr>
+      <w:r>
+        <w:rPr>
+          <w:rFonts w:ascii="Calibri" w:eastAsia="Times New Roman" w:hAnsi="Calibri" w:cs="Calibri"/>
+        </w:rPr>
+        <w:t>-</w:t>
+      </w:r>
+      <w:proofErr w:type="spellStart"/>
+      <w:r>
+        <w:rPr>
+          <w:rFonts w:ascii="Calibri" w:eastAsia="Times New Roman" w:hAnsi="Calibri" w:cs="Calibri"/>
+        </w:rPr>
+        <w:t>GiveTicket</w:t>
+      </w:r>
+      <w:proofErr w:type="spellEnd"/>
+      <w:r>
+        <w:rPr>
+          <w:rFonts w:ascii="Calibri" w:eastAsia="Times New Roman" w:hAnsi="Calibri" w:cs="Calibri"/>
+        </w:rPr>
+        <w:t> </w:t>
+      </w:r>
+    </w:p>
+    <w:p>
+      <w:pPr>
+        <w:pStyle w:val="ListParagraph"/>
+        <w:spacing w:after="0" w:line="240" w:lineRule="auto"/>
+        <w:textAlignment w:val="baseline"/>
+        <w:rPr>
+          <w:rFonts w:ascii="Segoe UI" w:eastAsia="Times New Roman" w:hAnsi="Segoe UI" w:cs="Segoe UI"/>
+          <w:sz w:val="18"/>
+          <w:szCs w:val="18"/>
+        </w:rPr>
+      </w:pPr>
+      <w:r>
+        <w:rPr>
+          <w:rFonts w:ascii="Calibri" w:eastAsia="Times New Roman" w:hAnsi="Calibri" w:cs="Calibri"/>
+        </w:rPr>
+        <w:t>-</w:t>
+      </w:r>
+      <w:proofErr w:type="spellStart"/>
+      <w:r>
+        <w:rPr>
+          <w:rFonts w:ascii="Calibri" w:eastAsia="Times New Roman" w:hAnsi="Calibri" w:cs="Calibri"/>
+        </w:rPr>
+        <w:t>InformUserToEnter</w:t>
+      </w:r>
+      <w:proofErr w:type="spellEnd"/>
+      <w:r>
+        <w:rPr>
+          <w:rFonts w:ascii="Calibri" w:eastAsia="Times New Roman" w:hAnsi="Calibri" w:cs="Calibri"/>
+        </w:rPr>
+        <w:t> </w:t>
+      </w:r>
+    </w:p>
+    <w:p>
+      <w:pPr>
+        <w:pStyle w:val="ListParagraph"/>
+        <w:spacing w:after="0" w:line="240" w:lineRule="auto"/>
+        <w:textAlignment w:val="baseline"/>
+        <w:rPr>
+          <w:rFonts w:ascii="Segoe UI" w:eastAsia="Times New Roman" w:hAnsi="Segoe UI" w:cs="Segoe UI"/>
+          <w:sz w:val="18"/>
+          <w:szCs w:val="18"/>
+        </w:rPr>
+      </w:pPr>
+      <w:r>
+        <w:rPr>
+          <w:rFonts w:ascii="Calibri" w:eastAsia="Times New Roman" w:hAnsi="Calibri" w:cs="Calibri"/>
+        </w:rPr>
+        <w:t>-</w:t>
+      </w:r>
+      <w:proofErr w:type="spellStart"/>
+      <w:r>
+        <w:rPr>
+          <w:rFonts w:ascii="Calibri" w:eastAsia="Times New Roman" w:hAnsi="Calibri" w:cs="Calibri"/>
+        </w:rPr>
+        <w:t>CheckTicket</w:t>
+      </w:r>
+      <w:proofErr w:type="spellEnd"/>
+      <w:r>
+        <w:rPr>
+          <w:rFonts w:ascii="Calibri" w:eastAsia="Times New Roman" w:hAnsi="Calibri" w:cs="Calibri"/>
+        </w:rPr>
+        <w:t> </w:t>
+      </w:r>
+    </w:p>
+    <w:p>
+      <w:pPr>
+        <w:pStyle w:val="ListParagraph"/>
+        <w:spacing w:after="0" w:line="240" w:lineRule="auto"/>
+        <w:textAlignment w:val="baseline"/>
+        <w:rPr>
+          <w:rFonts w:ascii="Segoe UI" w:eastAsia="Times New Roman" w:hAnsi="Segoe UI" w:cs="Segoe UI"/>
+          <w:sz w:val="18"/>
+          <w:szCs w:val="18"/>
+        </w:rPr>
+      </w:pPr>
+      <w:proofErr w:type="spellStart"/>
+      <w:r>
+        <w:rPr>
+          <w:rFonts w:ascii="Calibri" w:eastAsia="Times New Roman" w:hAnsi="Calibri" w:cs="Calibri"/>
+        </w:rPr>
+        <w:t>CalculateTime</w:t>
+      </w:r>
+      <w:proofErr w:type="spellEnd"/>
+      <w:r>
+        <w:rPr>
+          <w:rFonts w:ascii="Calibri" w:eastAsia="Times New Roman" w:hAnsi="Calibri" w:cs="Calibri"/>
+        </w:rPr>
+        <w:t> </w:t>
+      </w:r>
+    </w:p>
+    <w:p>
+      <w:pPr>
+        <w:pStyle w:val="ListParagraph"/>
+        <w:spacing w:after="0" w:line="240" w:lineRule="auto"/>
+        <w:textAlignment w:val="baseline"/>
+        <w:rPr>
+          <w:rFonts w:ascii="Segoe UI" w:eastAsia="Times New Roman" w:hAnsi="Segoe UI" w:cs="Segoe UI"/>
+          <w:sz w:val="18"/>
+          <w:szCs w:val="18"/>
+        </w:rPr>
+      </w:pPr>
+      <w:proofErr w:type="spellStart"/>
+      <w:r>
+        <w:rPr>
+          <w:rFonts w:ascii="Calibri" w:eastAsia="Times New Roman" w:hAnsi="Calibri" w:cs="Calibri"/>
+        </w:rPr>
+        <w:t>ManageRequests</w:t>
+      </w:r>
+      <w:proofErr w:type="spellEnd"/>
+      <w:r>
+        <w:rPr>
+          <w:rFonts w:ascii="Calibri" w:eastAsia="Times New Roman" w:hAnsi="Calibri" w:cs="Calibri"/>
+        </w:rPr>
+        <w:t> </w:t>
+      </w:r>
+    </w:p>
+    <w:p>
+      <w:pPr>
+        <w:pStyle w:val="ListParagraph"/>
+        <w:spacing w:after="0" w:line="240" w:lineRule="auto"/>
+        <w:textAlignment w:val="baseline"/>
+        <w:rPr>
+          <w:rFonts w:ascii="Segoe UI" w:eastAsia="Times New Roman" w:hAnsi="Segoe UI" w:cs="Segoe UI"/>
+          <w:sz w:val="18"/>
+          <w:szCs w:val="18"/>
+        </w:rPr>
+      </w:pPr>
+      <w:proofErr w:type="spellStart"/>
+      <w:r>
+        <w:rPr>
+          <w:rFonts w:ascii="Calibri" w:eastAsia="Times New Roman" w:hAnsi="Calibri" w:cs="Calibri"/>
+        </w:rPr>
+        <w:t>StoreSelector</w:t>
+      </w:r>
+      <w:proofErr w:type="spellEnd"/>
+      <w:r>
+        <w:rPr>
+          <w:rFonts w:ascii="Calibri" w:eastAsia="Times New Roman" w:hAnsi="Calibri" w:cs="Calibri"/>
+        </w:rPr>
+        <w:t> </w:t>
+      </w:r>
+    </w:p>
+    <w:p>
+      <w:pPr>
+        <w:pStyle w:val="ListParagraph"/>
+        <w:spacing w:after="0" w:line="240" w:lineRule="auto"/>
+        <w:textAlignment w:val="baseline"/>
+        <w:rPr>
+          <w:rFonts w:ascii="Segoe UI" w:eastAsia="Times New Roman" w:hAnsi="Segoe UI" w:cs="Segoe UI"/>
+          <w:sz w:val="18"/>
+          <w:szCs w:val="18"/>
+        </w:rPr>
+      </w:pPr>
+      <w:proofErr w:type="spellStart"/>
+      <w:r>
+        <w:rPr>
+          <w:rFonts w:ascii="Calibri" w:eastAsia="Times New Roman" w:hAnsi="Calibri" w:cs="Calibri"/>
+        </w:rPr>
+        <w:t>ManageStore</w:t>
+      </w:r>
+      <w:proofErr w:type="spellEnd"/>
+      <w:r>
+        <w:rPr>
+          <w:rFonts w:ascii="Calibri" w:eastAsia="Times New Roman" w:hAnsi="Calibri" w:cs="Calibri"/>
+        </w:rPr>
+        <w:t> </w:t>
+      </w:r>
+    </w:p>
+    <w:p>
+      <w:pPr>
+        <w:pStyle w:val="ListParagraph"/>
+        <w:spacing w:after="0" w:line="240" w:lineRule="auto"/>
+        <w:textAlignment w:val="baseline"/>
+        <w:rPr>
+          <w:rFonts w:ascii="Segoe UI" w:eastAsia="Times New Roman" w:hAnsi="Segoe UI" w:cs="Segoe UI"/>
+          <w:sz w:val="18"/>
+          <w:szCs w:val="18"/>
+        </w:rPr>
+      </w:pPr>
+      <w:proofErr w:type="spellStart"/>
+      <w:r>
+        <w:rPr>
+          <w:rFonts w:ascii="Calibri" w:eastAsia="Times New Roman" w:hAnsi="Calibri" w:cs="Calibri"/>
+        </w:rPr>
+        <w:t>ManageLogin</w:t>
+      </w:r>
+      <w:proofErr w:type="spellEnd"/>
+      <w:r>
+        <w:rPr>
+          <w:rFonts w:ascii="Calibri" w:eastAsia="Times New Roman" w:hAnsi="Calibri" w:cs="Calibri"/>
+        </w:rPr>
+        <w:t> </w:t>
+      </w:r>
+    </w:p>
+    <w:p>
+      <w:pPr>
+        <w:pStyle w:val="ListParagraph"/>
+        <w:spacing w:after="0" w:line="240" w:lineRule="auto"/>
+        <w:textAlignment w:val="baseline"/>
+        <w:rPr>
+          <w:rFonts w:ascii="Segoe UI" w:eastAsia="Times New Roman" w:hAnsi="Segoe UI" w:cs="Segoe UI"/>
+          <w:sz w:val="18"/>
+          <w:szCs w:val="18"/>
+        </w:rPr>
+      </w:pPr>
+      <w:proofErr w:type="spellStart"/>
+      <w:r>
+        <w:rPr>
+          <w:rFonts w:ascii="Calibri" w:eastAsia="Times New Roman" w:hAnsi="Calibri" w:cs="Calibri"/>
+        </w:rPr>
+        <w:t>ManageData</w:t>
+      </w:r>
+      <w:proofErr w:type="spellEnd"/>
+      <w:r>
+        <w:rPr>
+          <w:rFonts w:ascii="Calibri" w:eastAsia="Times New Roman" w:hAnsi="Calibri" w:cs="Calibri"/>
+        </w:rPr>
+        <w:t> </w:t>
+      </w:r>
+    </w:p>
+    <w:p>
+      <w:pPr>
+        <w:pStyle w:val="ListParagraph"/>
+        <w:spacing w:after="0" w:line="240" w:lineRule="auto"/>
+        <w:textAlignment w:val="baseline"/>
+        <w:rPr>
+          <w:rFonts w:ascii="Segoe UI" w:eastAsia="Times New Roman" w:hAnsi="Segoe UI" w:cs="Segoe UI"/>
+          <w:sz w:val="18"/>
+          <w:szCs w:val="18"/>
+        </w:rPr>
+      </w:pPr>
+      <w:proofErr w:type="spellStart"/>
+      <w:r>
+        <w:rPr>
+          <w:rFonts w:ascii="Calibri" w:eastAsia="Times New Roman" w:hAnsi="Calibri" w:cs="Calibri"/>
+        </w:rPr>
+        <w:t>DatabaseManager</w:t>
+      </w:r>
+      <w:proofErr w:type="spellEnd"/>
+      <w:r>
+        <w:rPr>
+          <w:rFonts w:ascii="Calibri" w:eastAsia="Times New Roman" w:hAnsi="Calibri" w:cs="Calibri"/>
+        </w:rPr>
+        <w:t> </w:t>
+      </w:r>
+    </w:p>
+    <w:p>
+      <w:pPr>
+        <w:pStyle w:val="ListParagraph"/>
+        <w:spacing w:after="0" w:line="240" w:lineRule="auto"/>
+        <w:textAlignment w:val="baseline"/>
+        <w:rPr>
+          <w:rFonts w:ascii="Segoe UI" w:eastAsia="Times New Roman" w:hAnsi="Segoe UI" w:cs="Segoe UI"/>
+          <w:sz w:val="18"/>
+          <w:szCs w:val="18"/>
+        </w:rPr>
+      </w:pPr>
+      <w:proofErr w:type="spellStart"/>
+      <w:r>
+        <w:rPr>
+          <w:rFonts w:ascii="Calibri" w:eastAsia="Times New Roman" w:hAnsi="Calibri" w:cs="Calibri"/>
+        </w:rPr>
+        <w:t>GoogleMaps</w:t>
+      </w:r>
+      <w:proofErr w:type="spellEnd"/>
+      <w:r>
+        <w:rPr>
+          <w:rFonts w:ascii="Calibri" w:eastAsia="Times New Roman" w:hAnsi="Calibri" w:cs="Calibri"/>
+        </w:rPr>
+        <w:t> </w:t>
+      </w:r>
+    </w:p>
+    <w:p>
+      <w:pPr>
+        <w:pStyle w:val="ListParagraph"/>
+        <w:spacing w:after="0" w:line="240" w:lineRule="auto"/>
+        <w:textAlignment w:val="baseline"/>
+        <w:rPr>
+          <w:rFonts w:ascii="Segoe UI" w:eastAsia="Times New Roman" w:hAnsi="Segoe UI" w:cs="Segoe UI"/>
+          <w:sz w:val="18"/>
+          <w:szCs w:val="18"/>
+        </w:rPr>
+      </w:pPr>
+      <w:proofErr w:type="spellStart"/>
+      <w:r>
+        <w:rPr>
+          <w:rFonts w:ascii="Calibri" w:eastAsia="Times New Roman" w:hAnsi="Calibri" w:cs="Calibri"/>
+        </w:rPr>
+        <w:t>ManageTickets</w:t>
+      </w:r>
+      <w:proofErr w:type="spellEnd"/>
+      <w:r>
+        <w:rPr>
+          <w:rFonts w:ascii="Calibri" w:eastAsia="Times New Roman" w:hAnsi="Calibri" w:cs="Calibri"/>
+        </w:rPr>
+        <w:t> </w:t>
+      </w:r>
+    </w:p>
+    <w:p>
+      <w:pPr>
+        <w:pStyle w:val="ListParagraph"/>
+        <w:spacing w:after="0" w:line="240" w:lineRule="auto"/>
+        <w:textAlignment w:val="baseline"/>
+        <w:rPr>
+          <w:rFonts w:ascii="Segoe UI" w:eastAsia="Times New Roman" w:hAnsi="Segoe UI" w:cs="Segoe UI"/>
+          <w:sz w:val="18"/>
+          <w:szCs w:val="18"/>
+        </w:rPr>
+      </w:pPr>
+      <w:proofErr w:type="spellStart"/>
+      <w:r>
+        <w:rPr>
+          <w:rFonts w:ascii="Calibri" w:eastAsia="Times New Roman" w:hAnsi="Calibri" w:cs="Calibri"/>
+        </w:rPr>
+        <w:t>ManageBAV</w:t>
+      </w:r>
+      <w:proofErr w:type="spellEnd"/>
+      <w:r>
+        <w:rPr>
+          <w:rFonts w:ascii="Calibri" w:eastAsia="Times New Roman" w:hAnsi="Calibri" w:cs="Calibri"/>
+        </w:rPr>
+        <w:t> </w:t>
+      </w:r>
+    </w:p>
+    <w:p>
+      <w:pPr>
+        <w:pStyle w:val="ListParagraph"/>
+        <w:spacing w:after="0" w:line="240" w:lineRule="auto"/>
+        <w:textAlignment w:val="baseline"/>
+        <w:rPr>
+          <w:rFonts w:ascii="Segoe UI" w:eastAsia="Times New Roman" w:hAnsi="Segoe UI" w:cs="Segoe UI"/>
+          <w:sz w:val="18"/>
+          <w:szCs w:val="18"/>
+        </w:rPr>
+      </w:pPr>
+      <w:proofErr w:type="spellStart"/>
+      <w:r>
+        <w:rPr>
+          <w:rFonts w:ascii="Calibri" w:eastAsia="Times New Roman" w:hAnsi="Calibri" w:cs="Calibri"/>
+        </w:rPr>
+        <w:t>CalculateDistance</w:t>
+      </w:r>
+      <w:proofErr w:type="spellEnd"/>
+      <w:r>
+        <w:rPr>
+          <w:rFonts w:ascii="Calibri" w:eastAsia="Times New Roman" w:hAnsi="Calibri" w:cs="Calibri"/>
+        </w:rPr>
+        <w:t> </w:t>
+      </w:r>
+    </w:p>
+    <w:p>
+      <w:pPr>
+        <w:pStyle w:val="ListParagraph"/>
+        <w:spacing w:after="0" w:line="240" w:lineRule="auto"/>
+        <w:textAlignment w:val="baseline"/>
+        <w:rPr>
+          <w:rFonts w:ascii="Segoe UI" w:eastAsia="Times New Roman" w:hAnsi="Segoe UI" w:cs="Segoe UI"/>
+          <w:sz w:val="18"/>
+          <w:szCs w:val="18"/>
+        </w:rPr>
+      </w:pPr>
+      <w:proofErr w:type="spellStart"/>
+      <w:r>
+        <w:rPr>
+          <w:rFonts w:ascii="Calibri" w:eastAsia="Times New Roman" w:hAnsi="Calibri" w:cs="Calibri"/>
+        </w:rPr>
+        <w:t>ManageSchedule</w:t>
+      </w:r>
+      <w:proofErr w:type="spellEnd"/>
+      <w:r>
+        <w:rPr>
+          <w:rFonts w:ascii="Calibri" w:eastAsia="Times New Roman" w:hAnsi="Calibri" w:cs="Calibri"/>
+        </w:rPr>
+        <w:t> </w:t>
+      </w:r>
+    </w:p>
+    <w:p>
+      <w:pPr>
+        <w:pStyle w:val="ListParagraph"/>
+        <w:spacing w:after="0" w:line="240" w:lineRule="auto"/>
+        <w:textAlignment w:val="baseline"/>
+        <w:rPr>
+          <w:rFonts w:ascii="Segoe UI" w:eastAsia="Times New Roman" w:hAnsi="Segoe UI" w:cs="Segoe UI"/>
+          <w:sz w:val="18"/>
+          <w:szCs w:val="18"/>
+        </w:rPr>
+      </w:pPr>
+      <w:proofErr w:type="spellStart"/>
+      <w:r>
+        <w:rPr>
+          <w:rFonts w:ascii="Calibri" w:eastAsia="Times New Roman" w:hAnsi="Calibri" w:cs="Calibri"/>
+        </w:rPr>
+        <w:t>ManageQueue</w:t>
+      </w:r>
+      <w:proofErr w:type="spellEnd"/>
+      <w:r>
+        <w:rPr>
+          <w:rFonts w:ascii="Calibri" w:eastAsia="Times New Roman" w:hAnsi="Calibri" w:cs="Calibri"/>
+        </w:rPr>
+        <w:t> </w:t>
+      </w:r>
+    </w:p>
+    <w:p>
+      <w:pPr>
+        <w:pStyle w:val="ListParagraph"/>
+        <w:spacing w:after="0" w:line="240" w:lineRule="auto"/>
+        <w:textAlignment w:val="baseline"/>
+        <w:rPr>
+          <w:rFonts w:ascii="Segoe UI" w:eastAsia="Times New Roman" w:hAnsi="Segoe UI" w:cs="Segoe UI"/>
+          <w:sz w:val="18"/>
+          <w:szCs w:val="18"/>
+        </w:rPr>
+      </w:pPr>
+      <w:r>
+        <w:rPr>
+          <w:rFonts w:ascii="Calibri" w:eastAsia="Times New Roman" w:hAnsi="Calibri" w:cs="Calibri"/>
+        </w:rPr>
+        <w:t> </w:t>
+      </w:r>
+    </w:p>
+    <w:p>
+      <w:pPr>
+        <w:pStyle w:val="ListParagraph"/>
+        <w:spacing w:after="0" w:line="240" w:lineRule="auto"/>
+        <w:textAlignment w:val="baseline"/>
+        <w:rPr>
+          <w:rFonts w:ascii="Segoe UI" w:eastAsia="Times New Roman" w:hAnsi="Segoe UI" w:cs="Segoe UI"/>
+          <w:sz w:val="18"/>
+          <w:szCs w:val="18"/>
+        </w:rPr>
+      </w:pPr>
+      <w:r>
+        <w:rPr>
+          <w:rFonts w:ascii="Calibri" w:eastAsia="Times New Roman" w:hAnsi="Calibri" w:cs="Calibri"/>
+        </w:rPr>
+        <w:t>To begin with, the application on the users phone communicates with the system through the </w:t>
+      </w:r>
+      <w:proofErr w:type="spellStart"/>
+      <w:r>
+        <w:rPr>
+          <w:rFonts w:ascii="Calibri" w:eastAsia="Times New Roman" w:hAnsi="Calibri" w:cs="Calibri"/>
+        </w:rPr>
+        <w:t>AndroidAppManager</w:t>
+      </w:r>
+      <w:proofErr w:type="spellEnd"/>
+      <w:r>
+        <w:rPr>
+          <w:rFonts w:ascii="Calibri" w:eastAsia="Times New Roman" w:hAnsi="Calibri" w:cs="Calibri"/>
+        </w:rPr>
+        <w:t> and </w:t>
+      </w:r>
+      <w:proofErr w:type="spellStart"/>
+      <w:r>
+        <w:rPr>
+          <w:rFonts w:ascii="Calibri" w:eastAsia="Times New Roman" w:hAnsi="Calibri" w:cs="Calibri"/>
+        </w:rPr>
+        <w:t>IPhoneAppManager</w:t>
+      </w:r>
+      <w:proofErr w:type="spellEnd"/>
+      <w:r>
+        <w:rPr>
+          <w:rFonts w:ascii="Calibri" w:eastAsia="Times New Roman" w:hAnsi="Calibri" w:cs="Calibri"/>
+        </w:rPr>
+        <w:t> interfaces, according to the type of the users OS. They enable communication between the </w:t>
+      </w:r>
+      <w:proofErr w:type="spellStart"/>
+      <w:r>
+        <w:rPr>
+          <w:rFonts w:ascii="Calibri" w:eastAsia="Times New Roman" w:hAnsi="Calibri" w:cs="Calibri"/>
+        </w:rPr>
+        <w:t>ApplicationServer</w:t>
+      </w:r>
+      <w:proofErr w:type="spellEnd"/>
+      <w:r>
+        <w:rPr>
+          <w:rFonts w:ascii="Calibri" w:eastAsia="Times New Roman" w:hAnsi="Calibri" w:cs="Calibri"/>
+        </w:rPr>
+        <w:t>, or more specifically, the Director component, and the smartphone application. Depending on the type of the user, the interface offers all methods for the interaction with the system. </w:t>
+      </w:r>
+    </w:p>
+    <w:p>
+      <w:pPr>
+        <w:pStyle w:val="ListParagraph"/>
+        <w:spacing w:after="0" w:line="240" w:lineRule="auto"/>
+        <w:textAlignment w:val="baseline"/>
+        <w:rPr>
+          <w:rFonts w:ascii="Segoe UI" w:eastAsia="Times New Roman" w:hAnsi="Segoe UI" w:cs="Segoe UI"/>
+          <w:sz w:val="18"/>
+          <w:szCs w:val="18"/>
+        </w:rPr>
+      </w:pPr>
+      <w:r>
+        <w:rPr>
+          <w:rFonts w:ascii="Calibri" w:eastAsia="Times New Roman" w:hAnsi="Calibri" w:cs="Calibri"/>
+        </w:rPr>
+        <w:t>For example, upon the push of a button in the UI, the application invokes the </w:t>
+      </w:r>
+      <w:proofErr w:type="spellStart"/>
+      <w:r>
+        <w:rPr>
+          <w:rFonts w:ascii="Calibri" w:eastAsia="Times New Roman" w:hAnsi="Calibri" w:cs="Calibri"/>
+        </w:rPr>
+        <w:t>RequestTicket</w:t>
+      </w:r>
+      <w:proofErr w:type="spellEnd"/>
+      <w:r>
+        <w:rPr>
+          <w:rFonts w:ascii="Calibri" w:eastAsia="Times New Roman" w:hAnsi="Calibri" w:cs="Calibri"/>
+        </w:rPr>
+        <w:t> method on the Director to propagate the request. Similar to that, an application of a store manager can invoke the </w:t>
+      </w:r>
+      <w:proofErr w:type="spellStart"/>
+      <w:r>
+        <w:rPr>
+          <w:rFonts w:ascii="Calibri" w:eastAsia="Times New Roman" w:hAnsi="Calibri" w:cs="Calibri"/>
+        </w:rPr>
+        <w:t>CheckTicket</w:t>
+      </w:r>
+      <w:proofErr w:type="spellEnd"/>
+      <w:r>
+        <w:rPr>
+          <w:rFonts w:ascii="Calibri" w:eastAsia="Times New Roman" w:hAnsi="Calibri" w:cs="Calibri"/>
+        </w:rPr>
+        <w:t> method on the Director, to propagate the </w:t>
+      </w:r>
+      <w:proofErr w:type="spellStart"/>
+      <w:r>
+        <w:rPr>
+          <w:rFonts w:ascii="Calibri" w:eastAsia="Times New Roman" w:hAnsi="Calibri" w:cs="Calibri"/>
+        </w:rPr>
+        <w:t>spcific</w:t>
+      </w:r>
+      <w:proofErr w:type="spellEnd"/>
+      <w:r>
+        <w:rPr>
+          <w:rFonts w:ascii="Calibri" w:eastAsia="Times New Roman" w:hAnsi="Calibri" w:cs="Calibri"/>
+        </w:rPr>
+        <w:t> request to the </w:t>
+      </w:r>
+      <w:proofErr w:type="spellStart"/>
+      <w:r>
+        <w:rPr>
+          <w:rFonts w:ascii="Calibri" w:eastAsia="Times New Roman" w:hAnsi="Calibri" w:cs="Calibri"/>
+        </w:rPr>
+        <w:t>ApplicationServer</w:t>
+      </w:r>
+      <w:proofErr w:type="spellEnd"/>
+      <w:r>
+        <w:rPr>
+          <w:rFonts w:ascii="Calibri" w:eastAsia="Times New Roman" w:hAnsi="Calibri" w:cs="Calibri"/>
+        </w:rPr>
+        <w:t>. </w:t>
+      </w:r>
+    </w:p>
+    <w:p>
+      <w:pPr>
+        <w:pStyle w:val="ListParagraph"/>
+        <w:spacing w:after="0" w:line="240" w:lineRule="auto"/>
+        <w:textAlignment w:val="baseline"/>
+        <w:rPr>
+          <w:rFonts w:ascii="Segoe UI" w:eastAsia="Times New Roman" w:hAnsi="Segoe UI" w:cs="Segoe UI"/>
+          <w:sz w:val="18"/>
+          <w:szCs w:val="18"/>
+        </w:rPr>
+      </w:pPr>
+      <w:r>
+        <w:rPr>
+          <w:rFonts w:ascii="Calibri" w:eastAsia="Times New Roman" w:hAnsi="Calibri" w:cs="Calibri"/>
+        </w:rPr>
+        <w:t> </w:t>
+      </w:r>
+    </w:p>
+    <w:p>
+      <w:pPr>
+        <w:pStyle w:val="ListParagraph"/>
+        <w:spacing w:after="0" w:line="240" w:lineRule="auto"/>
+        <w:textAlignment w:val="baseline"/>
+        <w:rPr>
+          <w:rFonts w:ascii="Segoe UI" w:eastAsia="Times New Roman" w:hAnsi="Segoe UI" w:cs="Segoe UI"/>
+          <w:sz w:val="18"/>
+          <w:szCs w:val="18"/>
+        </w:rPr>
+      </w:pPr>
+      <w:r>
+        <w:rPr>
+          <w:rFonts w:ascii="Calibri" w:eastAsia="Times New Roman" w:hAnsi="Calibri" w:cs="Calibri"/>
+        </w:rPr>
+        <w:t>The systems main global component, the </w:t>
+      </w:r>
+      <w:proofErr w:type="spellStart"/>
+      <w:r>
+        <w:rPr>
+          <w:rFonts w:ascii="Calibri" w:eastAsia="Times New Roman" w:hAnsi="Calibri" w:cs="Calibri"/>
+        </w:rPr>
+        <w:t>ApplicationServer</w:t>
+      </w:r>
+      <w:proofErr w:type="spellEnd"/>
+      <w:r>
+        <w:rPr>
+          <w:rFonts w:ascii="Calibri" w:eastAsia="Times New Roman" w:hAnsi="Calibri" w:cs="Calibri"/>
+        </w:rPr>
+        <w:t>, is divided into smaller core components Director, LoginManager, StoreSelectionManager, DBService, GoogleMapsService and RequestManager. The communication between the core components is also done through interfaces. </w:t>
+      </w:r>
+    </w:p>
+    <w:p>
+      <w:pPr>
+        <w:pStyle w:val="ListParagraph"/>
+        <w:spacing w:after="0" w:line="240" w:lineRule="auto"/>
+        <w:textAlignment w:val="baseline"/>
+        <w:rPr>
+          <w:rFonts w:ascii="Segoe UI" w:eastAsia="Times New Roman" w:hAnsi="Segoe UI" w:cs="Segoe UI"/>
+          <w:sz w:val="18"/>
+          <w:szCs w:val="18"/>
+        </w:rPr>
+      </w:pPr>
+      <w:r>
+        <w:rPr>
+          <w:rFonts w:ascii="Calibri" w:eastAsia="Times New Roman" w:hAnsi="Calibri" w:cs="Calibri"/>
+        </w:rPr>
+        <w:t>For the Director to propagate users requests, the </w:t>
+      </w:r>
+      <w:proofErr w:type="spellStart"/>
+      <w:r>
+        <w:rPr>
+          <w:rFonts w:ascii="Calibri" w:eastAsia="Times New Roman" w:hAnsi="Calibri" w:cs="Calibri"/>
+        </w:rPr>
+        <w:t>RequestManager</w:t>
+      </w:r>
+      <w:proofErr w:type="spellEnd"/>
+      <w:r>
+        <w:rPr>
+          <w:rFonts w:ascii="Calibri" w:eastAsia="Times New Roman" w:hAnsi="Calibri" w:cs="Calibri"/>
+        </w:rPr>
+        <w:t> offers methods contained in the </w:t>
+      </w:r>
+      <w:proofErr w:type="spellStart"/>
+      <w:r>
+        <w:rPr>
+          <w:rFonts w:ascii="Calibri" w:eastAsia="Times New Roman" w:hAnsi="Calibri" w:cs="Calibri"/>
+        </w:rPr>
+        <w:t>ManageRequests</w:t>
+      </w:r>
+      <w:proofErr w:type="spellEnd"/>
+      <w:r>
+        <w:rPr>
+          <w:rFonts w:ascii="Calibri" w:eastAsia="Times New Roman" w:hAnsi="Calibri" w:cs="Calibri"/>
+        </w:rPr>
+        <w:t> interface. Other than that, the two components also communicate to calculate wait time through the </w:t>
+      </w:r>
+      <w:proofErr w:type="spellStart"/>
+      <w:r>
+        <w:rPr>
+          <w:rFonts w:ascii="Calibri" w:eastAsia="Times New Roman" w:hAnsi="Calibri" w:cs="Calibri"/>
+        </w:rPr>
+        <w:t>CalculateTime</w:t>
+      </w:r>
+      <w:proofErr w:type="spellEnd"/>
+      <w:r>
+        <w:rPr>
+          <w:rFonts w:ascii="Calibri" w:eastAsia="Times New Roman" w:hAnsi="Calibri" w:cs="Calibri"/>
+        </w:rPr>
+        <w:t> interface. </w:t>
+      </w:r>
+    </w:p>
+    <w:p>
+      <w:pPr>
+        <w:pStyle w:val="ListParagraph"/>
+        <w:spacing w:after="0" w:line="240" w:lineRule="auto"/>
+        <w:textAlignment w:val="baseline"/>
+        <w:rPr>
+          <w:rFonts w:ascii="Segoe UI" w:eastAsia="Times New Roman" w:hAnsi="Segoe UI" w:cs="Segoe UI"/>
+          <w:sz w:val="18"/>
+          <w:szCs w:val="18"/>
+        </w:rPr>
+      </w:pPr>
+      <w:r>
+        <w:rPr>
+          <w:rFonts w:ascii="Calibri" w:eastAsia="Times New Roman" w:hAnsi="Calibri" w:cs="Calibri"/>
+        </w:rPr>
+        <w:lastRenderedPageBreak/>
+        <w:t>Furthermore, the Director component communicates with the </w:t>
+      </w:r>
+      <w:proofErr w:type="spellStart"/>
+      <w:r>
+        <w:rPr>
+          <w:rFonts w:ascii="Calibri" w:eastAsia="Times New Roman" w:hAnsi="Calibri" w:cs="Calibri"/>
+        </w:rPr>
+        <w:t>LoginManager</w:t>
+      </w:r>
+      <w:proofErr w:type="spellEnd"/>
+      <w:r>
+        <w:rPr>
+          <w:rFonts w:ascii="Calibri" w:eastAsia="Times New Roman" w:hAnsi="Calibri" w:cs="Calibri"/>
+        </w:rPr>
+        <w:t> and </w:t>
+      </w:r>
+      <w:proofErr w:type="spellStart"/>
+      <w:r>
+        <w:rPr>
+          <w:rFonts w:ascii="Calibri" w:eastAsia="Times New Roman" w:hAnsi="Calibri" w:cs="Calibri"/>
+        </w:rPr>
+        <w:t>StoreSelectionManager</w:t>
+      </w:r>
+      <w:proofErr w:type="spellEnd"/>
+      <w:r>
+        <w:rPr>
+          <w:rFonts w:ascii="Calibri" w:eastAsia="Times New Roman" w:hAnsi="Calibri" w:cs="Calibri"/>
+        </w:rPr>
+        <w:t> components. For the </w:t>
+      </w:r>
+      <w:proofErr w:type="spellStart"/>
+      <w:r>
+        <w:rPr>
+          <w:rFonts w:ascii="Calibri" w:eastAsia="Times New Roman" w:hAnsi="Calibri" w:cs="Calibri"/>
+        </w:rPr>
+        <w:t>LoginManager</w:t>
+      </w:r>
+      <w:proofErr w:type="spellEnd"/>
+      <w:r>
+        <w:rPr>
+          <w:rFonts w:ascii="Calibri" w:eastAsia="Times New Roman" w:hAnsi="Calibri" w:cs="Calibri"/>
+        </w:rPr>
+        <w:t>, it does so through a </w:t>
+      </w:r>
+      <w:proofErr w:type="spellStart"/>
+      <w:r>
+        <w:rPr>
+          <w:rFonts w:ascii="Calibri" w:eastAsia="Times New Roman" w:hAnsi="Calibri" w:cs="Calibri"/>
+        </w:rPr>
+        <w:t>ManageLogin</w:t>
+      </w:r>
+      <w:proofErr w:type="spellEnd"/>
+      <w:r>
+        <w:rPr>
+          <w:rFonts w:ascii="Calibri" w:eastAsia="Times New Roman" w:hAnsi="Calibri" w:cs="Calibri"/>
+        </w:rPr>
+        <w:t> interface, which enables the propagation of the credential check used when a store manager accesses the application. For the </w:t>
+      </w:r>
+      <w:proofErr w:type="spellStart"/>
+      <w:r>
+        <w:rPr>
+          <w:rFonts w:ascii="Calibri" w:eastAsia="Times New Roman" w:hAnsi="Calibri" w:cs="Calibri"/>
+        </w:rPr>
+        <w:t>StoreSelectionManager</w:t>
+      </w:r>
+      <w:proofErr w:type="spellEnd"/>
+      <w:r>
+        <w:rPr>
+          <w:rFonts w:ascii="Calibri" w:eastAsia="Times New Roman" w:hAnsi="Calibri" w:cs="Calibri"/>
+        </w:rPr>
+        <w:t>, it uses methods offered by the </w:t>
+      </w:r>
+      <w:proofErr w:type="spellStart"/>
+      <w:r>
+        <w:rPr>
+          <w:rFonts w:ascii="Calibri" w:eastAsia="Times New Roman" w:hAnsi="Calibri" w:cs="Calibri"/>
+        </w:rPr>
+        <w:t>StoreSelectionManager</w:t>
+      </w:r>
+      <w:proofErr w:type="spellEnd"/>
+      <w:r>
+        <w:rPr>
+          <w:rFonts w:ascii="Calibri" w:eastAsia="Times New Roman" w:hAnsi="Calibri" w:cs="Calibri"/>
+        </w:rPr>
+        <w:t> in the </w:t>
+      </w:r>
+      <w:proofErr w:type="spellStart"/>
+      <w:r>
+        <w:rPr>
+          <w:rFonts w:ascii="Calibri" w:eastAsia="Times New Roman" w:hAnsi="Calibri" w:cs="Calibri"/>
+        </w:rPr>
+        <w:t>ManageStore</w:t>
+      </w:r>
+      <w:proofErr w:type="spellEnd"/>
+      <w:r>
+        <w:rPr>
+          <w:rFonts w:ascii="Calibri" w:eastAsia="Times New Roman" w:hAnsi="Calibri" w:cs="Calibri"/>
+        </w:rPr>
+        <w:t> interface, so that the store manager can manage information about his store. </w:t>
+      </w:r>
+    </w:p>
+    <w:p>
+      <w:pPr>
+        <w:pStyle w:val="ListParagraph"/>
+        <w:spacing w:after="0" w:line="240" w:lineRule="auto"/>
+        <w:textAlignment w:val="baseline"/>
+        <w:rPr>
+          <w:rFonts w:ascii="Segoe UI" w:eastAsia="Times New Roman" w:hAnsi="Segoe UI" w:cs="Segoe UI"/>
+          <w:sz w:val="18"/>
+          <w:szCs w:val="18"/>
+        </w:rPr>
+      </w:pPr>
+      <w:r>
+        <w:rPr>
+          <w:rFonts w:ascii="Calibri" w:eastAsia="Times New Roman" w:hAnsi="Calibri" w:cs="Calibri"/>
+        </w:rPr>
+        <w:t>To enable users to choose between the stores using the </w:t>
+      </w:r>
+      <w:proofErr w:type="spellStart"/>
+      <w:r>
+        <w:rPr>
+          <w:rFonts w:ascii="Calibri" w:eastAsia="Times New Roman" w:hAnsi="Calibri" w:cs="Calibri"/>
+        </w:rPr>
+        <w:t>CLup</w:t>
+      </w:r>
+      <w:proofErr w:type="spellEnd"/>
+      <w:r>
+        <w:rPr>
+          <w:rFonts w:ascii="Calibri" w:eastAsia="Times New Roman" w:hAnsi="Calibri" w:cs="Calibri"/>
+        </w:rPr>
+        <w:t> system, the </w:t>
+      </w:r>
+      <w:proofErr w:type="spellStart"/>
+      <w:r>
+        <w:rPr>
+          <w:rFonts w:ascii="Calibri" w:eastAsia="Times New Roman" w:hAnsi="Calibri" w:cs="Calibri"/>
+        </w:rPr>
+        <w:t>StoreSelectionManager</w:t>
+      </w:r>
+      <w:proofErr w:type="spellEnd"/>
+      <w:r>
+        <w:rPr>
+          <w:rFonts w:ascii="Calibri" w:eastAsia="Times New Roman" w:hAnsi="Calibri" w:cs="Calibri"/>
+        </w:rPr>
+        <w:t> also offers the </w:t>
+      </w:r>
+      <w:proofErr w:type="spellStart"/>
+      <w:r>
+        <w:rPr>
+          <w:rFonts w:ascii="Calibri" w:eastAsia="Times New Roman" w:hAnsi="Calibri" w:cs="Calibri"/>
+        </w:rPr>
+        <w:t>StoreSelection</w:t>
+      </w:r>
+      <w:proofErr w:type="spellEnd"/>
+      <w:r>
+        <w:rPr>
+          <w:rFonts w:ascii="Calibri" w:eastAsia="Times New Roman" w:hAnsi="Calibri" w:cs="Calibri"/>
+        </w:rPr>
+        <w:t> interface, used by the </w:t>
+      </w:r>
+      <w:proofErr w:type="spellStart"/>
+      <w:r>
+        <w:rPr>
+          <w:rFonts w:ascii="Calibri" w:eastAsia="Times New Roman" w:hAnsi="Calibri" w:cs="Calibri"/>
+        </w:rPr>
+        <w:t>LoginManager</w:t>
+      </w:r>
+      <w:proofErr w:type="spellEnd"/>
+      <w:r>
+        <w:rPr>
+          <w:rFonts w:ascii="Calibri" w:eastAsia="Times New Roman" w:hAnsi="Calibri" w:cs="Calibri"/>
+        </w:rPr>
+        <w:t> and the </w:t>
+      </w:r>
+      <w:proofErr w:type="spellStart"/>
+      <w:r>
+        <w:rPr>
+          <w:rFonts w:ascii="Calibri" w:eastAsia="Times New Roman" w:hAnsi="Calibri" w:cs="Calibri"/>
+        </w:rPr>
+        <w:t>RequestManager</w:t>
+      </w:r>
+      <w:proofErr w:type="spellEnd"/>
+      <w:r>
+        <w:rPr>
+          <w:rFonts w:ascii="Calibri" w:eastAsia="Times New Roman" w:hAnsi="Calibri" w:cs="Calibri"/>
+        </w:rPr>
+        <w:t>. </w:t>
+      </w:r>
+    </w:p>
+    <w:p>
+      <w:pPr>
+        <w:pStyle w:val="ListParagraph"/>
+        <w:spacing w:after="0" w:line="240" w:lineRule="auto"/>
+        <w:textAlignment w:val="baseline"/>
+        <w:rPr>
+          <w:rFonts w:ascii="Segoe UI" w:eastAsia="Times New Roman" w:hAnsi="Segoe UI" w:cs="Segoe UI"/>
+          <w:sz w:val="18"/>
+          <w:szCs w:val="18"/>
+        </w:rPr>
+      </w:pPr>
+      <w:r>
+        <w:rPr>
+          <w:rFonts w:ascii="Calibri" w:eastAsia="Times New Roman" w:hAnsi="Calibri" w:cs="Calibri"/>
+        </w:rPr>
+        <w:t>The calculation of the distance between the user and the store is done with the help of Google Maps. To implement that, the </w:t>
+      </w:r>
+      <w:proofErr w:type="spellStart"/>
+      <w:r>
+        <w:rPr>
+          <w:rFonts w:ascii="Calibri" w:eastAsia="Times New Roman" w:hAnsi="Calibri" w:cs="Calibri"/>
+        </w:rPr>
+        <w:t>GoogleMapsService</w:t>
+      </w:r>
+      <w:proofErr w:type="spellEnd"/>
+      <w:r>
+        <w:rPr>
+          <w:rFonts w:ascii="Calibri" w:eastAsia="Times New Roman" w:hAnsi="Calibri" w:cs="Calibri"/>
+        </w:rPr>
+        <w:t> offers a </w:t>
+      </w:r>
+      <w:proofErr w:type="spellStart"/>
+      <w:r>
+        <w:rPr>
+          <w:rFonts w:ascii="Calibri" w:eastAsia="Times New Roman" w:hAnsi="Calibri" w:cs="Calibri"/>
+        </w:rPr>
+        <w:t>GoogleMaps</w:t>
+      </w:r>
+      <w:proofErr w:type="spellEnd"/>
+      <w:r>
+        <w:rPr>
+          <w:rFonts w:ascii="Calibri" w:eastAsia="Times New Roman" w:hAnsi="Calibri" w:cs="Calibri"/>
+        </w:rPr>
+        <w:t> interface to the </w:t>
+      </w:r>
+      <w:proofErr w:type="spellStart"/>
+      <w:r>
+        <w:rPr>
+          <w:rFonts w:ascii="Calibri" w:eastAsia="Times New Roman" w:hAnsi="Calibri" w:cs="Calibri"/>
+        </w:rPr>
+        <w:t>RequestManager</w:t>
+      </w:r>
+      <w:proofErr w:type="spellEnd"/>
+      <w:r>
+        <w:rPr>
+          <w:rFonts w:ascii="Calibri" w:eastAsia="Times New Roman" w:hAnsi="Calibri" w:cs="Calibri"/>
+        </w:rPr>
+        <w:t>. Upon gathering information, RequestManagers subcomponents BookAVisitService and DistanceService perform the distance calculation through the </w:t>
+      </w:r>
+      <w:proofErr w:type="spellStart"/>
+      <w:r>
+        <w:rPr>
+          <w:rFonts w:ascii="Calibri" w:eastAsia="Times New Roman" w:hAnsi="Calibri" w:cs="Calibri"/>
+        </w:rPr>
+        <w:t>CalculateDistance</w:t>
+      </w:r>
+      <w:proofErr w:type="spellEnd"/>
+      <w:r>
+        <w:rPr>
+          <w:rFonts w:ascii="Calibri" w:eastAsia="Times New Roman" w:hAnsi="Calibri" w:cs="Calibri"/>
+        </w:rPr>
+        <w:t> interface. </w:t>
+      </w:r>
+    </w:p>
+    <w:p>
+      <w:pPr>
+        <w:pStyle w:val="ListParagraph"/>
+        <w:spacing w:after="0" w:line="240" w:lineRule="auto"/>
+        <w:textAlignment w:val="baseline"/>
+        <w:rPr>
+          <w:rFonts w:ascii="Segoe UI" w:eastAsia="Times New Roman" w:hAnsi="Segoe UI" w:cs="Segoe UI"/>
+          <w:sz w:val="18"/>
+          <w:szCs w:val="18"/>
+        </w:rPr>
+      </w:pPr>
+      <w:r>
+        <w:rPr>
+          <w:rFonts w:ascii="Calibri" w:eastAsia="Times New Roman" w:hAnsi="Calibri" w:cs="Calibri"/>
+        </w:rPr>
+        <w:t>To manage requests from different users, the </w:t>
+      </w:r>
+      <w:proofErr w:type="spellStart"/>
+      <w:r>
+        <w:rPr>
+          <w:rFonts w:ascii="Calibri" w:eastAsia="Times New Roman" w:hAnsi="Calibri" w:cs="Calibri"/>
+        </w:rPr>
+        <w:t>RequestManager</w:t>
+      </w:r>
+      <w:proofErr w:type="spellEnd"/>
+      <w:r>
+        <w:rPr>
+          <w:rFonts w:ascii="Calibri" w:eastAsia="Times New Roman" w:hAnsi="Calibri" w:cs="Calibri"/>
+        </w:rPr>
+        <w:t> branches into more subcomponents, the </w:t>
+      </w:r>
+      <w:proofErr w:type="spellStart"/>
+      <w:r>
+        <w:rPr>
+          <w:rFonts w:ascii="Calibri" w:eastAsia="Times New Roman" w:hAnsi="Calibri" w:cs="Calibri"/>
+        </w:rPr>
+        <w:t>TicketService</w:t>
+      </w:r>
+      <w:proofErr w:type="spellEnd"/>
+      <w:r>
+        <w:rPr>
+          <w:rFonts w:ascii="Calibri" w:eastAsia="Times New Roman" w:hAnsi="Calibri" w:cs="Calibri"/>
+        </w:rPr>
+        <w:t> and </w:t>
+      </w:r>
+      <w:proofErr w:type="spellStart"/>
+      <w:r>
+        <w:rPr>
+          <w:rFonts w:ascii="Calibri" w:eastAsia="Times New Roman" w:hAnsi="Calibri" w:cs="Calibri"/>
+        </w:rPr>
+        <w:t>QueueService</w:t>
+      </w:r>
+      <w:proofErr w:type="spellEnd"/>
+      <w:r>
+        <w:rPr>
+          <w:rFonts w:ascii="Calibri" w:eastAsia="Times New Roman" w:hAnsi="Calibri" w:cs="Calibri"/>
+        </w:rPr>
+        <w:t> for the store managers, and the </w:t>
+      </w:r>
+      <w:proofErr w:type="spellStart"/>
+      <w:r>
+        <w:rPr>
+          <w:rFonts w:ascii="Calibri" w:eastAsia="Times New Roman" w:hAnsi="Calibri" w:cs="Calibri"/>
+        </w:rPr>
+        <w:t>BookAVisitService</w:t>
+      </w:r>
+      <w:proofErr w:type="spellEnd"/>
+      <w:r>
+        <w:rPr>
+          <w:rFonts w:ascii="Calibri" w:eastAsia="Times New Roman" w:hAnsi="Calibri" w:cs="Calibri"/>
+        </w:rPr>
+        <w:t> and </w:t>
+      </w:r>
+      <w:proofErr w:type="spellStart"/>
+      <w:r>
+        <w:rPr>
+          <w:rFonts w:ascii="Calibri" w:eastAsia="Times New Roman" w:hAnsi="Calibri" w:cs="Calibri"/>
+        </w:rPr>
+        <w:t>ScheduleService</w:t>
+      </w:r>
+      <w:proofErr w:type="spellEnd"/>
+      <w:r>
+        <w:rPr>
+          <w:rFonts w:ascii="Calibri" w:eastAsia="Times New Roman" w:hAnsi="Calibri" w:cs="Calibri"/>
+        </w:rPr>
+        <w:t> for the basic users. For communication, the former uses the </w:t>
+      </w:r>
+      <w:proofErr w:type="spellStart"/>
+      <w:r>
+        <w:rPr>
+          <w:rFonts w:ascii="Calibri" w:eastAsia="Times New Roman" w:hAnsi="Calibri" w:cs="Calibri"/>
+        </w:rPr>
+        <w:t>ManageTickets</w:t>
+      </w:r>
+      <w:proofErr w:type="spellEnd"/>
+      <w:r>
+        <w:rPr>
+          <w:rFonts w:ascii="Calibri" w:eastAsia="Times New Roman" w:hAnsi="Calibri" w:cs="Calibri"/>
+        </w:rPr>
+        <w:t> and </w:t>
+      </w:r>
+      <w:proofErr w:type="spellStart"/>
+      <w:r>
+        <w:rPr>
+          <w:rFonts w:ascii="Calibri" w:eastAsia="Times New Roman" w:hAnsi="Calibri" w:cs="Calibri"/>
+        </w:rPr>
+        <w:t>ManageQueue</w:t>
+      </w:r>
+      <w:proofErr w:type="spellEnd"/>
+      <w:r>
+        <w:rPr>
+          <w:rFonts w:ascii="Calibri" w:eastAsia="Times New Roman" w:hAnsi="Calibri" w:cs="Calibri"/>
+        </w:rPr>
+        <w:t> interfaces, whereas the latter uses the </w:t>
+      </w:r>
+      <w:proofErr w:type="spellStart"/>
+      <w:r>
+        <w:rPr>
+          <w:rFonts w:ascii="Calibri" w:eastAsia="Times New Roman" w:hAnsi="Calibri" w:cs="Calibri"/>
+        </w:rPr>
+        <w:t>ManageBAV</w:t>
+      </w:r>
+      <w:proofErr w:type="spellEnd"/>
+      <w:r>
+        <w:rPr>
+          <w:rFonts w:ascii="Calibri" w:eastAsia="Times New Roman" w:hAnsi="Calibri" w:cs="Calibri"/>
+        </w:rPr>
+        <w:t> and </w:t>
+      </w:r>
+      <w:proofErr w:type="spellStart"/>
+      <w:r>
+        <w:rPr>
+          <w:rFonts w:ascii="Calibri" w:eastAsia="Times New Roman" w:hAnsi="Calibri" w:cs="Calibri"/>
+        </w:rPr>
+        <w:t>ManageSchedule</w:t>
+      </w:r>
+      <w:proofErr w:type="spellEnd"/>
+      <w:r>
+        <w:rPr>
+          <w:rFonts w:ascii="Calibri" w:eastAsia="Times New Roman" w:hAnsi="Calibri" w:cs="Calibri"/>
+        </w:rPr>
+        <w:t> interfaces. </w:t>
+      </w:r>
+    </w:p>
+    <w:p>
+      <w:pPr>
+        <w:pStyle w:val="ListParagraph"/>
+        <w:spacing w:after="0" w:line="240" w:lineRule="auto"/>
+        <w:textAlignment w:val="baseline"/>
+        <w:rPr>
+          <w:rFonts w:ascii="Segoe UI" w:eastAsia="Times New Roman" w:hAnsi="Segoe UI" w:cs="Segoe UI"/>
+          <w:sz w:val="18"/>
+          <w:szCs w:val="18"/>
+        </w:rPr>
+      </w:pPr>
+      <w:r>
+        <w:rPr>
+          <w:rFonts w:ascii="Calibri" w:eastAsia="Times New Roman" w:hAnsi="Calibri" w:cs="Calibri"/>
+        </w:rPr>
+        <w:t> </w:t>
+      </w:r>
+    </w:p>
+    <w:p>
+      <w:pPr>
+        <w:pStyle w:val="ListParagraph"/>
+        <w:spacing w:after="0" w:line="240" w:lineRule="auto"/>
+        <w:textAlignment w:val="baseline"/>
+        <w:rPr>
+          <w:rFonts w:ascii="Segoe UI" w:eastAsia="Times New Roman" w:hAnsi="Segoe UI" w:cs="Segoe UI"/>
+          <w:sz w:val="18"/>
+          <w:szCs w:val="18"/>
+        </w:rPr>
+      </w:pPr>
+      <w:r>
+        <w:rPr>
+          <w:rFonts w:ascii="Calibri" w:eastAsia="Times New Roman" w:hAnsi="Calibri" w:cs="Calibri"/>
+        </w:rPr>
+        <w:t>Lastly, in order to persist the applications data, the </w:t>
+      </w:r>
+      <w:proofErr w:type="spellStart"/>
+      <w:r>
+        <w:rPr>
+          <w:rFonts w:ascii="Calibri" w:eastAsia="Times New Roman" w:hAnsi="Calibri" w:cs="Calibri"/>
+        </w:rPr>
+        <w:t>DatabaseManager</w:t>
+      </w:r>
+      <w:proofErr w:type="spellEnd"/>
+      <w:r>
+        <w:rPr>
+          <w:rFonts w:ascii="Calibri" w:eastAsia="Times New Roman" w:hAnsi="Calibri" w:cs="Calibri"/>
+        </w:rPr>
+        <w:t> interface is used. The interface enables the Application server, or more precisely, the </w:t>
+      </w:r>
+      <w:proofErr w:type="spellStart"/>
+      <w:r>
+        <w:rPr>
+          <w:rFonts w:ascii="Calibri" w:eastAsia="Times New Roman" w:hAnsi="Calibri" w:cs="Calibri"/>
+        </w:rPr>
+        <w:t>DBService</w:t>
+      </w:r>
+      <w:proofErr w:type="spellEnd"/>
+      <w:r>
+        <w:rPr>
+          <w:rFonts w:ascii="Calibri" w:eastAsia="Times New Roman" w:hAnsi="Calibri" w:cs="Calibri"/>
+        </w:rPr>
+        <w:t> component, to invoke methods to write data to, or read data from, the database. The </w:t>
+      </w:r>
+      <w:proofErr w:type="spellStart"/>
+      <w:r>
+        <w:rPr>
+          <w:rFonts w:ascii="Calibri" w:eastAsia="Times New Roman" w:hAnsi="Calibri" w:cs="Calibri"/>
+        </w:rPr>
+        <w:t>DBService</w:t>
+      </w:r>
+      <w:proofErr w:type="spellEnd"/>
+      <w:r>
+        <w:rPr>
+          <w:rFonts w:ascii="Calibri" w:eastAsia="Times New Roman" w:hAnsi="Calibri" w:cs="Calibri"/>
+        </w:rPr>
+        <w:t> itself, offers the </w:t>
+      </w:r>
+      <w:proofErr w:type="spellStart"/>
+      <w:r>
+        <w:rPr>
+          <w:rFonts w:ascii="Calibri" w:eastAsia="Times New Roman" w:hAnsi="Calibri" w:cs="Calibri"/>
+        </w:rPr>
+        <w:t>ManageData</w:t>
+      </w:r>
+      <w:proofErr w:type="spellEnd"/>
+      <w:r>
+        <w:rPr>
+          <w:rFonts w:ascii="Calibri" w:eastAsia="Times New Roman" w:hAnsi="Calibri" w:cs="Calibri"/>
+        </w:rPr>
+        <w:t> interface to all other subcomponents of the </w:t>
+      </w:r>
+      <w:proofErr w:type="spellStart"/>
+      <w:r>
+        <w:rPr>
+          <w:rFonts w:ascii="Calibri" w:eastAsia="Times New Roman" w:hAnsi="Calibri" w:cs="Calibri"/>
+        </w:rPr>
+        <w:t>ApplicationServer</w:t>
+      </w:r>
+      <w:proofErr w:type="spellEnd"/>
+      <w:r>
+        <w:rPr>
+          <w:rFonts w:ascii="Calibri" w:eastAsia="Times New Roman" w:hAnsi="Calibri" w:cs="Calibri"/>
+        </w:rPr>
+        <w:t> to connect them to the database. </w:t>
       </w:r>
     </w:p>
     <w:p>
@@ -785,7 +2174,6 @@
           <w:sz w:val="22"/>
           <w:szCs w:val="22"/>
         </w:rPr>
-        <w:lastRenderedPageBreak/>
         <w:t>Other design decisions</w:t>
       </w:r>
       <w:r>
@@ -827,7 +2215,7 @@
         <w:ind w:left="720" w:hanging="360"/>
       </w:pPr>
     </w:lvl>
-    <w:lvl w:ilvl="1" w:tentative="1">
+    <w:lvl w:ilvl="1">
       <w:start w:val="1"/>
       <w:numFmt w:val="decimal"/>
       <w:lvlText w:val="%2."/>
@@ -1732,6 +3120,17 @@
     <w:basedOn w:val="DefaultParagraphFont"/>
     <w:rsid w:val="00AE1282"/>
   </w:style>
+  <w:style w:type="paragraph" w:styleId="ListParagraph">
+    <w:name w:val="List Paragraph"/>
+    <w:basedOn w:val="Normal"/>
+    <w:uiPriority w:val="34"/>
+    <w:qFormat/>
+    <w:rsid w:val="00960610"/>
+    <w:pPr>
+      <w:ind w:left="720"/>
+      <w:contextualSpacing/>
+    </w:pPr>
+  </w:style>
 </w:styles>
 </file>
 

</xml_diff>

<commit_message>
Added Application Architecture style and patterns subchapter
</commit_message>
<xml_diff>
--- a/Text/DD_text.docx
+++ b/Text/DD_text.docx
@@ -109,7 +109,27 @@
           <w:sz w:val="22"/>
           <w:szCs w:val="22"/>
         </w:rPr>
-        <w:t> system. Building on the RASD document, it gives a more refined technical and functional description of the system, explaining it on a much lower level. To provide the full description of the system, UML diagrams will be used since they are the de facto industry standard. While actual implementation is not part of the document, it outlines the presumed implementation, integration and test plan, to help the software development team in the realization of the application. The purpose of the document is primarily to guide software developers, but it can also provide useful information to end users and investors.</w:t>
+        <w:t xml:space="preserve"> system. Building on the RASD document, it gives a more refined technical and functional description of the system, explaining it on a much lower level. To provide the full description of the system, UML diagrams will be used since they are the de facto industry standard. While actual implementation is not part of the document, it outlines the presumed implementation, </w:t>
+      </w:r>
+      <w:proofErr w:type="gramStart"/>
+      <w:r>
+        <w:rPr>
+          <w:rStyle w:val="normaltextrun"/>
+          <w:rFonts w:ascii="Calibri" w:hAnsi="Calibri" w:cs="Calibri"/>
+          <w:sz w:val="22"/>
+          <w:szCs w:val="22"/>
+        </w:rPr>
+        <w:t>integration</w:t>
+      </w:r>
+      <w:proofErr w:type="gramEnd"/>
+      <w:r>
+        <w:rPr>
+          <w:rStyle w:val="normaltextrun"/>
+          <w:rFonts w:ascii="Calibri" w:hAnsi="Calibri" w:cs="Calibri"/>
+          <w:sz w:val="22"/>
+          <w:szCs w:val="22"/>
+        </w:rPr>
+        <w:t xml:space="preserve"> and test plan, to help the software development team in the realization of the application. The purpose of the document is primarily to guide software developers, but it can also provide useful information to end users and investors.</w:t>
       </w:r>
       <w:r>
         <w:rPr>
@@ -717,7 +737,21 @@
           <w:rFonts w:ascii="Calibri" w:eastAsia="Times New Roman" w:hAnsi="Calibri" w:cs="Calibri"/>
         </w:rPr>
         <w:lastRenderedPageBreak/>
-        <w:t>encapsulating a certain part of the applications function, and communicating with other components through interfaces. The use of interfaces enables the developer of a component to be unaware of the concrete implementation of other components, but just know the syntax of their method calls. </w:t>
+        <w:t xml:space="preserve">encapsulating a certain part of the </w:t>
+      </w:r>
+      <w:proofErr w:type="gramStart"/>
+      <w:r>
+        <w:rPr>
+          <w:rFonts w:ascii="Calibri" w:eastAsia="Times New Roman" w:hAnsi="Calibri" w:cs="Calibri"/>
+        </w:rPr>
+        <w:t>applications function, and</w:t>
+      </w:r>
+      <w:proofErr w:type="gramEnd"/>
+      <w:r>
+        <w:rPr>
+          <w:rFonts w:ascii="Calibri" w:eastAsia="Times New Roman" w:hAnsi="Calibri" w:cs="Calibri"/>
+        </w:rPr>
+        <w:t xml:space="preserve"> communicating with other components through interfaces. The use of interfaces enables the developer of a component to be unaware of the concrete implementation of other components, but just know the syntax of their method calls. </w:t>
       </w:r>
     </w:p>
     <w:p>
@@ -1345,7 +1379,21 @@
         <w:rPr>
           <w:rFonts w:ascii="Calibri" w:eastAsia="Times New Roman" w:hAnsi="Calibri" w:cs="Calibri"/>
         </w:rPr>
-        <w:t>To begin with, the application on the users phone communicates with the system through the </w:t>
+        <w:t xml:space="preserve">To begin with, the application on the </w:t>
+      </w:r>
+      <w:proofErr w:type="gramStart"/>
+      <w:r>
+        <w:rPr>
+          <w:rFonts w:ascii="Calibri" w:eastAsia="Times New Roman" w:hAnsi="Calibri" w:cs="Calibri"/>
+        </w:rPr>
+        <w:t>users</w:t>
+      </w:r>
+      <w:proofErr w:type="gramEnd"/>
+      <w:r>
+        <w:rPr>
+          <w:rFonts w:ascii="Calibri" w:eastAsia="Times New Roman" w:hAnsi="Calibri" w:cs="Calibri"/>
+        </w:rPr>
+        <w:t xml:space="preserve"> phone communicates with the system through the </w:t>
       </w:r>
       <w:proofErr w:type="spellStart"/>
       <w:r>
@@ -1419,7 +1467,21 @@
         <w:rPr>
           <w:rFonts w:ascii="Calibri" w:eastAsia="Times New Roman" w:hAnsi="Calibri" w:cs="Calibri"/>
         </w:rPr>
-        <w:t> method on the Director to propagate the request. Similar to that, an application of a store manager can invoke the </w:t>
+        <w:t xml:space="preserve"> method on the Director to propagate the request. </w:t>
+      </w:r>
+      <w:proofErr w:type="gramStart"/>
+      <w:r>
+        <w:rPr>
+          <w:rFonts w:ascii="Calibri" w:eastAsia="Times New Roman" w:hAnsi="Calibri" w:cs="Calibri"/>
+        </w:rPr>
+        <w:t>Similar to</w:t>
+      </w:r>
+      <w:proofErr w:type="gramEnd"/>
+      <w:r>
+        <w:rPr>
+          <w:rFonts w:ascii="Calibri" w:eastAsia="Times New Roman" w:hAnsi="Calibri" w:cs="Calibri"/>
+        </w:rPr>
+        <w:t xml:space="preserve"> that, an application of a store manager can invoke the </w:t>
       </w:r>
       <w:proofErr w:type="spellStart"/>
       <w:r>
@@ -1529,7 +1591,21 @@
         <w:rPr>
           <w:rFonts w:ascii="Calibri" w:eastAsia="Times New Roman" w:hAnsi="Calibri" w:cs="Calibri"/>
         </w:rPr>
-        <w:t>For the Director to propagate users requests, the </w:t>
+        <w:t xml:space="preserve">For the Director to propagate </w:t>
+      </w:r>
+      <w:proofErr w:type="gramStart"/>
+      <w:r>
+        <w:rPr>
+          <w:rFonts w:ascii="Calibri" w:eastAsia="Times New Roman" w:hAnsi="Calibri" w:cs="Calibri"/>
+        </w:rPr>
+        <w:t>users</w:t>
+      </w:r>
+      <w:proofErr w:type="gramEnd"/>
+      <w:r>
+        <w:rPr>
+          <w:rFonts w:ascii="Calibri" w:eastAsia="Times New Roman" w:hAnsi="Calibri" w:cs="Calibri"/>
+        </w:rPr>
+        <w:t xml:space="preserve"> requests, the </w:t>
       </w:r>
       <w:proofErr w:type="spellStart"/>
       <w:r>
@@ -2030,7 +2106,21 @@
         <w:rPr>
           <w:rFonts w:ascii="Calibri" w:eastAsia="Times New Roman" w:hAnsi="Calibri" w:cs="Calibri"/>
         </w:rPr>
-        <w:t>Lastly, in order to persist the applications data, the </w:t>
+        <w:t xml:space="preserve">Lastly, </w:t>
+      </w:r>
+      <w:proofErr w:type="gramStart"/>
+      <w:r>
+        <w:rPr>
+          <w:rFonts w:ascii="Calibri" w:eastAsia="Times New Roman" w:hAnsi="Calibri" w:cs="Calibri"/>
+        </w:rPr>
+        <w:t>in order to</w:t>
+      </w:r>
+      <w:proofErr w:type="gramEnd"/>
+      <w:r>
+        <w:rPr>
+          <w:rFonts w:ascii="Calibri" w:eastAsia="Times New Roman" w:hAnsi="Calibri" w:cs="Calibri"/>
+        </w:rPr>
+        <w:t xml:space="preserve"> persist the applications data, the </w:t>
       </w:r>
       <w:proofErr w:type="spellStart"/>
       <w:r>
@@ -2114,6 +2204,7 @@
         <w:ind w:left="1080"/>
         <w:textAlignment w:val="baseline"/>
         <w:rPr>
+          <w:rStyle w:val="normaltextrun"/>
           <w:rFonts w:ascii="Calibri" w:hAnsi="Calibri" w:cs="Calibri"/>
           <w:sz w:val="22"/>
           <w:szCs w:val="22"/>
@@ -2130,24 +2221,443 @@
         </w:rPr>
         <w:t>Selected architectural styles and patterns:</w:t>
       </w:r>
-      <w:r>
-        <w:rPr>
-          <w:rStyle w:val="normaltextrun"/>
-          <w:rFonts w:ascii="Calibri" w:hAnsi="Calibri" w:cs="Calibri"/>
-          <w:sz w:val="22"/>
-          <w:szCs w:val="22"/>
-        </w:rPr>
-        <w:t> Please explain which styles/patterns you used, why, and how</w:t>
-      </w:r>
-      <w:r>
-        <w:rPr>
-          <w:rStyle w:val="eop"/>
-          <w:rFonts w:ascii="Calibri" w:hAnsi="Calibri" w:cs="Calibri"/>
-          <w:sz w:val="22"/>
-          <w:szCs w:val="22"/>
-        </w:rPr>
-        <w:t> </w:t>
-      </w:r>
+    </w:p>
+    <w:p>
+      <w:pPr>
+        <w:pStyle w:val="ListParagraph"/>
+        <w:spacing w:after="0" w:line="240" w:lineRule="auto"/>
+        <w:textAlignment w:val="baseline"/>
+        <w:rPr>
+          <w:rFonts w:ascii="Segoe UI" w:eastAsia="Times New Roman" w:hAnsi="Segoe UI" w:cs="Segoe UI"/>
+          <w:sz w:val="18"/>
+          <w:szCs w:val="18"/>
+        </w:rPr>
+      </w:pPr>
+      <w:r>
+        <w:rPr>
+          <w:rFonts w:ascii="Calibri" w:eastAsia="Times New Roman" w:hAnsi="Calibri" w:cs="Calibri"/>
+        </w:rPr>
+        <w:t>Three-tier architecture image </w:t>
+      </w:r>
+    </w:p>
+    <w:p>
+      <w:pPr>
+        <w:pStyle w:val="ListParagraph"/>
+        <w:spacing w:after="0" w:line="240" w:lineRule="auto"/>
+        <w:textAlignment w:val="baseline"/>
+        <w:rPr>
+          <w:rFonts w:ascii="Segoe UI" w:eastAsia="Times New Roman" w:hAnsi="Segoe UI" w:cs="Segoe UI"/>
+          <w:sz w:val="18"/>
+          <w:szCs w:val="18"/>
+        </w:rPr>
+      </w:pPr>
+      <w:r>
+        <w:rPr>
+          <w:rFonts w:ascii="Calibri" w:eastAsia="Times New Roman" w:hAnsi="Calibri" w:cs="Calibri"/>
+        </w:rPr>
+        <w:t> </w:t>
+      </w:r>
+    </w:p>
+    <w:p>
+      <w:pPr>
+        <w:pStyle w:val="ListParagraph"/>
+        <w:spacing w:after="0" w:line="240" w:lineRule="auto"/>
+        <w:textAlignment w:val="baseline"/>
+        <w:rPr>
+          <w:rFonts w:ascii="Segoe UI" w:eastAsia="Times New Roman" w:hAnsi="Segoe UI" w:cs="Segoe UI"/>
+          <w:sz w:val="18"/>
+          <w:szCs w:val="18"/>
+        </w:rPr>
+      </w:pPr>
+      <w:r>
+        <w:rPr>
+          <w:rFonts w:ascii="Calibri" w:eastAsia="Times New Roman" w:hAnsi="Calibri" w:cs="Calibri"/>
+        </w:rPr>
+        <w:t xml:space="preserve">To develop the full system, a three-tier client-server architecture will be used.  The choice is encouraged by the popularity of the model, and its valuable aspects such as modularity, </w:t>
+      </w:r>
+      <w:proofErr w:type="gramStart"/>
+      <w:r>
+        <w:rPr>
+          <w:rFonts w:ascii="Calibri" w:eastAsia="Times New Roman" w:hAnsi="Calibri" w:cs="Calibri"/>
+        </w:rPr>
+        <w:t>scalability</w:t>
+      </w:r>
+      <w:proofErr w:type="gramEnd"/>
+      <w:r>
+        <w:rPr>
+          <w:rFonts w:ascii="Calibri" w:eastAsia="Times New Roman" w:hAnsi="Calibri" w:cs="Calibri"/>
+        </w:rPr>
+        <w:t xml:space="preserve"> or abstraction. The three layers in the three-tier architecture are: presentation layer, application layer, and data layer. By dividing system artifacts in three different layers and enabling mutual communication with abstract interfaces, we hide unnecessary information and improve testability of each single layer. To communicate, the server waits for the </w:t>
+      </w:r>
+      <w:proofErr w:type="gramStart"/>
+      <w:r>
+        <w:rPr>
+          <w:rFonts w:ascii="Calibri" w:eastAsia="Times New Roman" w:hAnsi="Calibri" w:cs="Calibri"/>
+        </w:rPr>
+        <w:t>clients</w:t>
+      </w:r>
+      <w:proofErr w:type="gramEnd"/>
+      <w:r>
+        <w:rPr>
+          <w:rFonts w:ascii="Calibri" w:eastAsia="Times New Roman" w:hAnsi="Calibri" w:cs="Calibri"/>
+        </w:rPr>
+        <w:t xml:space="preserve"> requests, and upon a request, it extracts data from the database, processes it, and serves it to the client.  </w:t>
+      </w:r>
+    </w:p>
+    <w:p>
+      <w:pPr>
+        <w:pStyle w:val="ListParagraph"/>
+        <w:spacing w:after="0" w:line="240" w:lineRule="auto"/>
+        <w:textAlignment w:val="baseline"/>
+        <w:rPr>
+          <w:rFonts w:ascii="Segoe UI" w:eastAsia="Times New Roman" w:hAnsi="Segoe UI" w:cs="Segoe UI"/>
+          <w:sz w:val="18"/>
+          <w:szCs w:val="18"/>
+        </w:rPr>
+      </w:pPr>
+      <w:r>
+        <w:rPr>
+          <w:rFonts w:ascii="Calibri" w:eastAsia="Times New Roman" w:hAnsi="Calibri" w:cs="Calibri"/>
+        </w:rPr>
+        <w:t>Depending on the needs of the system and the work done locally on the client, the client can be thin or thick. For the </w:t>
+      </w:r>
+      <w:proofErr w:type="spellStart"/>
+      <w:r>
+        <w:rPr>
+          <w:rFonts w:ascii="Calibri" w:eastAsia="Times New Roman" w:hAnsi="Calibri" w:cs="Calibri"/>
+        </w:rPr>
+        <w:t>CLup</w:t>
+      </w:r>
+      <w:proofErr w:type="spellEnd"/>
+      <w:r>
+        <w:rPr>
+          <w:rFonts w:ascii="Calibri" w:eastAsia="Times New Roman" w:hAnsi="Calibri" w:cs="Calibri"/>
+        </w:rPr>
+        <w:t xml:space="preserve"> system, a thin client design is a much better fit, since the calculations can easily be done on the server, and the application </w:t>
+      </w:r>
+      <w:proofErr w:type="gramStart"/>
+      <w:r>
+        <w:rPr>
+          <w:rFonts w:ascii="Calibri" w:eastAsia="Times New Roman" w:hAnsi="Calibri" w:cs="Calibri"/>
+        </w:rPr>
+        <w:t>has to</w:t>
+      </w:r>
+      <w:proofErr w:type="gramEnd"/>
+      <w:r>
+        <w:rPr>
+          <w:rFonts w:ascii="Calibri" w:eastAsia="Times New Roman" w:hAnsi="Calibri" w:cs="Calibri"/>
+        </w:rPr>
+        <w:t xml:space="preserve"> be usable by all smartphones, even the older ones. The data processed by the server can then be presented to the client device. </w:t>
+      </w:r>
+    </w:p>
+    <w:p>
+      <w:pPr>
+        <w:pStyle w:val="ListParagraph"/>
+        <w:spacing w:after="0" w:line="240" w:lineRule="auto"/>
+        <w:textAlignment w:val="baseline"/>
+        <w:rPr>
+          <w:rFonts w:ascii="Segoe UI" w:eastAsia="Times New Roman" w:hAnsi="Segoe UI" w:cs="Segoe UI"/>
+          <w:sz w:val="18"/>
+          <w:szCs w:val="18"/>
+        </w:rPr>
+      </w:pPr>
+      <w:r>
+        <w:rPr>
+          <w:rFonts w:ascii="Calibri" w:eastAsia="Times New Roman" w:hAnsi="Calibri" w:cs="Calibri"/>
+        </w:rPr>
+        <w:t xml:space="preserve">Basic software design practices such as modularity and the use interfaces will help greatly with the development, testing and further improvement of the application. Dividing the code in concise modules encourages </w:t>
+      </w:r>
+      <w:proofErr w:type="gramStart"/>
+      <w:r>
+        <w:rPr>
+          <w:rFonts w:ascii="Calibri" w:eastAsia="Times New Roman" w:hAnsi="Calibri" w:cs="Calibri"/>
+        </w:rPr>
+        <w:t>reusability, and</w:t>
+      </w:r>
+      <w:proofErr w:type="gramEnd"/>
+      <w:r>
+        <w:rPr>
+          <w:rFonts w:ascii="Calibri" w:eastAsia="Times New Roman" w:hAnsi="Calibri" w:cs="Calibri"/>
+        </w:rPr>
+        <w:t xml:space="preserve"> enables extensive upgradeability. Additionally, having functional modules makes component testing possible and quick. Abstraction in code, done </w:t>
+      </w:r>
+      <w:proofErr w:type="gramStart"/>
+      <w:r>
+        <w:rPr>
+          <w:rFonts w:ascii="Calibri" w:eastAsia="Times New Roman" w:hAnsi="Calibri" w:cs="Calibri"/>
+        </w:rPr>
+        <w:t>through the use of</w:t>
+      </w:r>
+      <w:proofErr w:type="gramEnd"/>
+      <w:r>
+        <w:rPr>
+          <w:rFonts w:ascii="Calibri" w:eastAsia="Times New Roman" w:hAnsi="Calibri" w:cs="Calibri"/>
+        </w:rPr>
+        <w:t xml:space="preserve"> interfaces enhances all the aforementioned effects and relieves the developer of the knowledge and complexity of all components outside his scope. </w:t>
+      </w:r>
+    </w:p>
+    <w:p>
+      <w:pPr>
+        <w:pStyle w:val="ListParagraph"/>
+        <w:spacing w:after="0" w:line="240" w:lineRule="auto"/>
+        <w:textAlignment w:val="baseline"/>
+        <w:rPr>
+          <w:rFonts w:ascii="Segoe UI" w:eastAsia="Times New Roman" w:hAnsi="Segoe UI" w:cs="Segoe UI"/>
+          <w:sz w:val="18"/>
+          <w:szCs w:val="18"/>
+        </w:rPr>
+      </w:pPr>
+      <w:r>
+        <w:rPr>
+          <w:rFonts w:ascii="Calibri" w:eastAsia="Times New Roman" w:hAnsi="Calibri" w:cs="Calibri"/>
+        </w:rPr>
+        <w:t> </w:t>
+      </w:r>
+    </w:p>
+    <w:p>
+      <w:pPr>
+        <w:pStyle w:val="ListParagraph"/>
+        <w:spacing w:after="0" w:line="240" w:lineRule="auto"/>
+        <w:textAlignment w:val="baseline"/>
+        <w:rPr>
+          <w:rFonts w:ascii="Segoe UI" w:eastAsia="Times New Roman" w:hAnsi="Segoe UI" w:cs="Segoe UI"/>
+          <w:sz w:val="18"/>
+          <w:szCs w:val="18"/>
+        </w:rPr>
+      </w:pPr>
+      <w:r>
+        <w:rPr>
+          <w:rFonts w:ascii="Calibri" w:eastAsia="Times New Roman" w:hAnsi="Calibri" w:cs="Calibri"/>
+        </w:rPr>
+        <w:t>MVC image </w:t>
+      </w:r>
+    </w:p>
+    <w:p>
+      <w:pPr>
+        <w:pStyle w:val="ListParagraph"/>
+        <w:spacing w:after="0" w:line="240" w:lineRule="auto"/>
+        <w:textAlignment w:val="baseline"/>
+        <w:rPr>
+          <w:rFonts w:ascii="Segoe UI" w:eastAsia="Times New Roman" w:hAnsi="Segoe UI" w:cs="Segoe UI"/>
+          <w:sz w:val="18"/>
+          <w:szCs w:val="18"/>
+        </w:rPr>
+      </w:pPr>
+    </w:p>
+    <w:p>
+      <w:pPr>
+        <w:pStyle w:val="ListParagraph"/>
+        <w:spacing w:after="0" w:line="240" w:lineRule="auto"/>
+        <w:textAlignment w:val="baseline"/>
+        <w:rPr>
+          <w:rFonts w:ascii="Segoe UI" w:eastAsia="Times New Roman" w:hAnsi="Segoe UI" w:cs="Segoe UI"/>
+          <w:sz w:val="18"/>
+          <w:szCs w:val="18"/>
+        </w:rPr>
+      </w:pPr>
+      <w:r>
+        <w:rPr>
+          <w:rFonts w:ascii="Calibri" w:eastAsia="Times New Roman" w:hAnsi="Calibri" w:cs="Calibri"/>
+        </w:rPr>
+        <w:t xml:space="preserve">We would also like to take advantage of the MVC(Model-View-Controller) global design pattern. The pattern is widespread in the software engineering community because of its scalability and </w:t>
+      </w:r>
+      <w:proofErr w:type="gramStart"/>
+      <w:r>
+        <w:rPr>
+          <w:rFonts w:ascii="Calibri" w:eastAsia="Times New Roman" w:hAnsi="Calibri" w:cs="Calibri"/>
+        </w:rPr>
+        <w:t>simplicity, and</w:t>
+      </w:r>
+      <w:proofErr w:type="gramEnd"/>
+      <w:r>
+        <w:rPr>
+          <w:rFonts w:ascii="Calibri" w:eastAsia="Times New Roman" w:hAnsi="Calibri" w:cs="Calibri"/>
+        </w:rPr>
+        <w:t xml:space="preserve"> provides a perfect base for our application. The Model component is the main component of the pattern in charge of the business logic. The View component controls the user interface, and the way in which information is represented. And the Controller component acts as a bridge between the Model and the View. It accepts data </w:t>
+      </w:r>
+      <w:proofErr w:type="gramStart"/>
+      <w:r>
+        <w:rPr>
+          <w:rFonts w:ascii="Calibri" w:eastAsia="Times New Roman" w:hAnsi="Calibri" w:cs="Calibri"/>
+        </w:rPr>
+        <w:t>from, and</w:t>
+      </w:r>
+      <w:proofErr w:type="gramEnd"/>
+      <w:r>
+        <w:rPr>
+          <w:rFonts w:ascii="Calibri" w:eastAsia="Times New Roman" w:hAnsi="Calibri" w:cs="Calibri"/>
+        </w:rPr>
+        <w:t xml:space="preserve"> creates instructions for the Model or the View. </w:t>
+      </w:r>
+    </w:p>
+    <w:p>
+      <w:pPr>
+        <w:pStyle w:val="ListParagraph"/>
+        <w:spacing w:after="0" w:line="240" w:lineRule="auto"/>
+        <w:textAlignment w:val="baseline"/>
+        <w:rPr>
+          <w:rFonts w:ascii="Segoe UI" w:eastAsia="Times New Roman" w:hAnsi="Segoe UI" w:cs="Segoe UI"/>
+          <w:sz w:val="18"/>
+          <w:szCs w:val="18"/>
+        </w:rPr>
+      </w:pPr>
+    </w:p>
+    <w:p>
+      <w:pPr>
+        <w:pStyle w:val="ListParagraph"/>
+        <w:spacing w:after="0" w:line="240" w:lineRule="auto"/>
+        <w:textAlignment w:val="baseline"/>
+        <w:rPr>
+          <w:rFonts w:ascii="Segoe UI" w:eastAsia="Times New Roman" w:hAnsi="Segoe UI" w:cs="Segoe UI"/>
+          <w:sz w:val="18"/>
+          <w:szCs w:val="18"/>
+        </w:rPr>
+      </w:pPr>
+      <w:r>
+        <w:rPr>
+          <w:rFonts w:ascii="Calibri" w:eastAsia="Times New Roman" w:hAnsi="Calibri" w:cs="Calibri"/>
+        </w:rPr>
+        <w:t xml:space="preserve">To persist data like </w:t>
+      </w:r>
+      <w:proofErr w:type="gramStart"/>
+      <w:r>
+        <w:rPr>
+          <w:rFonts w:ascii="Calibri" w:eastAsia="Times New Roman" w:hAnsi="Calibri" w:cs="Calibri"/>
+        </w:rPr>
+        <w:t>store</w:t>
+      </w:r>
+      <w:proofErr w:type="gramEnd"/>
+      <w:r>
+        <w:rPr>
+          <w:rFonts w:ascii="Calibri" w:eastAsia="Times New Roman" w:hAnsi="Calibri" w:cs="Calibri"/>
+        </w:rPr>
+        <w:t xml:space="preserve"> enter and exit times, the system must be able to communicate with a database. </w:t>
+      </w:r>
+      <w:r>
+        <w:rPr>
+          <w:rFonts w:ascii="Calibri" w:eastAsia="Times New Roman" w:hAnsi="Calibri" w:cs="Calibri"/>
+        </w:rPr>
+        <w:t>DAO (</w:t>
+      </w:r>
+      <w:r>
+        <w:rPr>
+          <w:rFonts w:ascii="Calibri" w:eastAsia="Times New Roman" w:hAnsi="Calibri" w:cs="Calibri"/>
+        </w:rPr>
+        <w:t>Data Access Object) design pattern acts as an interface and makes that possible. For example, if written in the Java language, JDBC API will be used as DAO. </w:t>
+      </w:r>
+    </w:p>
+    <w:p>
+      <w:pPr>
+        <w:pStyle w:val="ListParagraph"/>
+        <w:spacing w:after="0" w:line="240" w:lineRule="auto"/>
+        <w:textAlignment w:val="baseline"/>
+        <w:rPr>
+          <w:rFonts w:ascii="Segoe UI" w:eastAsia="Times New Roman" w:hAnsi="Segoe UI" w:cs="Segoe UI"/>
+          <w:sz w:val="18"/>
+          <w:szCs w:val="18"/>
+        </w:rPr>
+      </w:pPr>
+      <w:r>
+        <w:rPr>
+          <w:rFonts w:ascii="Calibri" w:eastAsia="Times New Roman" w:hAnsi="Calibri" w:cs="Calibri"/>
+        </w:rPr>
+        <w:t> </w:t>
+      </w:r>
+    </w:p>
+    <w:p>
+      <w:pPr>
+        <w:pStyle w:val="ListParagraph"/>
+        <w:spacing w:after="0" w:line="240" w:lineRule="auto"/>
+        <w:textAlignment w:val="baseline"/>
+        <w:rPr>
+          <w:rFonts w:ascii="Segoe UI" w:eastAsia="Times New Roman" w:hAnsi="Segoe UI" w:cs="Segoe UI"/>
+          <w:sz w:val="18"/>
+          <w:szCs w:val="18"/>
+        </w:rPr>
+      </w:pPr>
+      <w:r>
+        <w:rPr>
+          <w:rFonts w:ascii="Calibri" w:eastAsia="Times New Roman" w:hAnsi="Calibri" w:cs="Calibri"/>
+        </w:rPr>
+        <w:t>Main communication protocol used in the system is HTTPS. It provides a simple, popular, and secure connection for message exchange. It is also important to note that to use third-party software, we need to use specific protocols. In the case of </w:t>
+      </w:r>
+      <w:proofErr w:type="spellStart"/>
+      <w:r>
+        <w:rPr>
+          <w:rFonts w:ascii="Calibri" w:eastAsia="Times New Roman" w:hAnsi="Calibri" w:cs="Calibri"/>
+        </w:rPr>
+        <w:t>GoogleMaps</w:t>
+      </w:r>
+      <w:proofErr w:type="spellEnd"/>
+      <w:r>
+        <w:rPr>
+          <w:rFonts w:ascii="Calibri" w:eastAsia="Times New Roman" w:hAnsi="Calibri" w:cs="Calibri"/>
+        </w:rPr>
+        <w:t>, we need to use the REST API. </w:t>
+      </w:r>
+    </w:p>
+    <w:p>
+      <w:pPr>
+        <w:pStyle w:val="ListParagraph"/>
+        <w:spacing w:after="0" w:line="240" w:lineRule="auto"/>
+        <w:textAlignment w:val="baseline"/>
+        <w:rPr>
+          <w:rFonts w:ascii="Segoe UI" w:eastAsia="Times New Roman" w:hAnsi="Segoe UI" w:cs="Segoe UI"/>
+          <w:sz w:val="18"/>
+          <w:szCs w:val="18"/>
+        </w:rPr>
+      </w:pPr>
+      <w:r>
+        <w:rPr>
+          <w:rFonts w:ascii="Calibri" w:eastAsia="Times New Roman" w:hAnsi="Calibri" w:cs="Calibri"/>
+        </w:rPr>
+        <w:t> </w:t>
+      </w:r>
+    </w:p>
+    <w:p>
+      <w:pPr>
+        <w:pStyle w:val="ListParagraph"/>
+        <w:spacing w:after="0" w:line="240" w:lineRule="auto"/>
+        <w:textAlignment w:val="baseline"/>
+        <w:rPr>
+          <w:rFonts w:ascii="Segoe UI" w:eastAsia="Times New Roman" w:hAnsi="Segoe UI" w:cs="Segoe UI"/>
+          <w:sz w:val="18"/>
+          <w:szCs w:val="18"/>
+        </w:rPr>
+      </w:pPr>
+      <w:r>
+        <w:rPr>
+          <w:rFonts w:ascii="Calibri" w:eastAsia="Times New Roman" w:hAnsi="Calibri" w:cs="Calibri"/>
+        </w:rPr>
+        <w:t xml:space="preserve">In the end, the main software design patterns will be mentioned. Firstly, Observer/Listener behavioral pattern enables the system to subscribe to the updates of the client devices location and upon change execute new calculations. The pattern defines a one-to-many connection between objects and updates them automatically upon notification. And lastly, Bridge structural pattern is used in various places to decouple an abstraction from the implementation. In that way, components can be changed of substituted by completely new ones completely independently. Through aggregation and </w:t>
+      </w:r>
+      <w:proofErr w:type="gramStart"/>
+      <w:r>
+        <w:rPr>
+          <w:rFonts w:ascii="Calibri" w:eastAsia="Times New Roman" w:hAnsi="Calibri" w:cs="Calibri"/>
+        </w:rPr>
+        <w:t>encapsulation</w:t>
+      </w:r>
+      <w:proofErr w:type="gramEnd"/>
+      <w:r>
+        <w:rPr>
+          <w:rFonts w:ascii="Calibri" w:eastAsia="Times New Roman" w:hAnsi="Calibri" w:cs="Calibri"/>
+        </w:rPr>
+        <w:t xml:space="preserve"> the Bridge separates responsibilities into different classes. </w:t>
+      </w:r>
+    </w:p>
+    <w:p>
+      <w:pPr>
+        <w:pStyle w:val="paragraph"/>
+        <w:spacing w:before="0" w:beforeAutospacing="0" w:after="0" w:afterAutospacing="0"/>
+        <w:ind w:left="720" w:firstLine="360"/>
+        <w:textAlignment w:val="baseline"/>
+        <w:rPr>
+          <w:rFonts w:ascii="Calibri" w:hAnsi="Calibri" w:cs="Calibri"/>
+          <w:sz w:val="22"/>
+          <w:szCs w:val="22"/>
+        </w:rPr>
+      </w:pPr>
     </w:p>
     <w:p>
       <w:pPr>

</xml_diff>

<commit_message>
Added Requirements traceability chapter to the text
</commit_message>
<xml_diff>
--- a/Text/DD_text.docx
+++ b/Text/DD_text.docx
@@ -109,7 +109,27 @@
           <w:sz w:val="22"/>
           <w:szCs w:val="22"/>
         </w:rPr>
-        <w:t> system. Building on the RASD document, it gives a more refined technical and functional description of the system, explaining it on a much lower level. To provide the full description of the system, UML diagrams will be used since they are the de facto industry standard. While actual implementation is not part of the document, it outlines the presumed implementation, integration and test plan, to help the software development team in the realization of the application. The purpose of the document is primarily to guide software developers, but it can also provide useful information to end users and investors.</w:t>
+        <w:t xml:space="preserve"> system. Building on the RASD document, it gives a more refined technical and functional description of the system, explaining it on a much lower level. To provide the full description of the system, UML diagrams will be used since they are the de facto industry standard. While actual implementation is not part of the document, it outlines the presumed implementation, </w:t>
+      </w:r>
+      <w:proofErr w:type="gramStart"/>
+      <w:r>
+        <w:rPr>
+          <w:rStyle w:val="normaltextrun"/>
+          <w:rFonts w:ascii="Calibri" w:hAnsi="Calibri" w:cs="Calibri"/>
+          <w:sz w:val="22"/>
+          <w:szCs w:val="22"/>
+        </w:rPr>
+        <w:t>integration</w:t>
+      </w:r>
+      <w:proofErr w:type="gramEnd"/>
+      <w:r>
+        <w:rPr>
+          <w:rStyle w:val="normaltextrun"/>
+          <w:rFonts w:ascii="Calibri" w:hAnsi="Calibri" w:cs="Calibri"/>
+          <w:sz w:val="22"/>
+          <w:szCs w:val="22"/>
+        </w:rPr>
+        <w:t xml:space="preserve"> and test plan, to help the software development team in the realization of the application. The purpose of the document is primarily to guide software developers, but it can also provide useful information to end users and investors.</w:t>
       </w:r>
       <w:r>
         <w:rPr>
@@ -718,7 +738,21 @@
           <w:rFonts w:ascii="Calibri" w:eastAsia="Times New Roman" w:hAnsi="Calibri" w:cs="Calibri"/>
         </w:rPr>
         <w:lastRenderedPageBreak/>
-        <w:t>encapsulating a certain part of the applications function, and communicating with other components through interfaces. The use of interfaces enables the developer of a component to be unaware of the concrete implementation of other components, but just know the syntax of their method calls. </w:t>
+        <w:t xml:space="preserve">encapsulating a certain part of the </w:t>
+      </w:r>
+      <w:proofErr w:type="gramStart"/>
+      <w:r>
+        <w:rPr>
+          <w:rFonts w:ascii="Calibri" w:eastAsia="Times New Roman" w:hAnsi="Calibri" w:cs="Calibri"/>
+        </w:rPr>
+        <w:t>applications function, and</w:t>
+      </w:r>
+      <w:proofErr w:type="gramEnd"/>
+      <w:r>
+        <w:rPr>
+          <w:rFonts w:ascii="Calibri" w:eastAsia="Times New Roman" w:hAnsi="Calibri" w:cs="Calibri"/>
+        </w:rPr>
+        <w:t xml:space="preserve"> communicating with other components through interfaces. The use of interfaces enables the developer of a component to be unaware of the concrete implementation of other components, but just know the syntax of their method calls. </w:t>
       </w:r>
     </w:p>
     <w:p>
@@ -1476,7 +1510,21 @@
         <w:rPr>
           <w:rFonts w:ascii="Calibri" w:eastAsia="Times New Roman" w:hAnsi="Calibri" w:cs="Calibri"/>
         </w:rPr>
-        <w:t>To begin with, the application on the users phone communicates with the system through the </w:t>
+        <w:t xml:space="preserve">To begin with, the application on the </w:t>
+      </w:r>
+      <w:proofErr w:type="gramStart"/>
+      <w:r>
+        <w:rPr>
+          <w:rFonts w:ascii="Calibri" w:eastAsia="Times New Roman" w:hAnsi="Calibri" w:cs="Calibri"/>
+        </w:rPr>
+        <w:t>users</w:t>
+      </w:r>
+      <w:proofErr w:type="gramEnd"/>
+      <w:r>
+        <w:rPr>
+          <w:rFonts w:ascii="Calibri" w:eastAsia="Times New Roman" w:hAnsi="Calibri" w:cs="Calibri"/>
+        </w:rPr>
+        <w:t xml:space="preserve"> phone communicates with the system through the </w:t>
       </w:r>
       <w:proofErr w:type="spellStart"/>
       <w:r>
@@ -1550,7 +1598,21 @@
         <w:rPr>
           <w:rFonts w:ascii="Calibri" w:eastAsia="Times New Roman" w:hAnsi="Calibri" w:cs="Calibri"/>
         </w:rPr>
-        <w:t> method on the Director to propagate the request. Similar to that, an application of a store manager can invoke the </w:t>
+        <w:t xml:space="preserve"> method on the Director to propagate the request. </w:t>
+      </w:r>
+      <w:proofErr w:type="gramStart"/>
+      <w:r>
+        <w:rPr>
+          <w:rFonts w:ascii="Calibri" w:eastAsia="Times New Roman" w:hAnsi="Calibri" w:cs="Calibri"/>
+        </w:rPr>
+        <w:t>Similar to</w:t>
+      </w:r>
+      <w:proofErr w:type="gramEnd"/>
+      <w:r>
+        <w:rPr>
+          <w:rFonts w:ascii="Calibri" w:eastAsia="Times New Roman" w:hAnsi="Calibri" w:cs="Calibri"/>
+        </w:rPr>
+        <w:t xml:space="preserve"> that, an application of a store manager can invoke the </w:t>
       </w:r>
       <w:proofErr w:type="spellStart"/>
       <w:r>
@@ -1653,7 +1715,21 @@
         <w:rPr>
           <w:rFonts w:ascii="Calibri" w:eastAsia="Times New Roman" w:hAnsi="Calibri" w:cs="Calibri"/>
         </w:rPr>
-        <w:t>For the Director to propagate users requests, the </w:t>
+        <w:t xml:space="preserve">For the Director to propagate </w:t>
+      </w:r>
+      <w:proofErr w:type="gramStart"/>
+      <w:r>
+        <w:rPr>
+          <w:rFonts w:ascii="Calibri" w:eastAsia="Times New Roman" w:hAnsi="Calibri" w:cs="Calibri"/>
+        </w:rPr>
+        <w:t>users</w:t>
+      </w:r>
+      <w:proofErr w:type="gramEnd"/>
+      <w:r>
+        <w:rPr>
+          <w:rFonts w:ascii="Calibri" w:eastAsia="Times New Roman" w:hAnsi="Calibri" w:cs="Calibri"/>
+        </w:rPr>
+        <w:t xml:space="preserve"> requests, the </w:t>
       </w:r>
       <w:proofErr w:type="spellStart"/>
       <w:r>
@@ -2381,7 +2457,21 @@
         <w:rPr>
           <w:rFonts w:ascii="Calibri" w:eastAsia="Times New Roman" w:hAnsi="Calibri" w:cs="Calibri"/>
         </w:rPr>
-        <w:t>Lastly, in order to persist the applications data, the </w:t>
+        <w:t xml:space="preserve">Lastly, </w:t>
+      </w:r>
+      <w:proofErr w:type="gramStart"/>
+      <w:r>
+        <w:rPr>
+          <w:rFonts w:ascii="Calibri" w:eastAsia="Times New Roman" w:hAnsi="Calibri" w:cs="Calibri"/>
+        </w:rPr>
+        <w:t>in order to</w:t>
+      </w:r>
+      <w:proofErr w:type="gramEnd"/>
+      <w:r>
+        <w:rPr>
+          <w:rFonts w:ascii="Calibri" w:eastAsia="Times New Roman" w:hAnsi="Calibri" w:cs="Calibri"/>
+        </w:rPr>
+        <w:t xml:space="preserve"> persist the applications data, the </w:t>
       </w:r>
       <w:proofErr w:type="spellStart"/>
       <w:r>
@@ -2554,12 +2644,34 @@
         </w:rPr>
         <w:t xml:space="preserve">To develop the full system, a three-tier client-server architecture will be used.  The choice is encouraged by the popularity of the model, and its valuable aspects such as modularity, </w:t>
       </w:r>
+      <w:proofErr w:type="gramStart"/>
       <w:r>
         <w:rPr>
           <w:rFonts w:ascii="Calibri" w:eastAsia="Times New Roman" w:hAnsi="Calibri" w:cs="Calibri"/>
         </w:rPr>
         <w:lastRenderedPageBreak/>
-        <w:t>scalability or abstraction. The three layers in the three-tier architecture are: presentation layer, application layer, and data layer. By dividing system artifacts in three different layers and enabling mutual communication with abstract interfaces, we hide unnecessary information and improve testability of each single layer. To communicate, the server waits for the clients requests, and upon a request, it extracts data from the database, processes it, and serves it to the client.  </w:t>
+        <w:t>scalability</w:t>
+      </w:r>
+      <w:proofErr w:type="gramEnd"/>
+      <w:r>
+        <w:rPr>
+          <w:rFonts w:ascii="Calibri" w:eastAsia="Times New Roman" w:hAnsi="Calibri" w:cs="Calibri"/>
+        </w:rPr>
+        <w:t xml:space="preserve"> or abstraction. The three layers in the three-tier architecture are: presentation layer, application layer, and data layer. By dividing system artifacts in three different layers and enabling mutual communication with abstract interfaces, we hide unnecessary information and improve testability of each single layer. To communicate, the server waits for the </w:t>
+      </w:r>
+      <w:proofErr w:type="gramStart"/>
+      <w:r>
+        <w:rPr>
+          <w:rFonts w:ascii="Calibri" w:eastAsia="Times New Roman" w:hAnsi="Calibri" w:cs="Calibri"/>
+        </w:rPr>
+        <w:t>clients</w:t>
+      </w:r>
+      <w:proofErr w:type="gramEnd"/>
+      <w:r>
+        <w:rPr>
+          <w:rFonts w:ascii="Calibri" w:eastAsia="Times New Roman" w:hAnsi="Calibri" w:cs="Calibri"/>
+        </w:rPr>
+        <w:t xml:space="preserve"> requests, and upon a request, it extracts data from the database, processes it, and serves it to the client.  </w:t>
       </w:r>
     </w:p>
     <w:p>
@@ -2591,7 +2703,21 @@
         <w:rPr>
           <w:rFonts w:ascii="Calibri" w:eastAsia="Times New Roman" w:hAnsi="Calibri" w:cs="Calibri"/>
         </w:rPr>
-        <w:t> system, a thin client design is a much better fit, since the calculations can easily be done on the server, and the application has to be usable by all smartphones, even the older ones. The data processed by the server can then be presented to the client device. </w:t>
+        <w:t xml:space="preserve"> system, a thin client design is a much better fit, since the calculations can easily be done on the server, and the application </w:t>
+      </w:r>
+      <w:proofErr w:type="gramStart"/>
+      <w:r>
+        <w:rPr>
+          <w:rFonts w:ascii="Calibri" w:eastAsia="Times New Roman" w:hAnsi="Calibri" w:cs="Calibri"/>
+        </w:rPr>
+        <w:t>has to</w:t>
+      </w:r>
+      <w:proofErr w:type="gramEnd"/>
+      <w:r>
+        <w:rPr>
+          <w:rFonts w:ascii="Calibri" w:eastAsia="Times New Roman" w:hAnsi="Calibri" w:cs="Calibri"/>
+        </w:rPr>
+        <w:t xml:space="preserve"> be usable by all smartphones, even the older ones. The data processed by the server can then be presented to the client device. </w:t>
       </w:r>
     </w:p>
     <w:p>
@@ -2609,7 +2735,35 @@
         <w:rPr>
           <w:rFonts w:ascii="Calibri" w:eastAsia="Times New Roman" w:hAnsi="Calibri" w:cs="Calibri"/>
         </w:rPr>
-        <w:t>Basic software design practices such as modularity and the use interfaces will help greatly with the development, testing and further improvement of the application. Dividing the code in concise modules encourages reusability, and enables extensive upgradeability. Additionally, having functional modules makes component testing possible and quick. Abstraction in code, done through the use of interfaces enhances all the aforementioned effects and relieves the developer of the knowledge and complexity of all components outside his scope. </w:t>
+        <w:t xml:space="preserve">Basic software design practices such as modularity and the use interfaces will help greatly with the development, testing and further improvement of the application. Dividing the code in concise modules encourages </w:t>
+      </w:r>
+      <w:proofErr w:type="gramStart"/>
+      <w:r>
+        <w:rPr>
+          <w:rFonts w:ascii="Calibri" w:eastAsia="Times New Roman" w:hAnsi="Calibri" w:cs="Calibri"/>
+        </w:rPr>
+        <w:t>reusability, and</w:t>
+      </w:r>
+      <w:proofErr w:type="gramEnd"/>
+      <w:r>
+        <w:rPr>
+          <w:rFonts w:ascii="Calibri" w:eastAsia="Times New Roman" w:hAnsi="Calibri" w:cs="Calibri"/>
+        </w:rPr>
+        <w:t xml:space="preserve"> enables extensive upgradeability. Additionally, having functional modules makes component testing possible and quick. Abstraction in code, done </w:t>
+      </w:r>
+      <w:proofErr w:type="gramStart"/>
+      <w:r>
+        <w:rPr>
+          <w:rFonts w:ascii="Calibri" w:eastAsia="Times New Roman" w:hAnsi="Calibri" w:cs="Calibri"/>
+        </w:rPr>
+        <w:t>through the use of</w:t>
+      </w:r>
+      <w:proofErr w:type="gramEnd"/>
+      <w:r>
+        <w:rPr>
+          <w:rFonts w:ascii="Calibri" w:eastAsia="Times New Roman" w:hAnsi="Calibri" w:cs="Calibri"/>
+        </w:rPr>
+        <w:t xml:space="preserve"> interfaces enhances all the aforementioned effects and relieves the developer of the knowledge and complexity of all components outside his scope. </w:t>
       </w:r>
     </w:p>
     <w:p>
@@ -2675,7 +2829,35 @@
         <w:rPr>
           <w:rFonts w:ascii="Calibri" w:eastAsia="Times New Roman" w:hAnsi="Calibri" w:cs="Calibri"/>
         </w:rPr>
-        <w:t>We would also like to take advantage of the MVC(Model-View-Controller) global design pattern. The pattern is widespread in the software engineering community because of its scalability and simplicity, and provides a perfect base for our application. The Model component is the main component of the pattern in charge of the business logic. The View component controls the user interface, and the way in which information is represented. And the Controller component acts as a bridge between the Model and the View. It accepts data from, and creates instructions for the Model or the View. </w:t>
+        <w:t xml:space="preserve">We would also like to take advantage of the MVC(Model-View-Controller) global design pattern. The pattern is widespread in the software engineering community because of its scalability and </w:t>
+      </w:r>
+      <w:proofErr w:type="gramStart"/>
+      <w:r>
+        <w:rPr>
+          <w:rFonts w:ascii="Calibri" w:eastAsia="Times New Roman" w:hAnsi="Calibri" w:cs="Calibri"/>
+        </w:rPr>
+        <w:t>simplicity, and</w:t>
+      </w:r>
+      <w:proofErr w:type="gramEnd"/>
+      <w:r>
+        <w:rPr>
+          <w:rFonts w:ascii="Calibri" w:eastAsia="Times New Roman" w:hAnsi="Calibri" w:cs="Calibri"/>
+        </w:rPr>
+        <w:t xml:space="preserve"> provides a perfect base for our application. The Model component is the main component of the pattern in charge of the business logic. The View component controls the user interface, and the way in which information is represented. And the Controller component acts as a bridge between the Model and the View. It accepts data </w:t>
+      </w:r>
+      <w:proofErr w:type="gramStart"/>
+      <w:r>
+        <w:rPr>
+          <w:rFonts w:ascii="Calibri" w:eastAsia="Times New Roman" w:hAnsi="Calibri" w:cs="Calibri"/>
+        </w:rPr>
+        <w:t>from, and</w:t>
+      </w:r>
+      <w:proofErr w:type="gramEnd"/>
+      <w:r>
+        <w:rPr>
+          <w:rFonts w:ascii="Calibri" w:eastAsia="Times New Roman" w:hAnsi="Calibri" w:cs="Calibri"/>
+        </w:rPr>
+        <w:t xml:space="preserve"> creates instructions for the Model or the View. </w:t>
       </w:r>
     </w:p>
     <w:p>
@@ -2705,7 +2887,21 @@
         <w:rPr>
           <w:rFonts w:ascii="Calibri" w:eastAsia="Times New Roman" w:hAnsi="Calibri" w:cs="Calibri"/>
         </w:rPr>
-        <w:t>To persist data like store enter and exit times, the system must be able to communicate with a database. DAO (Data Access Object) design pattern acts as an interface and makes that possible. For example, if written in the Java language, JDBC API will be used as DAO. </w:t>
+        <w:t xml:space="preserve">To persist data like </w:t>
+      </w:r>
+      <w:proofErr w:type="gramStart"/>
+      <w:r>
+        <w:rPr>
+          <w:rFonts w:ascii="Calibri" w:eastAsia="Times New Roman" w:hAnsi="Calibri" w:cs="Calibri"/>
+        </w:rPr>
+        <w:t>store</w:t>
+      </w:r>
+      <w:proofErr w:type="gramEnd"/>
+      <w:r>
+        <w:rPr>
+          <w:rFonts w:ascii="Calibri" w:eastAsia="Times New Roman" w:hAnsi="Calibri" w:cs="Calibri"/>
+        </w:rPr>
+        <w:t xml:space="preserve"> enter and exit times, the system must be able to communicate with a database. DAO (Data Access Object) design pattern acts as an interface and makes that possible. For example, if written in the Java language, JDBC API will be used as DAO. </w:t>
       </w:r>
     </w:p>
     <w:p>
@@ -2791,7 +2987,21 @@
         <w:rPr>
           <w:rFonts w:ascii="Calibri" w:eastAsia="Times New Roman" w:hAnsi="Calibri" w:cs="Calibri"/>
         </w:rPr>
-        <w:t>In the end, the main software design patterns will be mentioned. Firstly, Observer/Listener behavioral pattern enables the system to subscribe to the updates of the client devices location and upon change execute new calculations. The pattern defines a one-to-many connection between objects and updates them automatically upon notification. And lastly, Bridge structural pattern is used in various places to decouple an abstraction from the implementation. In that way, components can be changed of substituted by completely new ones completely independently. Through aggregation and encapsulation the Bridge separates responsibilities into different classes. </w:t>
+        <w:t xml:space="preserve">In the end, the main software design patterns will be mentioned. Firstly, Observer/Listener behavioral pattern enables the system to subscribe to the updates of the client devices location and upon change execute new calculations. The pattern defines a one-to-many connection between objects and updates them automatically upon notification. And lastly, Bridge structural pattern is used in various places to decouple an abstraction from the implementation. In that way, components can be changed of substituted by completely new ones completely independently. Through aggregation and </w:t>
+      </w:r>
+      <w:proofErr w:type="gramStart"/>
+      <w:r>
+        <w:rPr>
+          <w:rFonts w:ascii="Calibri" w:eastAsia="Times New Roman" w:hAnsi="Calibri" w:cs="Calibri"/>
+        </w:rPr>
+        <w:t>encapsulation</w:t>
+      </w:r>
+      <w:proofErr w:type="gramEnd"/>
+      <w:r>
+        <w:rPr>
+          <w:rFonts w:ascii="Calibri" w:eastAsia="Times New Roman" w:hAnsi="Calibri" w:cs="Calibri"/>
+        </w:rPr>
+        <w:t xml:space="preserve"> the Bridge separates responsibilities into different classes. </w:t>
       </w:r>
     </w:p>
     <w:p>
@@ -2995,6 +3205,3385 @@
         <w:t>In the end, one important design decision should be noted: to avoid security concerns with storing sensible user data in the database, the first version of the system evades user registration altogether. The scope of the system, so far, does not require the system to store such data. However, if the scope of the system grows in such a way that user registration becomes imminent, upgrade of the system built in line with this design document should not be a problem, especially since a form of user registration should already be implemented on the store side. </w:t>
       </w:r>
     </w:p>
+    <w:p>
+      <w:pPr>
+        <w:ind w:left="720"/>
+      </w:pPr>
+    </w:p>
+    <w:p>
+      <w:pPr>
+        <w:pStyle w:val="ListParagraph"/>
+        <w:numPr>
+          <w:ilvl w:val="0"/>
+          <w:numId w:val="2"/>
+        </w:numPr>
+        <w:rPr>
+          <w:b/>
+          <w:bCs/>
+        </w:rPr>
+      </w:pPr>
+      <w:r>
+        <w:rPr>
+          <w:b/>
+          <w:bCs/>
+        </w:rPr>
+        <w:t>User interface</w:t>
+      </w:r>
+    </w:p>
+    <w:p>
+      <w:pPr>
+        <w:pStyle w:val="ListParagraph"/>
+        <w:numPr>
+          <w:ilvl w:val="0"/>
+          <w:numId w:val="2"/>
+        </w:numPr>
+        <w:rPr>
+          <w:b/>
+          <w:bCs/>
+        </w:rPr>
+      </w:pPr>
+      <w:r>
+        <w:rPr>
+          <w:b/>
+          <w:bCs/>
+        </w:rPr>
+        <w:t>Requirements traceability</w:t>
+      </w:r>
+    </w:p>
+    <w:p>
+      <w:pPr>
+        <w:spacing w:after="0" w:line="240" w:lineRule="auto"/>
+        <w:textAlignment w:val="baseline"/>
+        <w:rPr>
+          <w:rFonts w:ascii="Segoe UI" w:eastAsia="Times New Roman" w:hAnsi="Segoe UI" w:cs="Segoe UI"/>
+          <w:sz w:val="18"/>
+          <w:szCs w:val="18"/>
+        </w:rPr>
+      </w:pPr>
+      <w:r>
+        <w:rPr>
+          <w:rFonts w:ascii="Calibri" w:eastAsia="Times New Roman" w:hAnsi="Calibri" w:cs="Calibri"/>
+        </w:rPr>
+        <w:t>To further clarify and reason the implementation components proposed in the Component Diagram </w:t>
+      </w:r>
+      <w:r>
+        <w:rPr>
+          <w:rFonts w:ascii="Calibri" w:eastAsia="Times New Roman" w:hAnsi="Calibri" w:cs="Calibri"/>
+          <w:color w:val="F79646"/>
+        </w:rPr>
+        <w:t>[link </w:t>
+      </w:r>
+      <w:proofErr w:type="spellStart"/>
+      <w:r>
+        <w:rPr>
+          <w:rFonts w:ascii="Calibri" w:eastAsia="Times New Roman" w:hAnsi="Calibri" w:cs="Calibri"/>
+          <w:color w:val="F79646"/>
+        </w:rPr>
+        <w:t>na</w:t>
+      </w:r>
+      <w:proofErr w:type="spellEnd"/>
+      <w:r>
+        <w:rPr>
+          <w:rFonts w:ascii="Calibri" w:eastAsia="Times New Roman" w:hAnsi="Calibri" w:cs="Calibri"/>
+          <w:color w:val="F79646"/>
+        </w:rPr>
+        <w:t> component diagram] </w:t>
+      </w:r>
+      <w:r>
+        <w:rPr>
+          <w:rFonts w:ascii="Calibri" w:eastAsia="Times New Roman" w:hAnsi="Calibri" w:cs="Calibri"/>
+        </w:rPr>
+        <w:t>this chapter connects them with the goals and requirements, specified in the RASD document. Each goal [</w:t>
+      </w:r>
+      <w:proofErr w:type="spellStart"/>
+      <w:r>
+        <w:rPr>
+          <w:rFonts w:ascii="Calibri" w:eastAsia="Times New Roman" w:hAnsi="Calibri" w:cs="Calibri"/>
+        </w:rPr>
+        <w:t>Gn</w:t>
+      </w:r>
+      <w:proofErr w:type="spellEnd"/>
+      <w:r>
+        <w:rPr>
+          <w:rFonts w:ascii="Calibri" w:eastAsia="Times New Roman" w:hAnsi="Calibri" w:cs="Calibri"/>
+        </w:rPr>
+        <w:t xml:space="preserve">] will be </w:t>
+      </w:r>
+      <w:proofErr w:type="gramStart"/>
+      <w:r>
+        <w:rPr>
+          <w:rFonts w:ascii="Calibri" w:eastAsia="Times New Roman" w:hAnsi="Calibri" w:cs="Calibri"/>
+        </w:rPr>
+        <w:t>presented, and</w:t>
+      </w:r>
+      <w:proofErr w:type="gramEnd"/>
+      <w:r>
+        <w:rPr>
+          <w:rFonts w:ascii="Calibri" w:eastAsia="Times New Roman" w:hAnsi="Calibri" w:cs="Calibri"/>
+        </w:rPr>
+        <w:t xml:space="preserve"> connected with the mapped requirements [Rn] and responsible design counterparts. </w:t>
+      </w:r>
+    </w:p>
+    <w:p>
+      <w:pPr>
+        <w:spacing w:after="0" w:line="240" w:lineRule="auto"/>
+        <w:textAlignment w:val="baseline"/>
+        <w:rPr>
+          <w:rFonts w:ascii="Segoe UI" w:eastAsia="Times New Roman" w:hAnsi="Segoe UI" w:cs="Segoe UI"/>
+          <w:sz w:val="18"/>
+          <w:szCs w:val="18"/>
+        </w:rPr>
+      </w:pPr>
+      <w:r>
+        <w:rPr>
+          <w:rFonts w:ascii="Calibri" w:eastAsia="Times New Roman" w:hAnsi="Calibri" w:cs="Calibri"/>
+        </w:rPr>
+        <w:t> </w:t>
+      </w:r>
+    </w:p>
+    <w:p>
+      <w:pPr>
+        <w:spacing w:after="0" w:line="240" w:lineRule="auto"/>
+        <w:textAlignment w:val="baseline"/>
+        <w:rPr>
+          <w:rFonts w:ascii="Segoe UI" w:eastAsia="Times New Roman" w:hAnsi="Segoe UI" w:cs="Segoe UI"/>
+          <w:sz w:val="18"/>
+          <w:szCs w:val="18"/>
+        </w:rPr>
+      </w:pPr>
+      <w:r>
+        <w:rPr>
+          <w:rFonts w:ascii="Calibri" w:eastAsia="Times New Roman" w:hAnsi="Calibri" w:cs="Calibri"/>
+        </w:rPr>
+        <w:t>Goal, [</w:t>
+      </w:r>
+      <w:proofErr w:type="spellStart"/>
+      <w:r>
+        <w:rPr>
+          <w:rFonts w:ascii="Calibri" w:eastAsia="Times New Roman" w:hAnsi="Calibri" w:cs="Calibri"/>
+        </w:rPr>
+        <w:t>Gn</w:t>
+      </w:r>
+      <w:proofErr w:type="spellEnd"/>
+      <w:r>
+        <w:rPr>
+          <w:rFonts w:ascii="Calibri" w:eastAsia="Times New Roman" w:hAnsi="Calibri" w:cs="Calibri"/>
+        </w:rPr>
+        <w:t>] Requirements, [Rn] </w:t>
+      </w:r>
+    </w:p>
+    <w:p>
+      <w:pPr>
+        <w:spacing w:after="0" w:line="240" w:lineRule="auto"/>
+        <w:textAlignment w:val="baseline"/>
+        <w:rPr>
+          <w:rFonts w:ascii="Segoe UI" w:eastAsia="Times New Roman" w:hAnsi="Segoe UI" w:cs="Segoe UI"/>
+          <w:sz w:val="18"/>
+          <w:szCs w:val="18"/>
+        </w:rPr>
+      </w:pPr>
+      <w:r>
+        <w:rPr>
+          <w:rFonts w:ascii="Calibri" w:eastAsia="Times New Roman" w:hAnsi="Calibri" w:cs="Calibri"/>
+        </w:rPr>
+        <w:t>G1.1 Allow the user to retrieve a number through the application. </w:t>
+      </w:r>
+    </w:p>
+    <w:p>
+      <w:pPr>
+        <w:spacing w:after="0" w:line="240" w:lineRule="auto"/>
+        <w:textAlignment w:val="baseline"/>
+        <w:rPr>
+          <w:rFonts w:ascii="Segoe UI" w:eastAsia="Times New Roman" w:hAnsi="Segoe UI" w:cs="Segoe UI"/>
+          <w:sz w:val="18"/>
+          <w:szCs w:val="18"/>
+        </w:rPr>
+      </w:pPr>
+      <w:r>
+        <w:rPr>
+          <w:rFonts w:ascii="Calibri" w:eastAsia="Times New Roman" w:hAnsi="Calibri" w:cs="Calibri"/>
+        </w:rPr>
+        <w:t>Requirements: R1, R2, R3 </w:t>
+      </w:r>
+    </w:p>
+    <w:p>
+      <w:pPr>
+        <w:spacing w:after="0" w:line="240" w:lineRule="auto"/>
+        <w:textAlignment w:val="baseline"/>
+        <w:rPr>
+          <w:rFonts w:ascii="Segoe UI" w:eastAsia="Times New Roman" w:hAnsi="Segoe UI" w:cs="Segoe UI"/>
+          <w:sz w:val="18"/>
+          <w:szCs w:val="18"/>
+        </w:rPr>
+      </w:pPr>
+      <w:r>
+        <w:rPr>
+          <w:rFonts w:ascii="Calibri" w:eastAsia="Times New Roman" w:hAnsi="Calibri" w:cs="Calibri"/>
+        </w:rPr>
+        <w:t>Components: </w:t>
+      </w:r>
+    </w:p>
+    <w:p>
+      <w:pPr>
+        <w:numPr>
+          <w:ilvl w:val="0"/>
+          <w:numId w:val="5"/>
+        </w:numPr>
+        <w:spacing w:after="0" w:line="240" w:lineRule="auto"/>
+        <w:ind w:left="1440"/>
+        <w:textAlignment w:val="baseline"/>
+        <w:rPr>
+          <w:rFonts w:ascii="Calibri" w:eastAsia="Times New Roman" w:hAnsi="Calibri" w:cs="Calibri"/>
+        </w:rPr>
+      </w:pPr>
+      <w:proofErr w:type="spellStart"/>
+      <w:r>
+        <w:rPr>
+          <w:rFonts w:ascii="Calibri" w:eastAsia="Times New Roman" w:hAnsi="Calibri" w:cs="Calibri"/>
+        </w:rPr>
+        <w:t>AndroidApp</w:t>
+      </w:r>
+      <w:proofErr w:type="spellEnd"/>
+      <w:r>
+        <w:rPr>
+          <w:rFonts w:ascii="Calibri" w:eastAsia="Times New Roman" w:hAnsi="Calibri" w:cs="Calibri"/>
+        </w:rPr>
+        <w:t>/</w:t>
+      </w:r>
+      <w:proofErr w:type="spellStart"/>
+      <w:r>
+        <w:rPr>
+          <w:rFonts w:ascii="Calibri" w:eastAsia="Times New Roman" w:hAnsi="Calibri" w:cs="Calibri"/>
+        </w:rPr>
+        <w:t>IPhoneApp</w:t>
+      </w:r>
+      <w:proofErr w:type="spellEnd"/>
+      <w:r>
+        <w:rPr>
+          <w:rFonts w:ascii="Calibri" w:eastAsia="Times New Roman" w:hAnsi="Calibri" w:cs="Calibri"/>
+        </w:rPr>
+        <w:t> </w:t>
+      </w:r>
+    </w:p>
+    <w:p>
+      <w:pPr>
+        <w:numPr>
+          <w:ilvl w:val="0"/>
+          <w:numId w:val="5"/>
+        </w:numPr>
+        <w:spacing w:after="0" w:line="240" w:lineRule="auto"/>
+        <w:ind w:left="1440"/>
+        <w:textAlignment w:val="baseline"/>
+        <w:rPr>
+          <w:rFonts w:ascii="Calibri" w:eastAsia="Times New Roman" w:hAnsi="Calibri" w:cs="Calibri"/>
+        </w:rPr>
+      </w:pPr>
+      <w:r>
+        <w:rPr>
+          <w:rFonts w:ascii="Calibri" w:eastAsia="Times New Roman" w:hAnsi="Calibri" w:cs="Calibri"/>
+        </w:rPr>
+        <w:t>Director </w:t>
+      </w:r>
+    </w:p>
+    <w:p>
+      <w:pPr>
+        <w:numPr>
+          <w:ilvl w:val="0"/>
+          <w:numId w:val="5"/>
+        </w:numPr>
+        <w:spacing w:after="0" w:line="240" w:lineRule="auto"/>
+        <w:ind w:left="1440"/>
+        <w:textAlignment w:val="baseline"/>
+        <w:rPr>
+          <w:rFonts w:ascii="Calibri" w:eastAsia="Times New Roman" w:hAnsi="Calibri" w:cs="Calibri"/>
+        </w:rPr>
+      </w:pPr>
+      <w:proofErr w:type="spellStart"/>
+      <w:r>
+        <w:rPr>
+          <w:rFonts w:ascii="Calibri" w:eastAsia="Times New Roman" w:hAnsi="Calibri" w:cs="Calibri"/>
+        </w:rPr>
+        <w:t>StoreSelectionManager</w:t>
+      </w:r>
+      <w:proofErr w:type="spellEnd"/>
+      <w:r>
+        <w:rPr>
+          <w:rFonts w:ascii="Calibri" w:eastAsia="Times New Roman" w:hAnsi="Calibri" w:cs="Calibri"/>
+        </w:rPr>
+        <w:t> </w:t>
+      </w:r>
+    </w:p>
+    <w:p>
+      <w:pPr>
+        <w:numPr>
+          <w:ilvl w:val="0"/>
+          <w:numId w:val="5"/>
+        </w:numPr>
+        <w:spacing w:after="0" w:line="240" w:lineRule="auto"/>
+        <w:ind w:left="1440"/>
+        <w:textAlignment w:val="baseline"/>
+        <w:rPr>
+          <w:rFonts w:ascii="Calibri" w:eastAsia="Times New Roman" w:hAnsi="Calibri" w:cs="Calibri"/>
+        </w:rPr>
+      </w:pPr>
+      <w:proofErr w:type="spellStart"/>
+      <w:r>
+        <w:rPr>
+          <w:rFonts w:ascii="Calibri" w:eastAsia="Times New Roman" w:hAnsi="Calibri" w:cs="Calibri"/>
+        </w:rPr>
+        <w:t>RequestManager</w:t>
+      </w:r>
+      <w:proofErr w:type="spellEnd"/>
+      <w:r>
+        <w:rPr>
+          <w:rFonts w:ascii="Calibri" w:eastAsia="Times New Roman" w:hAnsi="Calibri" w:cs="Calibri"/>
+        </w:rPr>
+        <w:t> </w:t>
+      </w:r>
+    </w:p>
+    <w:p>
+      <w:pPr>
+        <w:numPr>
+          <w:ilvl w:val="1"/>
+          <w:numId w:val="5"/>
+        </w:numPr>
+        <w:spacing w:after="0" w:line="240" w:lineRule="auto"/>
+        <w:ind w:left="2520"/>
+        <w:textAlignment w:val="baseline"/>
+        <w:rPr>
+          <w:rFonts w:ascii="Calibri" w:eastAsia="Times New Roman" w:hAnsi="Calibri" w:cs="Calibri"/>
+        </w:rPr>
+      </w:pPr>
+      <w:proofErr w:type="spellStart"/>
+      <w:r>
+        <w:rPr>
+          <w:rFonts w:ascii="Calibri" w:eastAsia="Times New Roman" w:hAnsi="Calibri" w:cs="Calibri"/>
+        </w:rPr>
+        <w:t>TicketService</w:t>
+      </w:r>
+      <w:proofErr w:type="spellEnd"/>
+      <w:r>
+        <w:rPr>
+          <w:rFonts w:ascii="Calibri" w:eastAsia="Times New Roman" w:hAnsi="Calibri" w:cs="Calibri"/>
+        </w:rPr>
+        <w:t> </w:t>
+      </w:r>
+    </w:p>
+    <w:p>
+      <w:pPr>
+        <w:numPr>
+          <w:ilvl w:val="1"/>
+          <w:numId w:val="5"/>
+        </w:numPr>
+        <w:spacing w:after="0" w:line="240" w:lineRule="auto"/>
+        <w:ind w:left="2520"/>
+        <w:textAlignment w:val="baseline"/>
+        <w:rPr>
+          <w:rFonts w:ascii="Calibri" w:eastAsia="Times New Roman" w:hAnsi="Calibri" w:cs="Calibri"/>
+        </w:rPr>
+      </w:pPr>
+      <w:proofErr w:type="spellStart"/>
+      <w:r>
+        <w:rPr>
+          <w:rFonts w:ascii="Calibri" w:eastAsia="Times New Roman" w:hAnsi="Calibri" w:cs="Calibri"/>
+        </w:rPr>
+        <w:t>QueueService</w:t>
+      </w:r>
+      <w:proofErr w:type="spellEnd"/>
+      <w:r>
+        <w:rPr>
+          <w:rFonts w:ascii="Calibri" w:eastAsia="Times New Roman" w:hAnsi="Calibri" w:cs="Calibri"/>
+        </w:rPr>
+        <w:t> </w:t>
+      </w:r>
+    </w:p>
+    <w:p>
+      <w:pPr>
+        <w:numPr>
+          <w:ilvl w:val="1"/>
+          <w:numId w:val="5"/>
+        </w:numPr>
+        <w:spacing w:after="0" w:line="240" w:lineRule="auto"/>
+        <w:ind w:left="2520"/>
+        <w:textAlignment w:val="baseline"/>
+        <w:rPr>
+          <w:rFonts w:ascii="Calibri" w:eastAsia="Times New Roman" w:hAnsi="Calibri" w:cs="Calibri"/>
+        </w:rPr>
+      </w:pPr>
+      <w:proofErr w:type="spellStart"/>
+      <w:r>
+        <w:rPr>
+          <w:rFonts w:ascii="Calibri" w:eastAsia="Times New Roman" w:hAnsi="Calibri" w:cs="Calibri"/>
+        </w:rPr>
+        <w:t>ScheduleService</w:t>
+      </w:r>
+      <w:proofErr w:type="spellEnd"/>
+      <w:r>
+        <w:rPr>
+          <w:rFonts w:ascii="Calibri" w:eastAsia="Times New Roman" w:hAnsi="Calibri" w:cs="Calibri"/>
+        </w:rPr>
+        <w:t> </w:t>
+      </w:r>
+    </w:p>
+    <w:p>
+      <w:pPr>
+        <w:numPr>
+          <w:ilvl w:val="0"/>
+          <w:numId w:val="5"/>
+        </w:numPr>
+        <w:spacing w:after="0" w:line="240" w:lineRule="auto"/>
+        <w:ind w:left="1440"/>
+        <w:textAlignment w:val="baseline"/>
+        <w:rPr>
+          <w:rFonts w:ascii="Calibri" w:eastAsia="Times New Roman" w:hAnsi="Calibri" w:cs="Calibri"/>
+        </w:rPr>
+      </w:pPr>
+      <w:proofErr w:type="spellStart"/>
+      <w:r>
+        <w:rPr>
+          <w:rFonts w:ascii="Calibri" w:eastAsia="Times New Roman" w:hAnsi="Calibri" w:cs="Calibri"/>
+        </w:rPr>
+        <w:t>DBService</w:t>
+      </w:r>
+      <w:proofErr w:type="spellEnd"/>
+      <w:r>
+        <w:rPr>
+          <w:rFonts w:ascii="Calibri" w:eastAsia="Times New Roman" w:hAnsi="Calibri" w:cs="Calibri"/>
+        </w:rPr>
+        <w:t> and DB </w:t>
+      </w:r>
+    </w:p>
+    <w:p>
+      <w:pPr>
+        <w:spacing w:after="0" w:line="240" w:lineRule="auto"/>
+        <w:textAlignment w:val="baseline"/>
+        <w:rPr>
+          <w:rFonts w:ascii="Segoe UI" w:eastAsia="Times New Roman" w:hAnsi="Segoe UI" w:cs="Segoe UI"/>
+          <w:sz w:val="18"/>
+          <w:szCs w:val="18"/>
+        </w:rPr>
+      </w:pPr>
+      <w:r>
+        <w:rPr>
+          <w:rFonts w:ascii="Calibri" w:eastAsia="Times New Roman" w:hAnsi="Calibri" w:cs="Calibri"/>
+        </w:rPr>
+        <w:t> </w:t>
+      </w:r>
+    </w:p>
+    <w:p>
+      <w:pPr>
+        <w:spacing w:after="0" w:line="240" w:lineRule="auto"/>
+        <w:textAlignment w:val="baseline"/>
+        <w:rPr>
+          <w:rFonts w:ascii="Segoe UI" w:eastAsia="Times New Roman" w:hAnsi="Segoe UI" w:cs="Segoe UI"/>
+          <w:sz w:val="18"/>
+          <w:szCs w:val="18"/>
+        </w:rPr>
+      </w:pPr>
+      <w:r>
+        <w:rPr>
+          <w:rFonts w:ascii="Calibri" w:eastAsia="Times New Roman" w:hAnsi="Calibri" w:cs="Calibri"/>
+        </w:rPr>
+        <w:t>G1.2 Allow the user to retrieve a number physically from the printer. </w:t>
+      </w:r>
+    </w:p>
+    <w:p>
+      <w:pPr>
+        <w:spacing w:after="0" w:line="240" w:lineRule="auto"/>
+        <w:textAlignment w:val="baseline"/>
+        <w:rPr>
+          <w:rFonts w:ascii="Segoe UI" w:eastAsia="Times New Roman" w:hAnsi="Segoe UI" w:cs="Segoe UI"/>
+          <w:sz w:val="18"/>
+          <w:szCs w:val="18"/>
+        </w:rPr>
+      </w:pPr>
+      <w:r>
+        <w:rPr>
+          <w:rFonts w:ascii="Calibri" w:eastAsia="Times New Roman" w:hAnsi="Calibri" w:cs="Calibri"/>
+        </w:rPr>
+        <w:t>Requirements: R4, R5 </w:t>
+      </w:r>
+    </w:p>
+    <w:p>
+      <w:pPr>
+        <w:spacing w:after="0" w:line="240" w:lineRule="auto"/>
+        <w:textAlignment w:val="baseline"/>
+        <w:rPr>
+          <w:rFonts w:ascii="Segoe UI" w:eastAsia="Times New Roman" w:hAnsi="Segoe UI" w:cs="Segoe UI"/>
+          <w:sz w:val="18"/>
+          <w:szCs w:val="18"/>
+        </w:rPr>
+      </w:pPr>
+      <w:r>
+        <w:rPr>
+          <w:rFonts w:ascii="Calibri" w:eastAsia="Times New Roman" w:hAnsi="Calibri" w:cs="Calibri"/>
+        </w:rPr>
+        <w:t>Components: </w:t>
+      </w:r>
+    </w:p>
+    <w:p>
+      <w:pPr>
+        <w:numPr>
+          <w:ilvl w:val="0"/>
+          <w:numId w:val="6"/>
+        </w:numPr>
+        <w:spacing w:after="0" w:line="240" w:lineRule="auto"/>
+        <w:ind w:left="1440"/>
+        <w:textAlignment w:val="baseline"/>
+        <w:rPr>
+          <w:rFonts w:ascii="Calibri" w:eastAsia="Times New Roman" w:hAnsi="Calibri" w:cs="Calibri"/>
+        </w:rPr>
+      </w:pPr>
+      <w:r>
+        <w:rPr>
+          <w:rFonts w:ascii="Calibri" w:eastAsia="Times New Roman" w:hAnsi="Calibri" w:cs="Calibri"/>
+        </w:rPr>
+        <w:t>Director </w:t>
+      </w:r>
+    </w:p>
+    <w:p>
+      <w:pPr>
+        <w:numPr>
+          <w:ilvl w:val="0"/>
+          <w:numId w:val="6"/>
+        </w:numPr>
+        <w:spacing w:after="0" w:line="240" w:lineRule="auto"/>
+        <w:ind w:left="1440"/>
+        <w:textAlignment w:val="baseline"/>
+        <w:rPr>
+          <w:rFonts w:ascii="Calibri" w:eastAsia="Times New Roman" w:hAnsi="Calibri" w:cs="Calibri"/>
+        </w:rPr>
+      </w:pPr>
+      <w:proofErr w:type="spellStart"/>
+      <w:r>
+        <w:rPr>
+          <w:rFonts w:ascii="Calibri" w:eastAsia="Times New Roman" w:hAnsi="Calibri" w:cs="Calibri"/>
+        </w:rPr>
+        <w:t>StoreSelectionManager</w:t>
+      </w:r>
+      <w:proofErr w:type="spellEnd"/>
+      <w:r>
+        <w:rPr>
+          <w:rFonts w:ascii="Calibri" w:eastAsia="Times New Roman" w:hAnsi="Calibri" w:cs="Calibri"/>
+        </w:rPr>
+        <w:t> </w:t>
+      </w:r>
+    </w:p>
+    <w:p>
+      <w:pPr>
+        <w:numPr>
+          <w:ilvl w:val="0"/>
+          <w:numId w:val="6"/>
+        </w:numPr>
+        <w:spacing w:after="0" w:line="240" w:lineRule="auto"/>
+        <w:ind w:left="1440"/>
+        <w:textAlignment w:val="baseline"/>
+        <w:rPr>
+          <w:rFonts w:ascii="Calibri" w:eastAsia="Times New Roman" w:hAnsi="Calibri" w:cs="Calibri"/>
+        </w:rPr>
+      </w:pPr>
+      <w:proofErr w:type="spellStart"/>
+      <w:r>
+        <w:rPr>
+          <w:rFonts w:ascii="Calibri" w:eastAsia="Times New Roman" w:hAnsi="Calibri" w:cs="Calibri"/>
+        </w:rPr>
+        <w:t>RequestManager</w:t>
+      </w:r>
+      <w:proofErr w:type="spellEnd"/>
+      <w:r>
+        <w:rPr>
+          <w:rFonts w:ascii="Calibri" w:eastAsia="Times New Roman" w:hAnsi="Calibri" w:cs="Calibri"/>
+        </w:rPr>
+        <w:t> </w:t>
+      </w:r>
+    </w:p>
+    <w:p>
+      <w:pPr>
+        <w:numPr>
+          <w:ilvl w:val="1"/>
+          <w:numId w:val="6"/>
+        </w:numPr>
+        <w:spacing w:after="0" w:line="240" w:lineRule="auto"/>
+        <w:ind w:left="2520"/>
+        <w:textAlignment w:val="baseline"/>
+        <w:rPr>
+          <w:rFonts w:ascii="Calibri" w:eastAsia="Times New Roman" w:hAnsi="Calibri" w:cs="Calibri"/>
+        </w:rPr>
+      </w:pPr>
+      <w:proofErr w:type="spellStart"/>
+      <w:r>
+        <w:rPr>
+          <w:rFonts w:ascii="Calibri" w:eastAsia="Times New Roman" w:hAnsi="Calibri" w:cs="Calibri"/>
+        </w:rPr>
+        <w:lastRenderedPageBreak/>
+        <w:t>TicketService</w:t>
+      </w:r>
+      <w:proofErr w:type="spellEnd"/>
+      <w:r>
+        <w:rPr>
+          <w:rFonts w:ascii="Calibri" w:eastAsia="Times New Roman" w:hAnsi="Calibri" w:cs="Calibri"/>
+        </w:rPr>
+        <w:t> </w:t>
+      </w:r>
+    </w:p>
+    <w:p>
+      <w:pPr>
+        <w:numPr>
+          <w:ilvl w:val="1"/>
+          <w:numId w:val="6"/>
+        </w:numPr>
+        <w:spacing w:after="0" w:line="240" w:lineRule="auto"/>
+        <w:ind w:left="2520"/>
+        <w:textAlignment w:val="baseline"/>
+        <w:rPr>
+          <w:rFonts w:ascii="Calibri" w:eastAsia="Times New Roman" w:hAnsi="Calibri" w:cs="Calibri"/>
+        </w:rPr>
+      </w:pPr>
+      <w:proofErr w:type="spellStart"/>
+      <w:r>
+        <w:rPr>
+          <w:rFonts w:ascii="Calibri" w:eastAsia="Times New Roman" w:hAnsi="Calibri" w:cs="Calibri"/>
+        </w:rPr>
+        <w:t>QueueService</w:t>
+      </w:r>
+      <w:proofErr w:type="spellEnd"/>
+      <w:r>
+        <w:rPr>
+          <w:rFonts w:ascii="Calibri" w:eastAsia="Times New Roman" w:hAnsi="Calibri" w:cs="Calibri"/>
+        </w:rPr>
+        <w:t> </w:t>
+      </w:r>
+    </w:p>
+    <w:p>
+      <w:pPr>
+        <w:numPr>
+          <w:ilvl w:val="1"/>
+          <w:numId w:val="6"/>
+        </w:numPr>
+        <w:spacing w:after="0" w:line="240" w:lineRule="auto"/>
+        <w:ind w:left="2520"/>
+        <w:textAlignment w:val="baseline"/>
+        <w:rPr>
+          <w:rFonts w:ascii="Calibri" w:eastAsia="Times New Roman" w:hAnsi="Calibri" w:cs="Calibri"/>
+        </w:rPr>
+      </w:pPr>
+      <w:proofErr w:type="spellStart"/>
+      <w:r>
+        <w:rPr>
+          <w:rFonts w:ascii="Calibri" w:eastAsia="Times New Roman" w:hAnsi="Calibri" w:cs="Calibri"/>
+        </w:rPr>
+        <w:t>ScheduleService</w:t>
+      </w:r>
+      <w:proofErr w:type="spellEnd"/>
+      <w:r>
+        <w:rPr>
+          <w:rFonts w:ascii="Calibri" w:eastAsia="Times New Roman" w:hAnsi="Calibri" w:cs="Calibri"/>
+        </w:rPr>
+        <w:t> </w:t>
+      </w:r>
+    </w:p>
+    <w:p>
+      <w:pPr>
+        <w:numPr>
+          <w:ilvl w:val="0"/>
+          <w:numId w:val="6"/>
+        </w:numPr>
+        <w:spacing w:after="0" w:line="240" w:lineRule="auto"/>
+        <w:ind w:left="1440"/>
+        <w:textAlignment w:val="baseline"/>
+        <w:rPr>
+          <w:rFonts w:ascii="Calibri" w:eastAsia="Times New Roman" w:hAnsi="Calibri" w:cs="Calibri"/>
+        </w:rPr>
+      </w:pPr>
+      <w:proofErr w:type="spellStart"/>
+      <w:r>
+        <w:rPr>
+          <w:rFonts w:ascii="Calibri" w:eastAsia="Times New Roman" w:hAnsi="Calibri" w:cs="Calibri"/>
+        </w:rPr>
+        <w:t>DBService</w:t>
+      </w:r>
+      <w:proofErr w:type="spellEnd"/>
+      <w:r>
+        <w:rPr>
+          <w:rFonts w:ascii="Calibri" w:eastAsia="Times New Roman" w:hAnsi="Calibri" w:cs="Calibri"/>
+        </w:rPr>
+        <w:t> and DB </w:t>
+      </w:r>
+    </w:p>
+    <w:p>
+      <w:pPr>
+        <w:spacing w:after="0" w:line="240" w:lineRule="auto"/>
+        <w:textAlignment w:val="baseline"/>
+        <w:rPr>
+          <w:rFonts w:ascii="Segoe UI" w:eastAsia="Times New Roman" w:hAnsi="Segoe UI" w:cs="Segoe UI"/>
+          <w:sz w:val="18"/>
+          <w:szCs w:val="18"/>
+        </w:rPr>
+      </w:pPr>
+      <w:r>
+        <w:rPr>
+          <w:rFonts w:ascii="Calibri" w:eastAsia="Times New Roman" w:hAnsi="Calibri" w:cs="Calibri"/>
+        </w:rPr>
+        <w:t> </w:t>
+      </w:r>
+    </w:p>
+    <w:p>
+      <w:pPr>
+        <w:spacing w:after="0" w:line="240" w:lineRule="auto"/>
+        <w:textAlignment w:val="baseline"/>
+        <w:rPr>
+          <w:rFonts w:ascii="Segoe UI" w:eastAsia="Times New Roman" w:hAnsi="Segoe UI" w:cs="Segoe UI"/>
+          <w:sz w:val="18"/>
+          <w:szCs w:val="18"/>
+        </w:rPr>
+      </w:pPr>
+      <w:r>
+        <w:rPr>
+          <w:rFonts w:ascii="Calibri" w:eastAsia="Times New Roman" w:hAnsi="Calibri" w:cs="Calibri"/>
+        </w:rPr>
+        <w:t>G2 Allow the store manager to control the entrance of customers via QR code scanning.  </w:t>
+      </w:r>
+    </w:p>
+    <w:p>
+      <w:pPr>
+        <w:spacing w:after="0" w:line="240" w:lineRule="auto"/>
+        <w:textAlignment w:val="baseline"/>
+        <w:rPr>
+          <w:rFonts w:ascii="Segoe UI" w:eastAsia="Times New Roman" w:hAnsi="Segoe UI" w:cs="Segoe UI"/>
+          <w:sz w:val="18"/>
+          <w:szCs w:val="18"/>
+        </w:rPr>
+      </w:pPr>
+      <w:r>
+        <w:rPr>
+          <w:rFonts w:ascii="Calibri" w:eastAsia="Times New Roman" w:hAnsi="Calibri" w:cs="Calibri"/>
+        </w:rPr>
+        <w:t>Requirements: R6, R7, R8, R9, R10 </w:t>
+      </w:r>
+    </w:p>
+    <w:p>
+      <w:pPr>
+        <w:spacing w:after="0" w:line="240" w:lineRule="auto"/>
+        <w:textAlignment w:val="baseline"/>
+        <w:rPr>
+          <w:rFonts w:ascii="Segoe UI" w:eastAsia="Times New Roman" w:hAnsi="Segoe UI" w:cs="Segoe UI"/>
+          <w:sz w:val="18"/>
+          <w:szCs w:val="18"/>
+        </w:rPr>
+      </w:pPr>
+      <w:r>
+        <w:rPr>
+          <w:rFonts w:ascii="Calibri" w:eastAsia="Times New Roman" w:hAnsi="Calibri" w:cs="Calibri"/>
+        </w:rPr>
+        <w:t>Components: </w:t>
+      </w:r>
+    </w:p>
+    <w:p>
+      <w:pPr>
+        <w:numPr>
+          <w:ilvl w:val="0"/>
+          <w:numId w:val="7"/>
+        </w:numPr>
+        <w:spacing w:after="0" w:line="240" w:lineRule="auto"/>
+        <w:ind w:left="1440"/>
+        <w:textAlignment w:val="baseline"/>
+        <w:rPr>
+          <w:rFonts w:ascii="Calibri" w:eastAsia="Times New Roman" w:hAnsi="Calibri" w:cs="Calibri"/>
+        </w:rPr>
+      </w:pPr>
+      <w:proofErr w:type="spellStart"/>
+      <w:r>
+        <w:rPr>
+          <w:rFonts w:ascii="Calibri" w:eastAsia="Times New Roman" w:hAnsi="Calibri" w:cs="Calibri"/>
+        </w:rPr>
+        <w:t>AndroidApp</w:t>
+      </w:r>
+      <w:proofErr w:type="spellEnd"/>
+      <w:r>
+        <w:rPr>
+          <w:rFonts w:ascii="Calibri" w:eastAsia="Times New Roman" w:hAnsi="Calibri" w:cs="Calibri"/>
+        </w:rPr>
+        <w:t>/</w:t>
+      </w:r>
+      <w:proofErr w:type="spellStart"/>
+      <w:r>
+        <w:rPr>
+          <w:rFonts w:ascii="Calibri" w:eastAsia="Times New Roman" w:hAnsi="Calibri" w:cs="Calibri"/>
+        </w:rPr>
+        <w:t>IPhoneApp</w:t>
+      </w:r>
+      <w:proofErr w:type="spellEnd"/>
+      <w:r>
+        <w:rPr>
+          <w:rFonts w:ascii="Calibri" w:eastAsia="Times New Roman" w:hAnsi="Calibri" w:cs="Calibri"/>
+        </w:rPr>
+        <w:t> </w:t>
+      </w:r>
+    </w:p>
+    <w:p>
+      <w:pPr>
+        <w:numPr>
+          <w:ilvl w:val="0"/>
+          <w:numId w:val="7"/>
+        </w:numPr>
+        <w:spacing w:after="0" w:line="240" w:lineRule="auto"/>
+        <w:ind w:left="1440"/>
+        <w:textAlignment w:val="baseline"/>
+        <w:rPr>
+          <w:rFonts w:ascii="Calibri" w:eastAsia="Times New Roman" w:hAnsi="Calibri" w:cs="Calibri"/>
+        </w:rPr>
+      </w:pPr>
+      <w:r>
+        <w:rPr>
+          <w:rFonts w:ascii="Calibri" w:eastAsia="Times New Roman" w:hAnsi="Calibri" w:cs="Calibri"/>
+        </w:rPr>
+        <w:t>Director </w:t>
+      </w:r>
+    </w:p>
+    <w:p>
+      <w:pPr>
+        <w:numPr>
+          <w:ilvl w:val="0"/>
+          <w:numId w:val="7"/>
+        </w:numPr>
+        <w:spacing w:after="0" w:line="240" w:lineRule="auto"/>
+        <w:ind w:left="1440"/>
+        <w:textAlignment w:val="baseline"/>
+        <w:rPr>
+          <w:rFonts w:ascii="Calibri" w:eastAsia="Times New Roman" w:hAnsi="Calibri" w:cs="Calibri"/>
+        </w:rPr>
+      </w:pPr>
+      <w:proofErr w:type="spellStart"/>
+      <w:r>
+        <w:rPr>
+          <w:rFonts w:ascii="Calibri" w:eastAsia="Times New Roman" w:hAnsi="Calibri" w:cs="Calibri"/>
+        </w:rPr>
+        <w:t>LoginManager</w:t>
+      </w:r>
+      <w:proofErr w:type="spellEnd"/>
+      <w:r>
+        <w:rPr>
+          <w:rFonts w:ascii="Calibri" w:eastAsia="Times New Roman" w:hAnsi="Calibri" w:cs="Calibri"/>
+        </w:rPr>
+        <w:t> </w:t>
+      </w:r>
+    </w:p>
+    <w:p>
+      <w:pPr>
+        <w:numPr>
+          <w:ilvl w:val="0"/>
+          <w:numId w:val="7"/>
+        </w:numPr>
+        <w:spacing w:after="0" w:line="240" w:lineRule="auto"/>
+        <w:ind w:left="1440"/>
+        <w:textAlignment w:val="baseline"/>
+        <w:rPr>
+          <w:rFonts w:ascii="Calibri" w:eastAsia="Times New Roman" w:hAnsi="Calibri" w:cs="Calibri"/>
+        </w:rPr>
+      </w:pPr>
+      <w:proofErr w:type="spellStart"/>
+      <w:r>
+        <w:rPr>
+          <w:rFonts w:ascii="Calibri" w:eastAsia="Times New Roman" w:hAnsi="Calibri" w:cs="Calibri"/>
+        </w:rPr>
+        <w:t>StoreSelectionManager</w:t>
+      </w:r>
+      <w:proofErr w:type="spellEnd"/>
+      <w:r>
+        <w:rPr>
+          <w:rFonts w:ascii="Calibri" w:eastAsia="Times New Roman" w:hAnsi="Calibri" w:cs="Calibri"/>
+        </w:rPr>
+        <w:t> </w:t>
+      </w:r>
+    </w:p>
+    <w:p>
+      <w:pPr>
+        <w:numPr>
+          <w:ilvl w:val="0"/>
+          <w:numId w:val="7"/>
+        </w:numPr>
+        <w:spacing w:after="0" w:line="240" w:lineRule="auto"/>
+        <w:ind w:left="1440"/>
+        <w:textAlignment w:val="baseline"/>
+        <w:rPr>
+          <w:rFonts w:ascii="Calibri" w:eastAsia="Times New Roman" w:hAnsi="Calibri" w:cs="Calibri"/>
+        </w:rPr>
+      </w:pPr>
+      <w:proofErr w:type="spellStart"/>
+      <w:r>
+        <w:rPr>
+          <w:rFonts w:ascii="Calibri" w:eastAsia="Times New Roman" w:hAnsi="Calibri" w:cs="Calibri"/>
+        </w:rPr>
+        <w:t>StoreManager</w:t>
+      </w:r>
+      <w:proofErr w:type="spellEnd"/>
+      <w:r>
+        <w:rPr>
+          <w:rFonts w:ascii="Calibri" w:eastAsia="Times New Roman" w:hAnsi="Calibri" w:cs="Calibri"/>
+        </w:rPr>
+        <w:t> </w:t>
+      </w:r>
+    </w:p>
+    <w:p>
+      <w:pPr>
+        <w:numPr>
+          <w:ilvl w:val="1"/>
+          <w:numId w:val="7"/>
+        </w:numPr>
+        <w:spacing w:after="0" w:line="240" w:lineRule="auto"/>
+        <w:ind w:left="2520"/>
+        <w:textAlignment w:val="baseline"/>
+        <w:rPr>
+          <w:rFonts w:ascii="Calibri" w:eastAsia="Times New Roman" w:hAnsi="Calibri" w:cs="Calibri"/>
+        </w:rPr>
+      </w:pPr>
+      <w:proofErr w:type="spellStart"/>
+      <w:r>
+        <w:rPr>
+          <w:rFonts w:ascii="Calibri" w:eastAsia="Times New Roman" w:hAnsi="Calibri" w:cs="Calibri"/>
+        </w:rPr>
+        <w:t>EnterService</w:t>
+      </w:r>
+      <w:proofErr w:type="spellEnd"/>
+      <w:r>
+        <w:rPr>
+          <w:rFonts w:ascii="Calibri" w:eastAsia="Times New Roman" w:hAnsi="Calibri" w:cs="Calibri"/>
+        </w:rPr>
+        <w:t> </w:t>
+      </w:r>
+    </w:p>
+    <w:p>
+      <w:pPr>
+        <w:numPr>
+          <w:ilvl w:val="1"/>
+          <w:numId w:val="7"/>
+        </w:numPr>
+        <w:spacing w:after="0" w:line="240" w:lineRule="auto"/>
+        <w:ind w:left="2520"/>
+        <w:textAlignment w:val="baseline"/>
+        <w:rPr>
+          <w:rFonts w:ascii="Calibri" w:eastAsia="Times New Roman" w:hAnsi="Calibri" w:cs="Calibri"/>
+        </w:rPr>
+      </w:pPr>
+      <w:proofErr w:type="spellStart"/>
+      <w:r>
+        <w:rPr>
+          <w:rFonts w:ascii="Calibri" w:eastAsia="Times New Roman" w:hAnsi="Calibri" w:cs="Calibri"/>
+        </w:rPr>
+        <w:t>ExitService</w:t>
+      </w:r>
+      <w:proofErr w:type="spellEnd"/>
+      <w:r>
+        <w:rPr>
+          <w:rFonts w:ascii="Calibri" w:eastAsia="Times New Roman" w:hAnsi="Calibri" w:cs="Calibri"/>
+        </w:rPr>
+        <w:t> </w:t>
+      </w:r>
+    </w:p>
+    <w:p>
+      <w:pPr>
+        <w:numPr>
+          <w:ilvl w:val="0"/>
+          <w:numId w:val="7"/>
+        </w:numPr>
+        <w:spacing w:after="0" w:line="240" w:lineRule="auto"/>
+        <w:ind w:left="1440"/>
+        <w:textAlignment w:val="baseline"/>
+        <w:rPr>
+          <w:rFonts w:ascii="Calibri" w:eastAsia="Times New Roman" w:hAnsi="Calibri" w:cs="Calibri"/>
+        </w:rPr>
+      </w:pPr>
+      <w:proofErr w:type="spellStart"/>
+      <w:r>
+        <w:rPr>
+          <w:rFonts w:ascii="Calibri" w:eastAsia="Times New Roman" w:hAnsi="Calibri" w:cs="Calibri"/>
+        </w:rPr>
+        <w:t>RequestManager</w:t>
+      </w:r>
+      <w:proofErr w:type="spellEnd"/>
+      <w:r>
+        <w:rPr>
+          <w:rFonts w:ascii="Calibri" w:eastAsia="Times New Roman" w:hAnsi="Calibri" w:cs="Calibri"/>
+        </w:rPr>
+        <w:t> </w:t>
+      </w:r>
+    </w:p>
+    <w:p>
+      <w:pPr>
+        <w:numPr>
+          <w:ilvl w:val="0"/>
+          <w:numId w:val="7"/>
+        </w:numPr>
+        <w:spacing w:after="0" w:line="240" w:lineRule="auto"/>
+        <w:ind w:left="1440"/>
+        <w:textAlignment w:val="baseline"/>
+        <w:rPr>
+          <w:rFonts w:ascii="Calibri" w:eastAsia="Times New Roman" w:hAnsi="Calibri" w:cs="Calibri"/>
+        </w:rPr>
+      </w:pPr>
+      <w:proofErr w:type="spellStart"/>
+      <w:r>
+        <w:rPr>
+          <w:rFonts w:ascii="Calibri" w:eastAsia="Times New Roman" w:hAnsi="Calibri" w:cs="Calibri"/>
+        </w:rPr>
+        <w:t>DBService</w:t>
+      </w:r>
+      <w:proofErr w:type="spellEnd"/>
+      <w:r>
+        <w:rPr>
+          <w:rFonts w:ascii="Calibri" w:eastAsia="Times New Roman" w:hAnsi="Calibri" w:cs="Calibri"/>
+        </w:rPr>
+        <w:t> and DB </w:t>
+      </w:r>
+    </w:p>
+    <w:p>
+      <w:pPr>
+        <w:spacing w:after="0" w:line="240" w:lineRule="auto"/>
+        <w:textAlignment w:val="baseline"/>
+        <w:rPr>
+          <w:rFonts w:ascii="Segoe UI" w:eastAsia="Times New Roman" w:hAnsi="Segoe UI" w:cs="Segoe UI"/>
+          <w:sz w:val="18"/>
+          <w:szCs w:val="18"/>
+        </w:rPr>
+      </w:pPr>
+      <w:r>
+        <w:rPr>
+          <w:rFonts w:ascii="Calibri" w:eastAsia="Times New Roman" w:hAnsi="Calibri" w:cs="Calibri"/>
+        </w:rPr>
+        <w:t> </w:t>
+      </w:r>
+    </w:p>
+    <w:p>
+      <w:pPr>
+        <w:spacing w:after="0" w:line="240" w:lineRule="auto"/>
+        <w:textAlignment w:val="baseline"/>
+        <w:rPr>
+          <w:rFonts w:ascii="Segoe UI" w:eastAsia="Times New Roman" w:hAnsi="Segoe UI" w:cs="Segoe UI"/>
+          <w:sz w:val="18"/>
+          <w:szCs w:val="18"/>
+        </w:rPr>
+      </w:pPr>
+      <w:r>
+        <w:rPr>
+          <w:rFonts w:ascii="Calibri" w:eastAsia="Times New Roman" w:hAnsi="Calibri" w:cs="Calibri"/>
+        </w:rPr>
+        <w:t>G3 Allow the user to receive precise calculations of the waiting time.  </w:t>
+      </w:r>
+    </w:p>
+    <w:p>
+      <w:pPr>
+        <w:spacing w:after="0" w:line="240" w:lineRule="auto"/>
+        <w:textAlignment w:val="baseline"/>
+        <w:rPr>
+          <w:rFonts w:ascii="Segoe UI" w:eastAsia="Times New Roman" w:hAnsi="Segoe UI" w:cs="Segoe UI"/>
+          <w:sz w:val="18"/>
+          <w:szCs w:val="18"/>
+        </w:rPr>
+      </w:pPr>
+      <w:r>
+        <w:rPr>
+          <w:rFonts w:ascii="Calibri" w:eastAsia="Times New Roman" w:hAnsi="Calibri" w:cs="Calibri"/>
+        </w:rPr>
+        <w:t>Requirements: R11, R12 </w:t>
+      </w:r>
+    </w:p>
+    <w:p>
+      <w:pPr>
+        <w:spacing w:after="0" w:line="240" w:lineRule="auto"/>
+        <w:textAlignment w:val="baseline"/>
+        <w:rPr>
+          <w:rFonts w:ascii="Segoe UI" w:eastAsia="Times New Roman" w:hAnsi="Segoe UI" w:cs="Segoe UI"/>
+          <w:sz w:val="18"/>
+          <w:szCs w:val="18"/>
+        </w:rPr>
+      </w:pPr>
+      <w:r>
+        <w:rPr>
+          <w:rFonts w:ascii="Calibri" w:eastAsia="Times New Roman" w:hAnsi="Calibri" w:cs="Calibri"/>
+        </w:rPr>
+        <w:t>Components: </w:t>
+      </w:r>
+    </w:p>
+    <w:p>
+      <w:pPr>
+        <w:numPr>
+          <w:ilvl w:val="0"/>
+          <w:numId w:val="8"/>
+        </w:numPr>
+        <w:spacing w:after="0" w:line="240" w:lineRule="auto"/>
+        <w:ind w:left="1440"/>
+        <w:textAlignment w:val="baseline"/>
+        <w:rPr>
+          <w:rFonts w:ascii="Calibri" w:eastAsia="Times New Roman" w:hAnsi="Calibri" w:cs="Calibri"/>
+        </w:rPr>
+      </w:pPr>
+      <w:proofErr w:type="spellStart"/>
+      <w:r>
+        <w:rPr>
+          <w:rFonts w:ascii="Calibri" w:eastAsia="Times New Roman" w:hAnsi="Calibri" w:cs="Calibri"/>
+        </w:rPr>
+        <w:t>AndroidApp</w:t>
+      </w:r>
+      <w:proofErr w:type="spellEnd"/>
+      <w:r>
+        <w:rPr>
+          <w:rFonts w:ascii="Calibri" w:eastAsia="Times New Roman" w:hAnsi="Calibri" w:cs="Calibri"/>
+        </w:rPr>
+        <w:t>/</w:t>
+      </w:r>
+      <w:proofErr w:type="spellStart"/>
+      <w:r>
+        <w:rPr>
+          <w:rFonts w:ascii="Calibri" w:eastAsia="Times New Roman" w:hAnsi="Calibri" w:cs="Calibri"/>
+        </w:rPr>
+        <w:t>IPhoneApp</w:t>
+      </w:r>
+      <w:proofErr w:type="spellEnd"/>
+      <w:r>
+        <w:rPr>
+          <w:rFonts w:ascii="Calibri" w:eastAsia="Times New Roman" w:hAnsi="Calibri" w:cs="Calibri"/>
+        </w:rPr>
+        <w:t> </w:t>
+      </w:r>
+    </w:p>
+    <w:p>
+      <w:pPr>
+        <w:numPr>
+          <w:ilvl w:val="0"/>
+          <w:numId w:val="8"/>
+        </w:numPr>
+        <w:spacing w:after="0" w:line="240" w:lineRule="auto"/>
+        <w:ind w:left="1440"/>
+        <w:textAlignment w:val="baseline"/>
+        <w:rPr>
+          <w:rFonts w:ascii="Calibri" w:eastAsia="Times New Roman" w:hAnsi="Calibri" w:cs="Calibri"/>
+        </w:rPr>
+      </w:pPr>
+      <w:r>
+        <w:rPr>
+          <w:rFonts w:ascii="Calibri" w:eastAsia="Times New Roman" w:hAnsi="Calibri" w:cs="Calibri"/>
+        </w:rPr>
+        <w:t>Director </w:t>
+      </w:r>
+    </w:p>
+    <w:p>
+      <w:pPr>
+        <w:numPr>
+          <w:ilvl w:val="0"/>
+          <w:numId w:val="8"/>
+        </w:numPr>
+        <w:spacing w:after="0" w:line="240" w:lineRule="auto"/>
+        <w:ind w:left="1440"/>
+        <w:textAlignment w:val="baseline"/>
+        <w:rPr>
+          <w:rFonts w:ascii="Calibri" w:eastAsia="Times New Roman" w:hAnsi="Calibri" w:cs="Calibri"/>
+        </w:rPr>
+      </w:pPr>
+      <w:proofErr w:type="spellStart"/>
+      <w:r>
+        <w:rPr>
+          <w:rFonts w:ascii="Calibri" w:eastAsia="Times New Roman" w:hAnsi="Calibri" w:cs="Calibri"/>
+        </w:rPr>
+        <w:t>RequestManager</w:t>
+      </w:r>
+      <w:proofErr w:type="spellEnd"/>
+      <w:r>
+        <w:rPr>
+          <w:rFonts w:ascii="Calibri" w:eastAsia="Times New Roman" w:hAnsi="Calibri" w:cs="Calibri"/>
+        </w:rPr>
+        <w:t> </w:t>
+      </w:r>
+    </w:p>
+    <w:p>
+      <w:pPr>
+        <w:numPr>
+          <w:ilvl w:val="1"/>
+          <w:numId w:val="8"/>
+        </w:numPr>
+        <w:spacing w:after="0" w:line="240" w:lineRule="auto"/>
+        <w:ind w:left="2520"/>
+        <w:textAlignment w:val="baseline"/>
+        <w:rPr>
+          <w:rFonts w:ascii="Calibri" w:eastAsia="Times New Roman" w:hAnsi="Calibri" w:cs="Calibri"/>
+        </w:rPr>
+      </w:pPr>
+      <w:proofErr w:type="spellStart"/>
+      <w:r>
+        <w:rPr>
+          <w:rFonts w:ascii="Calibri" w:eastAsia="Times New Roman" w:hAnsi="Calibri" w:cs="Calibri"/>
+        </w:rPr>
+        <w:t>DistanceService</w:t>
+      </w:r>
+      <w:proofErr w:type="spellEnd"/>
+      <w:r>
+        <w:rPr>
+          <w:rFonts w:ascii="Calibri" w:eastAsia="Times New Roman" w:hAnsi="Calibri" w:cs="Calibri"/>
+        </w:rPr>
+        <w:t> </w:t>
+      </w:r>
+    </w:p>
+    <w:p>
+      <w:pPr>
+        <w:numPr>
+          <w:ilvl w:val="0"/>
+          <w:numId w:val="8"/>
+        </w:numPr>
+        <w:spacing w:after="0" w:line="240" w:lineRule="auto"/>
+        <w:ind w:left="1440"/>
+        <w:textAlignment w:val="baseline"/>
+        <w:rPr>
+          <w:rFonts w:ascii="Calibri" w:eastAsia="Times New Roman" w:hAnsi="Calibri" w:cs="Calibri"/>
+        </w:rPr>
+      </w:pPr>
+      <w:proofErr w:type="spellStart"/>
+      <w:r>
+        <w:rPr>
+          <w:rFonts w:ascii="Calibri" w:eastAsia="Times New Roman" w:hAnsi="Calibri" w:cs="Calibri"/>
+        </w:rPr>
+        <w:t>GoogleMapsService</w:t>
+      </w:r>
+      <w:proofErr w:type="spellEnd"/>
+      <w:r>
+        <w:rPr>
+          <w:rFonts w:ascii="Calibri" w:eastAsia="Times New Roman" w:hAnsi="Calibri" w:cs="Calibri"/>
+        </w:rPr>
+        <w:t> </w:t>
+      </w:r>
+    </w:p>
+    <w:p>
+      <w:pPr>
+        <w:numPr>
+          <w:ilvl w:val="0"/>
+          <w:numId w:val="8"/>
+        </w:numPr>
+        <w:spacing w:after="0" w:line="240" w:lineRule="auto"/>
+        <w:ind w:left="1440"/>
+        <w:textAlignment w:val="baseline"/>
+        <w:rPr>
+          <w:rFonts w:ascii="Calibri" w:eastAsia="Times New Roman" w:hAnsi="Calibri" w:cs="Calibri"/>
+        </w:rPr>
+      </w:pPr>
+      <w:proofErr w:type="spellStart"/>
+      <w:r>
+        <w:rPr>
+          <w:rFonts w:ascii="Calibri" w:eastAsia="Times New Roman" w:hAnsi="Calibri" w:cs="Calibri"/>
+        </w:rPr>
+        <w:t>DBService</w:t>
+      </w:r>
+      <w:proofErr w:type="spellEnd"/>
+      <w:r>
+        <w:rPr>
+          <w:rFonts w:ascii="Calibri" w:eastAsia="Times New Roman" w:hAnsi="Calibri" w:cs="Calibri"/>
+        </w:rPr>
+        <w:t> and DB </w:t>
+      </w:r>
+    </w:p>
+    <w:p>
+      <w:pPr>
+        <w:spacing w:after="0" w:line="240" w:lineRule="auto"/>
+        <w:textAlignment w:val="baseline"/>
+        <w:rPr>
+          <w:rFonts w:ascii="Segoe UI" w:eastAsia="Times New Roman" w:hAnsi="Segoe UI" w:cs="Segoe UI"/>
+          <w:sz w:val="18"/>
+          <w:szCs w:val="18"/>
+        </w:rPr>
+      </w:pPr>
+      <w:r>
+        <w:rPr>
+          <w:rFonts w:ascii="Calibri" w:eastAsia="Times New Roman" w:hAnsi="Calibri" w:cs="Calibri"/>
+        </w:rPr>
+        <w:t> </w:t>
+      </w:r>
+    </w:p>
+    <w:p>
+      <w:pPr>
+        <w:spacing w:after="0" w:line="240" w:lineRule="auto"/>
+        <w:textAlignment w:val="baseline"/>
+        <w:rPr>
+          <w:rFonts w:ascii="Segoe UI" w:eastAsia="Times New Roman" w:hAnsi="Segoe UI" w:cs="Segoe UI"/>
+          <w:sz w:val="18"/>
+          <w:szCs w:val="18"/>
+        </w:rPr>
+      </w:pPr>
+      <w:r>
+        <w:rPr>
+          <w:rFonts w:ascii="Calibri" w:eastAsia="Times New Roman" w:hAnsi="Calibri" w:cs="Calibri"/>
+        </w:rPr>
+        <w:t>G4 Allow the user to be updated on the store waiting time situation.  </w:t>
+      </w:r>
+    </w:p>
+    <w:p>
+      <w:pPr>
+        <w:spacing w:after="0" w:line="240" w:lineRule="auto"/>
+        <w:textAlignment w:val="baseline"/>
+        <w:rPr>
+          <w:rFonts w:ascii="Segoe UI" w:eastAsia="Times New Roman" w:hAnsi="Segoe UI" w:cs="Segoe UI"/>
+          <w:sz w:val="18"/>
+          <w:szCs w:val="18"/>
+        </w:rPr>
+      </w:pPr>
+      <w:r>
+        <w:rPr>
+          <w:rFonts w:ascii="Calibri" w:eastAsia="Times New Roman" w:hAnsi="Calibri" w:cs="Calibri"/>
+        </w:rPr>
+        <w:t>Requirements: R13, R14 </w:t>
+      </w:r>
+    </w:p>
+    <w:p>
+      <w:pPr>
+        <w:spacing w:after="0" w:line="240" w:lineRule="auto"/>
+        <w:textAlignment w:val="baseline"/>
+        <w:rPr>
+          <w:rFonts w:ascii="Segoe UI" w:eastAsia="Times New Roman" w:hAnsi="Segoe UI" w:cs="Segoe UI"/>
+          <w:sz w:val="18"/>
+          <w:szCs w:val="18"/>
+        </w:rPr>
+      </w:pPr>
+      <w:r>
+        <w:rPr>
+          <w:rFonts w:ascii="Calibri" w:eastAsia="Times New Roman" w:hAnsi="Calibri" w:cs="Calibri"/>
+        </w:rPr>
+        <w:t>Components: </w:t>
+      </w:r>
+    </w:p>
+    <w:p>
+      <w:pPr>
+        <w:numPr>
+          <w:ilvl w:val="0"/>
+          <w:numId w:val="9"/>
+        </w:numPr>
+        <w:spacing w:after="0" w:line="240" w:lineRule="auto"/>
+        <w:ind w:left="1440"/>
+        <w:textAlignment w:val="baseline"/>
+        <w:rPr>
+          <w:rFonts w:ascii="Calibri" w:eastAsia="Times New Roman" w:hAnsi="Calibri" w:cs="Calibri"/>
+        </w:rPr>
+      </w:pPr>
+      <w:proofErr w:type="spellStart"/>
+      <w:r>
+        <w:rPr>
+          <w:rFonts w:ascii="Calibri" w:eastAsia="Times New Roman" w:hAnsi="Calibri" w:cs="Calibri"/>
+        </w:rPr>
+        <w:t>AndroidApp</w:t>
+      </w:r>
+      <w:proofErr w:type="spellEnd"/>
+      <w:r>
+        <w:rPr>
+          <w:rFonts w:ascii="Calibri" w:eastAsia="Times New Roman" w:hAnsi="Calibri" w:cs="Calibri"/>
+        </w:rPr>
+        <w:t>/</w:t>
+      </w:r>
+      <w:proofErr w:type="spellStart"/>
+      <w:r>
+        <w:rPr>
+          <w:rFonts w:ascii="Calibri" w:eastAsia="Times New Roman" w:hAnsi="Calibri" w:cs="Calibri"/>
+        </w:rPr>
+        <w:t>IPhoneApp</w:t>
+      </w:r>
+      <w:proofErr w:type="spellEnd"/>
+      <w:r>
+        <w:rPr>
+          <w:rFonts w:ascii="Calibri" w:eastAsia="Times New Roman" w:hAnsi="Calibri" w:cs="Calibri"/>
+        </w:rPr>
+        <w:t> </w:t>
+      </w:r>
+    </w:p>
+    <w:p>
+      <w:pPr>
+        <w:numPr>
+          <w:ilvl w:val="0"/>
+          <w:numId w:val="9"/>
+        </w:numPr>
+        <w:spacing w:after="0" w:line="240" w:lineRule="auto"/>
+        <w:ind w:left="1440"/>
+        <w:textAlignment w:val="baseline"/>
+        <w:rPr>
+          <w:rFonts w:ascii="Calibri" w:eastAsia="Times New Roman" w:hAnsi="Calibri" w:cs="Calibri"/>
+        </w:rPr>
+      </w:pPr>
+      <w:r>
+        <w:rPr>
+          <w:rFonts w:ascii="Calibri" w:eastAsia="Times New Roman" w:hAnsi="Calibri" w:cs="Calibri"/>
+        </w:rPr>
+        <w:t>Director </w:t>
+      </w:r>
+    </w:p>
+    <w:p>
+      <w:pPr>
+        <w:numPr>
+          <w:ilvl w:val="0"/>
+          <w:numId w:val="9"/>
+        </w:numPr>
+        <w:spacing w:after="0" w:line="240" w:lineRule="auto"/>
+        <w:ind w:left="1440"/>
+        <w:textAlignment w:val="baseline"/>
+        <w:rPr>
+          <w:rFonts w:ascii="Calibri" w:eastAsia="Times New Roman" w:hAnsi="Calibri" w:cs="Calibri"/>
+        </w:rPr>
+      </w:pPr>
+      <w:proofErr w:type="spellStart"/>
+      <w:r>
+        <w:rPr>
+          <w:rFonts w:ascii="Calibri" w:eastAsia="Times New Roman" w:hAnsi="Calibri" w:cs="Calibri"/>
+        </w:rPr>
+        <w:t>RequestManager</w:t>
+      </w:r>
+      <w:proofErr w:type="spellEnd"/>
+      <w:r>
+        <w:rPr>
+          <w:rFonts w:ascii="Calibri" w:eastAsia="Times New Roman" w:hAnsi="Calibri" w:cs="Calibri"/>
+        </w:rPr>
+        <w:t> </w:t>
+      </w:r>
+    </w:p>
+    <w:p>
+      <w:pPr>
+        <w:numPr>
+          <w:ilvl w:val="0"/>
+          <w:numId w:val="9"/>
+        </w:numPr>
+        <w:spacing w:after="0" w:line="240" w:lineRule="auto"/>
+        <w:ind w:left="1440"/>
+        <w:textAlignment w:val="baseline"/>
+        <w:rPr>
+          <w:rFonts w:ascii="Calibri" w:eastAsia="Times New Roman" w:hAnsi="Calibri" w:cs="Calibri"/>
+        </w:rPr>
+      </w:pPr>
+      <w:proofErr w:type="spellStart"/>
+      <w:r>
+        <w:rPr>
+          <w:rFonts w:ascii="Calibri" w:eastAsia="Times New Roman" w:hAnsi="Calibri" w:cs="Calibri"/>
+        </w:rPr>
+        <w:t>GoogleMapsService</w:t>
+      </w:r>
+      <w:proofErr w:type="spellEnd"/>
+      <w:r>
+        <w:rPr>
+          <w:rFonts w:ascii="Calibri" w:eastAsia="Times New Roman" w:hAnsi="Calibri" w:cs="Calibri"/>
+        </w:rPr>
+        <w:t> </w:t>
+      </w:r>
+    </w:p>
+    <w:p>
+      <w:pPr>
+        <w:numPr>
+          <w:ilvl w:val="0"/>
+          <w:numId w:val="9"/>
+        </w:numPr>
+        <w:spacing w:after="0" w:line="240" w:lineRule="auto"/>
+        <w:ind w:left="1440"/>
+        <w:textAlignment w:val="baseline"/>
+        <w:rPr>
+          <w:rFonts w:ascii="Calibri" w:eastAsia="Times New Roman" w:hAnsi="Calibri" w:cs="Calibri"/>
+        </w:rPr>
+      </w:pPr>
+      <w:proofErr w:type="spellStart"/>
+      <w:r>
+        <w:rPr>
+          <w:rFonts w:ascii="Calibri" w:eastAsia="Times New Roman" w:hAnsi="Calibri" w:cs="Calibri"/>
+        </w:rPr>
+        <w:t>DBService</w:t>
+      </w:r>
+      <w:proofErr w:type="spellEnd"/>
+      <w:r>
+        <w:rPr>
+          <w:rFonts w:ascii="Calibri" w:eastAsia="Times New Roman" w:hAnsi="Calibri" w:cs="Calibri"/>
+        </w:rPr>
+        <w:t> and DB </w:t>
+      </w:r>
+    </w:p>
+    <w:p>
+      <w:pPr>
+        <w:spacing w:after="0" w:line="240" w:lineRule="auto"/>
+        <w:textAlignment w:val="baseline"/>
+        <w:rPr>
+          <w:rFonts w:ascii="Segoe UI" w:eastAsia="Times New Roman" w:hAnsi="Segoe UI" w:cs="Segoe UI"/>
+          <w:sz w:val="18"/>
+          <w:szCs w:val="18"/>
+        </w:rPr>
+      </w:pPr>
+      <w:r>
+        <w:rPr>
+          <w:rFonts w:ascii="Calibri" w:eastAsia="Times New Roman" w:hAnsi="Calibri" w:cs="Calibri"/>
+        </w:rPr>
+        <w:t> </w:t>
+      </w:r>
+    </w:p>
+    <w:p>
+      <w:pPr>
+        <w:spacing w:after="0" w:line="240" w:lineRule="auto"/>
+        <w:textAlignment w:val="baseline"/>
+        <w:rPr>
+          <w:rFonts w:ascii="Segoe UI" w:eastAsia="Times New Roman" w:hAnsi="Segoe UI" w:cs="Segoe UI"/>
+          <w:sz w:val="18"/>
+          <w:szCs w:val="18"/>
+        </w:rPr>
+      </w:pPr>
+      <w:r>
+        <w:rPr>
+          <w:rFonts w:ascii="Calibri" w:eastAsia="Times New Roman" w:hAnsi="Calibri" w:cs="Calibri"/>
+        </w:rPr>
+        <w:t> </w:t>
+      </w:r>
+    </w:p>
+    <w:p>
+      <w:pPr>
+        <w:spacing w:after="0" w:line="240" w:lineRule="auto"/>
+        <w:textAlignment w:val="baseline"/>
+        <w:rPr>
+          <w:rFonts w:ascii="Segoe UI" w:eastAsia="Times New Roman" w:hAnsi="Segoe UI" w:cs="Segoe UI"/>
+          <w:sz w:val="18"/>
+          <w:szCs w:val="18"/>
+        </w:rPr>
+      </w:pPr>
+      <w:r>
+        <w:rPr>
+          <w:rFonts w:ascii="Calibri" w:eastAsia="Times New Roman" w:hAnsi="Calibri" w:cs="Calibri"/>
+        </w:rPr>
+        <w:t>G5 Allow the user to "book a visit" to the store.  </w:t>
+      </w:r>
+    </w:p>
+    <w:p>
+      <w:pPr>
+        <w:spacing w:after="0" w:line="240" w:lineRule="auto"/>
+        <w:textAlignment w:val="baseline"/>
+        <w:rPr>
+          <w:rFonts w:ascii="Segoe UI" w:eastAsia="Times New Roman" w:hAnsi="Segoe UI" w:cs="Segoe UI"/>
+          <w:sz w:val="18"/>
+          <w:szCs w:val="18"/>
+        </w:rPr>
+      </w:pPr>
+      <w:r>
+        <w:rPr>
+          <w:rFonts w:ascii="Calibri" w:eastAsia="Times New Roman" w:hAnsi="Calibri" w:cs="Calibri"/>
+        </w:rPr>
+        <w:t>Requirements: R15, R16, R17, R18, R19, R20 </w:t>
+      </w:r>
+    </w:p>
+    <w:p>
+      <w:pPr>
+        <w:spacing w:after="0" w:line="240" w:lineRule="auto"/>
+        <w:textAlignment w:val="baseline"/>
+        <w:rPr>
+          <w:rFonts w:ascii="Segoe UI" w:eastAsia="Times New Roman" w:hAnsi="Segoe UI" w:cs="Segoe UI"/>
+          <w:sz w:val="18"/>
+          <w:szCs w:val="18"/>
+        </w:rPr>
+      </w:pPr>
+      <w:r>
+        <w:rPr>
+          <w:rFonts w:ascii="Calibri" w:eastAsia="Times New Roman" w:hAnsi="Calibri" w:cs="Calibri"/>
+        </w:rPr>
+        <w:t>Components: </w:t>
+      </w:r>
+    </w:p>
+    <w:p>
+      <w:pPr>
+        <w:numPr>
+          <w:ilvl w:val="0"/>
+          <w:numId w:val="10"/>
+        </w:numPr>
+        <w:spacing w:after="0" w:line="240" w:lineRule="auto"/>
+        <w:ind w:left="1440"/>
+        <w:textAlignment w:val="baseline"/>
+        <w:rPr>
+          <w:rFonts w:ascii="Calibri" w:eastAsia="Times New Roman" w:hAnsi="Calibri" w:cs="Calibri"/>
+        </w:rPr>
+      </w:pPr>
+      <w:proofErr w:type="spellStart"/>
+      <w:r>
+        <w:rPr>
+          <w:rFonts w:ascii="Calibri" w:eastAsia="Times New Roman" w:hAnsi="Calibri" w:cs="Calibri"/>
+        </w:rPr>
+        <w:t>AndroidApp</w:t>
+      </w:r>
+      <w:proofErr w:type="spellEnd"/>
+      <w:r>
+        <w:rPr>
+          <w:rFonts w:ascii="Calibri" w:eastAsia="Times New Roman" w:hAnsi="Calibri" w:cs="Calibri"/>
+        </w:rPr>
+        <w:t>/</w:t>
+      </w:r>
+      <w:proofErr w:type="spellStart"/>
+      <w:r>
+        <w:rPr>
+          <w:rFonts w:ascii="Calibri" w:eastAsia="Times New Roman" w:hAnsi="Calibri" w:cs="Calibri"/>
+        </w:rPr>
+        <w:t>IPhoneApp</w:t>
+      </w:r>
+      <w:proofErr w:type="spellEnd"/>
+      <w:r>
+        <w:rPr>
+          <w:rFonts w:ascii="Calibri" w:eastAsia="Times New Roman" w:hAnsi="Calibri" w:cs="Calibri"/>
+        </w:rPr>
+        <w:t> </w:t>
+      </w:r>
+    </w:p>
+    <w:p>
+      <w:pPr>
+        <w:numPr>
+          <w:ilvl w:val="0"/>
+          <w:numId w:val="10"/>
+        </w:numPr>
+        <w:spacing w:after="0" w:line="240" w:lineRule="auto"/>
+        <w:ind w:left="1440"/>
+        <w:textAlignment w:val="baseline"/>
+        <w:rPr>
+          <w:rFonts w:ascii="Calibri" w:eastAsia="Times New Roman" w:hAnsi="Calibri" w:cs="Calibri"/>
+        </w:rPr>
+      </w:pPr>
+      <w:r>
+        <w:rPr>
+          <w:rFonts w:ascii="Calibri" w:eastAsia="Times New Roman" w:hAnsi="Calibri" w:cs="Calibri"/>
+        </w:rPr>
+        <w:t>Director </w:t>
+      </w:r>
+    </w:p>
+    <w:p>
+      <w:pPr>
+        <w:numPr>
+          <w:ilvl w:val="0"/>
+          <w:numId w:val="10"/>
+        </w:numPr>
+        <w:spacing w:after="0" w:line="240" w:lineRule="auto"/>
+        <w:ind w:left="1440"/>
+        <w:textAlignment w:val="baseline"/>
+        <w:rPr>
+          <w:rFonts w:ascii="Calibri" w:eastAsia="Times New Roman" w:hAnsi="Calibri" w:cs="Calibri"/>
+        </w:rPr>
+      </w:pPr>
+      <w:proofErr w:type="spellStart"/>
+      <w:r>
+        <w:rPr>
+          <w:rFonts w:ascii="Calibri" w:eastAsia="Times New Roman" w:hAnsi="Calibri" w:cs="Calibri"/>
+        </w:rPr>
+        <w:t>StoreSelectionManager</w:t>
+      </w:r>
+      <w:proofErr w:type="spellEnd"/>
+      <w:r>
+        <w:rPr>
+          <w:rFonts w:ascii="Calibri" w:eastAsia="Times New Roman" w:hAnsi="Calibri" w:cs="Calibri"/>
+        </w:rPr>
+        <w:t> </w:t>
+      </w:r>
+    </w:p>
+    <w:p>
+      <w:pPr>
+        <w:numPr>
+          <w:ilvl w:val="0"/>
+          <w:numId w:val="10"/>
+        </w:numPr>
+        <w:spacing w:after="0" w:line="240" w:lineRule="auto"/>
+        <w:ind w:left="1440"/>
+        <w:textAlignment w:val="baseline"/>
+        <w:rPr>
+          <w:rFonts w:ascii="Calibri" w:eastAsia="Times New Roman" w:hAnsi="Calibri" w:cs="Calibri"/>
+        </w:rPr>
+      </w:pPr>
+      <w:proofErr w:type="spellStart"/>
+      <w:r>
+        <w:rPr>
+          <w:rFonts w:ascii="Calibri" w:eastAsia="Times New Roman" w:hAnsi="Calibri" w:cs="Calibri"/>
+        </w:rPr>
+        <w:t>RequestManager</w:t>
+      </w:r>
+      <w:proofErr w:type="spellEnd"/>
+      <w:r>
+        <w:rPr>
+          <w:rFonts w:ascii="Calibri" w:eastAsia="Times New Roman" w:hAnsi="Calibri" w:cs="Calibri"/>
+        </w:rPr>
+        <w:t> </w:t>
+      </w:r>
+    </w:p>
+    <w:p>
+      <w:pPr>
+        <w:numPr>
+          <w:ilvl w:val="1"/>
+          <w:numId w:val="10"/>
+        </w:numPr>
+        <w:spacing w:after="0" w:line="240" w:lineRule="auto"/>
+        <w:ind w:left="2520"/>
+        <w:textAlignment w:val="baseline"/>
+        <w:rPr>
+          <w:rFonts w:ascii="Calibri" w:eastAsia="Times New Roman" w:hAnsi="Calibri" w:cs="Calibri"/>
+        </w:rPr>
+      </w:pPr>
+      <w:proofErr w:type="spellStart"/>
+      <w:r>
+        <w:rPr>
+          <w:rFonts w:ascii="Calibri" w:eastAsia="Times New Roman" w:hAnsi="Calibri" w:cs="Calibri"/>
+        </w:rPr>
+        <w:t>BookAVisitService</w:t>
+      </w:r>
+      <w:proofErr w:type="spellEnd"/>
+      <w:r>
+        <w:rPr>
+          <w:rFonts w:ascii="Calibri" w:eastAsia="Times New Roman" w:hAnsi="Calibri" w:cs="Calibri"/>
+        </w:rPr>
+        <w:t> </w:t>
+      </w:r>
+    </w:p>
+    <w:p>
+      <w:pPr>
+        <w:numPr>
+          <w:ilvl w:val="1"/>
+          <w:numId w:val="10"/>
+        </w:numPr>
+        <w:spacing w:after="0" w:line="240" w:lineRule="auto"/>
+        <w:ind w:left="2520"/>
+        <w:textAlignment w:val="baseline"/>
+        <w:rPr>
+          <w:rFonts w:ascii="Calibri" w:eastAsia="Times New Roman" w:hAnsi="Calibri" w:cs="Calibri"/>
+        </w:rPr>
+      </w:pPr>
+      <w:proofErr w:type="spellStart"/>
+      <w:r>
+        <w:rPr>
+          <w:rFonts w:ascii="Calibri" w:eastAsia="Times New Roman" w:hAnsi="Calibri" w:cs="Calibri"/>
+        </w:rPr>
+        <w:t>TicketService</w:t>
+      </w:r>
+      <w:proofErr w:type="spellEnd"/>
+      <w:r>
+        <w:rPr>
+          <w:rFonts w:ascii="Calibri" w:eastAsia="Times New Roman" w:hAnsi="Calibri" w:cs="Calibri"/>
+        </w:rPr>
+        <w:t> </w:t>
+      </w:r>
+    </w:p>
+    <w:p>
+      <w:pPr>
+        <w:numPr>
+          <w:ilvl w:val="1"/>
+          <w:numId w:val="10"/>
+        </w:numPr>
+        <w:spacing w:after="0" w:line="240" w:lineRule="auto"/>
+        <w:ind w:left="2520"/>
+        <w:textAlignment w:val="baseline"/>
+        <w:rPr>
+          <w:rFonts w:ascii="Calibri" w:eastAsia="Times New Roman" w:hAnsi="Calibri" w:cs="Calibri"/>
+        </w:rPr>
+      </w:pPr>
+      <w:proofErr w:type="spellStart"/>
+      <w:r>
+        <w:rPr>
+          <w:rFonts w:ascii="Calibri" w:eastAsia="Times New Roman" w:hAnsi="Calibri" w:cs="Calibri"/>
+        </w:rPr>
+        <w:t>QueueService</w:t>
+      </w:r>
+      <w:proofErr w:type="spellEnd"/>
+      <w:r>
+        <w:rPr>
+          <w:rFonts w:ascii="Calibri" w:eastAsia="Times New Roman" w:hAnsi="Calibri" w:cs="Calibri"/>
+        </w:rPr>
+        <w:t> </w:t>
+      </w:r>
+    </w:p>
+    <w:p>
+      <w:pPr>
+        <w:numPr>
+          <w:ilvl w:val="1"/>
+          <w:numId w:val="10"/>
+        </w:numPr>
+        <w:spacing w:after="0" w:line="240" w:lineRule="auto"/>
+        <w:ind w:left="2520"/>
+        <w:textAlignment w:val="baseline"/>
+        <w:rPr>
+          <w:rFonts w:ascii="Calibri" w:eastAsia="Times New Roman" w:hAnsi="Calibri" w:cs="Calibri"/>
+        </w:rPr>
+      </w:pPr>
+      <w:proofErr w:type="spellStart"/>
+      <w:r>
+        <w:rPr>
+          <w:rFonts w:ascii="Calibri" w:eastAsia="Times New Roman" w:hAnsi="Calibri" w:cs="Calibri"/>
+        </w:rPr>
+        <w:lastRenderedPageBreak/>
+        <w:t>ScheduleService</w:t>
+      </w:r>
+      <w:proofErr w:type="spellEnd"/>
+      <w:r>
+        <w:rPr>
+          <w:rFonts w:ascii="Calibri" w:eastAsia="Times New Roman" w:hAnsi="Calibri" w:cs="Calibri"/>
+        </w:rPr>
+        <w:t> </w:t>
+      </w:r>
+    </w:p>
+    <w:p>
+      <w:pPr>
+        <w:numPr>
+          <w:ilvl w:val="0"/>
+          <w:numId w:val="10"/>
+        </w:numPr>
+        <w:spacing w:after="0" w:line="240" w:lineRule="auto"/>
+        <w:ind w:left="1440"/>
+        <w:textAlignment w:val="baseline"/>
+        <w:rPr>
+          <w:rFonts w:ascii="Calibri" w:eastAsia="Times New Roman" w:hAnsi="Calibri" w:cs="Calibri"/>
+        </w:rPr>
+      </w:pPr>
+      <w:proofErr w:type="spellStart"/>
+      <w:r>
+        <w:rPr>
+          <w:rFonts w:ascii="Calibri" w:eastAsia="Times New Roman" w:hAnsi="Calibri" w:cs="Calibri"/>
+        </w:rPr>
+        <w:t>DBService</w:t>
+      </w:r>
+      <w:proofErr w:type="spellEnd"/>
+      <w:r>
+        <w:rPr>
+          <w:rFonts w:ascii="Calibri" w:eastAsia="Times New Roman" w:hAnsi="Calibri" w:cs="Calibri"/>
+        </w:rPr>
+        <w:t> and DB </w:t>
+      </w:r>
+    </w:p>
+    <w:p>
+      <w:pPr>
+        <w:spacing w:after="0" w:line="240" w:lineRule="auto"/>
+        <w:textAlignment w:val="baseline"/>
+        <w:rPr>
+          <w:rFonts w:ascii="Segoe UI" w:eastAsia="Times New Roman" w:hAnsi="Segoe UI" w:cs="Segoe UI"/>
+          <w:sz w:val="18"/>
+          <w:szCs w:val="18"/>
+        </w:rPr>
+      </w:pPr>
+      <w:r>
+        <w:rPr>
+          <w:rFonts w:ascii="Calibri" w:eastAsia="Times New Roman" w:hAnsi="Calibri" w:cs="Calibri"/>
+        </w:rPr>
+        <w:t> </w:t>
+      </w:r>
+    </w:p>
+    <w:p>
+      <w:pPr>
+        <w:spacing w:after="0" w:line="240" w:lineRule="auto"/>
+        <w:textAlignment w:val="baseline"/>
+        <w:rPr>
+          <w:rFonts w:ascii="Segoe UI" w:eastAsia="Times New Roman" w:hAnsi="Segoe UI" w:cs="Segoe UI"/>
+          <w:sz w:val="18"/>
+          <w:szCs w:val="18"/>
+        </w:rPr>
+      </w:pPr>
+      <w:r>
+        <w:rPr>
+          <w:rFonts w:ascii="Calibri" w:eastAsia="Times New Roman" w:hAnsi="Calibri" w:cs="Calibri"/>
+        </w:rPr>
+        <w:t> </w:t>
+      </w:r>
+    </w:p>
+    <w:tbl>
+      <w:tblPr>
+        <w:tblW w:w="0" w:type="auto"/>
+        <w:tblBorders>
+          <w:top w:val="outset" w:sz="6" w:space="0" w:color="auto"/>
+          <w:left w:val="outset" w:sz="6" w:space="0" w:color="auto"/>
+          <w:bottom w:val="outset" w:sz="6" w:space="0" w:color="auto"/>
+          <w:right w:val="outset" w:sz="6" w:space="0" w:color="auto"/>
+        </w:tblBorders>
+        <w:tblCellMar>
+          <w:left w:w="0" w:type="dxa"/>
+          <w:right w:w="0" w:type="dxa"/>
+        </w:tblCellMar>
+        <w:tblLook w:val="04A0" w:firstRow="1" w:lastRow="0" w:firstColumn="1" w:lastColumn="0" w:noHBand="0" w:noVBand="1"/>
+      </w:tblPr>
+      <w:tblGrid>
+        <w:gridCol w:w="408"/>
+        <w:gridCol w:w="8936"/>
+      </w:tblGrid>
+      <w:tr>
+        <w:tc>
+          <w:tcPr>
+            <w:tcW w:w="0" w:type="auto"/>
+            <w:tcBorders>
+              <w:top w:val="single" w:sz="6" w:space="0" w:color="909090"/>
+              <w:left w:val="single" w:sz="6" w:space="0" w:color="909090"/>
+              <w:bottom w:val="single" w:sz="6" w:space="0" w:color="909090"/>
+              <w:right w:val="single" w:sz="6" w:space="0" w:color="909090"/>
+            </w:tcBorders>
+            <w:shd w:val="clear" w:color="auto" w:fill="auto"/>
+            <w:tcMar>
+              <w:top w:w="45" w:type="dxa"/>
+              <w:left w:w="0" w:type="dxa"/>
+              <w:bottom w:w="45" w:type="dxa"/>
+              <w:right w:w="0" w:type="dxa"/>
+            </w:tcMar>
+            <w:hideMark/>
+          </w:tcPr>
+          <w:p>
+            <w:pPr>
+              <w:spacing w:after="0" w:line="240" w:lineRule="auto"/>
+              <w:textAlignment w:val="baseline"/>
+              <w:rPr>
+                <w:rFonts w:ascii="Times New Roman" w:eastAsia="Times New Roman" w:hAnsi="Times New Roman" w:cs="Times New Roman"/>
+                <w:sz w:val="24"/>
+                <w:szCs w:val="24"/>
+              </w:rPr>
+            </w:pPr>
+            <w:r>
+              <w:rPr>
+                <w:rFonts w:ascii="Calibri" w:eastAsia="Times New Roman" w:hAnsi="Calibri" w:cs="Calibri"/>
+              </w:rPr>
+              <w:t>R1 </w:t>
+            </w:r>
+          </w:p>
+        </w:tc>
+        <w:tc>
+          <w:tcPr>
+            <w:tcW w:w="0" w:type="auto"/>
+            <w:tcBorders>
+              <w:top w:val="single" w:sz="6" w:space="0" w:color="909090"/>
+              <w:left w:val="single" w:sz="6" w:space="0" w:color="909090"/>
+              <w:bottom w:val="single" w:sz="6" w:space="0" w:color="909090"/>
+              <w:right w:val="single" w:sz="6" w:space="0" w:color="909090"/>
+            </w:tcBorders>
+            <w:shd w:val="clear" w:color="auto" w:fill="auto"/>
+            <w:tcMar>
+              <w:top w:w="45" w:type="dxa"/>
+              <w:left w:w="0" w:type="dxa"/>
+              <w:bottom w:w="45" w:type="dxa"/>
+              <w:right w:w="0" w:type="dxa"/>
+            </w:tcMar>
+            <w:hideMark/>
+          </w:tcPr>
+          <w:p>
+            <w:pPr>
+              <w:spacing w:after="0" w:line="240" w:lineRule="auto"/>
+              <w:textAlignment w:val="baseline"/>
+              <w:rPr>
+                <w:rFonts w:ascii="Times New Roman" w:eastAsia="Times New Roman" w:hAnsi="Times New Roman" w:cs="Times New Roman"/>
+                <w:sz w:val="24"/>
+                <w:szCs w:val="24"/>
+              </w:rPr>
+            </w:pPr>
+            <w:r>
+              <w:rPr>
+                <w:rFonts w:ascii="Calibri" w:eastAsia="Times New Roman" w:hAnsi="Calibri" w:cs="Calibri"/>
+              </w:rPr>
+              <w:t>The user must be able to select a specific store in which they want to do the shopping. </w:t>
+            </w:r>
+          </w:p>
+        </w:tc>
+      </w:tr>
+      <w:tr>
+        <w:tc>
+          <w:tcPr>
+            <w:tcW w:w="0" w:type="auto"/>
+            <w:tcBorders>
+              <w:top w:val="single" w:sz="6" w:space="0" w:color="909090"/>
+              <w:left w:val="single" w:sz="6" w:space="0" w:color="909090"/>
+              <w:bottom w:val="single" w:sz="6" w:space="0" w:color="909090"/>
+              <w:right w:val="single" w:sz="6" w:space="0" w:color="909090"/>
+            </w:tcBorders>
+            <w:shd w:val="clear" w:color="auto" w:fill="auto"/>
+            <w:tcMar>
+              <w:top w:w="45" w:type="dxa"/>
+              <w:left w:w="0" w:type="dxa"/>
+              <w:bottom w:w="45" w:type="dxa"/>
+              <w:right w:w="0" w:type="dxa"/>
+            </w:tcMar>
+            <w:hideMark/>
+          </w:tcPr>
+          <w:p>
+            <w:pPr>
+              <w:spacing w:after="0" w:line="240" w:lineRule="auto"/>
+              <w:textAlignment w:val="baseline"/>
+              <w:rPr>
+                <w:rFonts w:ascii="Times New Roman" w:eastAsia="Times New Roman" w:hAnsi="Times New Roman" w:cs="Times New Roman"/>
+                <w:sz w:val="24"/>
+                <w:szCs w:val="24"/>
+              </w:rPr>
+            </w:pPr>
+            <w:r>
+              <w:rPr>
+                <w:rFonts w:ascii="Calibri" w:eastAsia="Times New Roman" w:hAnsi="Calibri" w:cs="Calibri"/>
+              </w:rPr>
+              <w:t>R2 </w:t>
+            </w:r>
+          </w:p>
+        </w:tc>
+        <w:tc>
+          <w:tcPr>
+            <w:tcW w:w="0" w:type="auto"/>
+            <w:tcBorders>
+              <w:top w:val="single" w:sz="6" w:space="0" w:color="909090"/>
+              <w:left w:val="single" w:sz="6" w:space="0" w:color="909090"/>
+              <w:bottom w:val="single" w:sz="6" w:space="0" w:color="909090"/>
+              <w:right w:val="single" w:sz="6" w:space="0" w:color="909090"/>
+            </w:tcBorders>
+            <w:shd w:val="clear" w:color="auto" w:fill="auto"/>
+            <w:tcMar>
+              <w:top w:w="45" w:type="dxa"/>
+              <w:left w:w="0" w:type="dxa"/>
+              <w:bottom w:w="45" w:type="dxa"/>
+              <w:right w:w="0" w:type="dxa"/>
+            </w:tcMar>
+            <w:hideMark/>
+          </w:tcPr>
+          <w:p>
+            <w:pPr>
+              <w:spacing w:after="0" w:line="240" w:lineRule="auto"/>
+              <w:textAlignment w:val="baseline"/>
+              <w:rPr>
+                <w:rFonts w:ascii="Times New Roman" w:eastAsia="Times New Roman" w:hAnsi="Times New Roman" w:cs="Times New Roman"/>
+                <w:sz w:val="24"/>
+                <w:szCs w:val="24"/>
+              </w:rPr>
+            </w:pPr>
+            <w:r>
+              <w:rPr>
+                <w:rFonts w:ascii="Calibri" w:eastAsia="Times New Roman" w:hAnsi="Calibri" w:cs="Calibri"/>
+              </w:rPr>
+              <w:t>The user must be able to request a number and a ticket. </w:t>
+            </w:r>
+          </w:p>
+        </w:tc>
+      </w:tr>
+      <w:tr>
+        <w:tc>
+          <w:tcPr>
+            <w:tcW w:w="0" w:type="auto"/>
+            <w:tcBorders>
+              <w:top w:val="single" w:sz="6" w:space="0" w:color="909090"/>
+              <w:left w:val="single" w:sz="6" w:space="0" w:color="909090"/>
+              <w:bottom w:val="single" w:sz="6" w:space="0" w:color="909090"/>
+              <w:right w:val="single" w:sz="6" w:space="0" w:color="909090"/>
+            </w:tcBorders>
+            <w:shd w:val="clear" w:color="auto" w:fill="auto"/>
+            <w:tcMar>
+              <w:top w:w="45" w:type="dxa"/>
+              <w:left w:w="0" w:type="dxa"/>
+              <w:bottom w:w="45" w:type="dxa"/>
+              <w:right w:w="0" w:type="dxa"/>
+            </w:tcMar>
+            <w:hideMark/>
+          </w:tcPr>
+          <w:p>
+            <w:pPr>
+              <w:spacing w:after="0" w:line="240" w:lineRule="auto"/>
+              <w:textAlignment w:val="baseline"/>
+              <w:rPr>
+                <w:rFonts w:ascii="Times New Roman" w:eastAsia="Times New Roman" w:hAnsi="Times New Roman" w:cs="Times New Roman"/>
+                <w:sz w:val="24"/>
+                <w:szCs w:val="24"/>
+              </w:rPr>
+            </w:pPr>
+            <w:r>
+              <w:rPr>
+                <w:rFonts w:ascii="Calibri" w:eastAsia="Times New Roman" w:hAnsi="Calibri" w:cs="Calibri"/>
+              </w:rPr>
+              <w:t>R3 </w:t>
+            </w:r>
+          </w:p>
+        </w:tc>
+        <w:tc>
+          <w:tcPr>
+            <w:tcW w:w="0" w:type="auto"/>
+            <w:tcBorders>
+              <w:top w:val="single" w:sz="6" w:space="0" w:color="909090"/>
+              <w:left w:val="single" w:sz="6" w:space="0" w:color="909090"/>
+              <w:bottom w:val="single" w:sz="6" w:space="0" w:color="909090"/>
+              <w:right w:val="single" w:sz="6" w:space="0" w:color="909090"/>
+            </w:tcBorders>
+            <w:shd w:val="clear" w:color="auto" w:fill="auto"/>
+            <w:tcMar>
+              <w:top w:w="45" w:type="dxa"/>
+              <w:left w:w="0" w:type="dxa"/>
+              <w:bottom w:w="45" w:type="dxa"/>
+              <w:right w:w="0" w:type="dxa"/>
+            </w:tcMar>
+            <w:hideMark/>
+          </w:tcPr>
+          <w:p>
+            <w:pPr>
+              <w:spacing w:after="0" w:line="240" w:lineRule="auto"/>
+              <w:textAlignment w:val="baseline"/>
+              <w:rPr>
+                <w:rFonts w:ascii="Times New Roman" w:eastAsia="Times New Roman" w:hAnsi="Times New Roman" w:cs="Times New Roman"/>
+                <w:sz w:val="24"/>
+                <w:szCs w:val="24"/>
+              </w:rPr>
+            </w:pPr>
+            <w:r>
+              <w:rPr>
+                <w:rFonts w:ascii="Calibri" w:eastAsia="Times New Roman" w:hAnsi="Calibri" w:cs="Calibri"/>
+              </w:rPr>
+              <w:t>The user must be able to receive a number and a ticket. </w:t>
+            </w:r>
+          </w:p>
+        </w:tc>
+      </w:tr>
+      <w:tr>
+        <w:tc>
+          <w:tcPr>
+            <w:tcW w:w="0" w:type="auto"/>
+            <w:tcBorders>
+              <w:top w:val="single" w:sz="6" w:space="0" w:color="909090"/>
+              <w:left w:val="single" w:sz="6" w:space="0" w:color="909090"/>
+              <w:bottom w:val="single" w:sz="6" w:space="0" w:color="909090"/>
+              <w:right w:val="single" w:sz="6" w:space="0" w:color="909090"/>
+            </w:tcBorders>
+            <w:shd w:val="clear" w:color="auto" w:fill="auto"/>
+            <w:tcMar>
+              <w:top w:w="45" w:type="dxa"/>
+              <w:left w:w="0" w:type="dxa"/>
+              <w:bottom w:w="45" w:type="dxa"/>
+              <w:right w:w="0" w:type="dxa"/>
+            </w:tcMar>
+            <w:hideMark/>
+          </w:tcPr>
+          <w:p>
+            <w:pPr>
+              <w:spacing w:after="0" w:line="240" w:lineRule="auto"/>
+              <w:textAlignment w:val="baseline"/>
+              <w:rPr>
+                <w:rFonts w:ascii="Times New Roman" w:eastAsia="Times New Roman" w:hAnsi="Times New Roman" w:cs="Times New Roman"/>
+                <w:sz w:val="24"/>
+                <w:szCs w:val="24"/>
+              </w:rPr>
+            </w:pPr>
+            <w:r>
+              <w:rPr>
+                <w:rFonts w:ascii="Calibri" w:eastAsia="Times New Roman" w:hAnsi="Calibri" w:cs="Calibri"/>
+              </w:rPr>
+              <w:t>R4 </w:t>
+            </w:r>
+          </w:p>
+        </w:tc>
+        <w:tc>
+          <w:tcPr>
+            <w:tcW w:w="0" w:type="auto"/>
+            <w:tcBorders>
+              <w:top w:val="single" w:sz="6" w:space="0" w:color="909090"/>
+              <w:left w:val="single" w:sz="6" w:space="0" w:color="909090"/>
+              <w:bottom w:val="single" w:sz="6" w:space="0" w:color="909090"/>
+              <w:right w:val="single" w:sz="6" w:space="0" w:color="909090"/>
+            </w:tcBorders>
+            <w:shd w:val="clear" w:color="auto" w:fill="auto"/>
+            <w:tcMar>
+              <w:top w:w="45" w:type="dxa"/>
+              <w:left w:w="0" w:type="dxa"/>
+              <w:bottom w:w="45" w:type="dxa"/>
+              <w:right w:w="0" w:type="dxa"/>
+            </w:tcMar>
+            <w:hideMark/>
+          </w:tcPr>
+          <w:p>
+            <w:pPr>
+              <w:spacing w:after="0" w:line="240" w:lineRule="auto"/>
+              <w:textAlignment w:val="baseline"/>
+              <w:rPr>
+                <w:rFonts w:ascii="Times New Roman" w:eastAsia="Times New Roman" w:hAnsi="Times New Roman" w:cs="Times New Roman"/>
+                <w:sz w:val="24"/>
+                <w:szCs w:val="24"/>
+              </w:rPr>
+            </w:pPr>
+            <w:r>
+              <w:rPr>
+                <w:rFonts w:ascii="Calibri" w:eastAsia="Times New Roman" w:hAnsi="Calibri" w:cs="Calibri"/>
+              </w:rPr>
+              <w:t>The user must be able to physically retrieve a ticket from the printer containing a number and a QR code. </w:t>
+            </w:r>
+          </w:p>
+        </w:tc>
+      </w:tr>
+      <w:tr>
+        <w:tc>
+          <w:tcPr>
+            <w:tcW w:w="0" w:type="auto"/>
+            <w:tcBorders>
+              <w:top w:val="single" w:sz="6" w:space="0" w:color="909090"/>
+              <w:left w:val="single" w:sz="6" w:space="0" w:color="909090"/>
+              <w:bottom w:val="single" w:sz="6" w:space="0" w:color="909090"/>
+              <w:right w:val="single" w:sz="6" w:space="0" w:color="909090"/>
+            </w:tcBorders>
+            <w:shd w:val="clear" w:color="auto" w:fill="auto"/>
+            <w:tcMar>
+              <w:top w:w="45" w:type="dxa"/>
+              <w:left w:w="0" w:type="dxa"/>
+              <w:bottom w:w="45" w:type="dxa"/>
+              <w:right w:w="0" w:type="dxa"/>
+            </w:tcMar>
+            <w:hideMark/>
+          </w:tcPr>
+          <w:p>
+            <w:pPr>
+              <w:spacing w:after="0" w:line="240" w:lineRule="auto"/>
+              <w:textAlignment w:val="baseline"/>
+              <w:rPr>
+                <w:rFonts w:ascii="Times New Roman" w:eastAsia="Times New Roman" w:hAnsi="Times New Roman" w:cs="Times New Roman"/>
+                <w:sz w:val="24"/>
+                <w:szCs w:val="24"/>
+              </w:rPr>
+            </w:pPr>
+            <w:r>
+              <w:rPr>
+                <w:rFonts w:ascii="Calibri" w:eastAsia="Times New Roman" w:hAnsi="Calibri" w:cs="Calibri"/>
+              </w:rPr>
+              <w:t>R5 </w:t>
+            </w:r>
+          </w:p>
+        </w:tc>
+        <w:tc>
+          <w:tcPr>
+            <w:tcW w:w="0" w:type="auto"/>
+            <w:tcBorders>
+              <w:top w:val="single" w:sz="6" w:space="0" w:color="909090"/>
+              <w:left w:val="single" w:sz="6" w:space="0" w:color="909090"/>
+              <w:bottom w:val="single" w:sz="6" w:space="0" w:color="909090"/>
+              <w:right w:val="single" w:sz="6" w:space="0" w:color="909090"/>
+            </w:tcBorders>
+            <w:shd w:val="clear" w:color="auto" w:fill="auto"/>
+            <w:tcMar>
+              <w:top w:w="45" w:type="dxa"/>
+              <w:left w:w="0" w:type="dxa"/>
+              <w:bottom w:w="45" w:type="dxa"/>
+              <w:right w:w="0" w:type="dxa"/>
+            </w:tcMar>
+            <w:hideMark/>
+          </w:tcPr>
+          <w:p>
+            <w:pPr>
+              <w:spacing w:after="0" w:line="240" w:lineRule="auto"/>
+              <w:textAlignment w:val="baseline"/>
+              <w:rPr>
+                <w:rFonts w:ascii="Times New Roman" w:eastAsia="Times New Roman" w:hAnsi="Times New Roman" w:cs="Times New Roman"/>
+                <w:sz w:val="24"/>
+                <w:szCs w:val="24"/>
+              </w:rPr>
+            </w:pPr>
+            <w:r>
+              <w:rPr>
+                <w:rFonts w:ascii="Calibri" w:eastAsia="Times New Roman" w:hAnsi="Calibri" w:cs="Calibri"/>
+              </w:rPr>
+              <w:t>A new ticket must be printed whenever a user physically retrieves the old one. </w:t>
+            </w:r>
+          </w:p>
+        </w:tc>
+      </w:tr>
+      <w:tr>
+        <w:tc>
+          <w:tcPr>
+            <w:tcW w:w="0" w:type="auto"/>
+            <w:tcBorders>
+              <w:top w:val="single" w:sz="6" w:space="0" w:color="909090"/>
+              <w:left w:val="single" w:sz="6" w:space="0" w:color="909090"/>
+              <w:bottom w:val="single" w:sz="6" w:space="0" w:color="909090"/>
+              <w:right w:val="single" w:sz="6" w:space="0" w:color="909090"/>
+            </w:tcBorders>
+            <w:shd w:val="clear" w:color="auto" w:fill="auto"/>
+            <w:tcMar>
+              <w:top w:w="45" w:type="dxa"/>
+              <w:left w:w="0" w:type="dxa"/>
+              <w:bottom w:w="45" w:type="dxa"/>
+              <w:right w:w="0" w:type="dxa"/>
+            </w:tcMar>
+            <w:hideMark/>
+          </w:tcPr>
+          <w:p>
+            <w:pPr>
+              <w:spacing w:after="0" w:line="240" w:lineRule="auto"/>
+              <w:textAlignment w:val="baseline"/>
+              <w:rPr>
+                <w:rFonts w:ascii="Times New Roman" w:eastAsia="Times New Roman" w:hAnsi="Times New Roman" w:cs="Times New Roman"/>
+                <w:sz w:val="24"/>
+                <w:szCs w:val="24"/>
+              </w:rPr>
+            </w:pPr>
+            <w:r>
+              <w:rPr>
+                <w:rFonts w:ascii="Calibri" w:eastAsia="Times New Roman" w:hAnsi="Calibri" w:cs="Calibri"/>
+              </w:rPr>
+              <w:t>R6 </w:t>
+            </w:r>
+          </w:p>
+        </w:tc>
+        <w:tc>
+          <w:tcPr>
+            <w:tcW w:w="0" w:type="auto"/>
+            <w:tcBorders>
+              <w:top w:val="single" w:sz="6" w:space="0" w:color="909090"/>
+              <w:left w:val="single" w:sz="6" w:space="0" w:color="909090"/>
+              <w:bottom w:val="single" w:sz="6" w:space="0" w:color="909090"/>
+              <w:right w:val="single" w:sz="6" w:space="0" w:color="909090"/>
+            </w:tcBorders>
+            <w:shd w:val="clear" w:color="auto" w:fill="auto"/>
+            <w:tcMar>
+              <w:top w:w="45" w:type="dxa"/>
+              <w:left w:w="0" w:type="dxa"/>
+              <w:bottom w:w="45" w:type="dxa"/>
+              <w:right w:w="0" w:type="dxa"/>
+            </w:tcMar>
+            <w:hideMark/>
+          </w:tcPr>
+          <w:p>
+            <w:pPr>
+              <w:spacing w:after="0" w:line="240" w:lineRule="auto"/>
+              <w:textAlignment w:val="baseline"/>
+              <w:rPr>
+                <w:rFonts w:ascii="Times New Roman" w:eastAsia="Times New Roman" w:hAnsi="Times New Roman" w:cs="Times New Roman"/>
+                <w:sz w:val="24"/>
+                <w:szCs w:val="24"/>
+              </w:rPr>
+            </w:pPr>
+            <w:r>
+              <w:rPr>
+                <w:rFonts w:ascii="Calibri" w:eastAsia="Times New Roman" w:hAnsi="Calibri" w:cs="Calibri"/>
+              </w:rPr>
+              <w:t>The store manager must be able to scan a QR code. </w:t>
+            </w:r>
+          </w:p>
+        </w:tc>
+      </w:tr>
+      <w:tr>
+        <w:tc>
+          <w:tcPr>
+            <w:tcW w:w="0" w:type="auto"/>
+            <w:tcBorders>
+              <w:top w:val="single" w:sz="6" w:space="0" w:color="909090"/>
+              <w:left w:val="single" w:sz="6" w:space="0" w:color="909090"/>
+              <w:bottom w:val="single" w:sz="6" w:space="0" w:color="909090"/>
+              <w:right w:val="single" w:sz="6" w:space="0" w:color="909090"/>
+            </w:tcBorders>
+            <w:shd w:val="clear" w:color="auto" w:fill="auto"/>
+            <w:tcMar>
+              <w:top w:w="45" w:type="dxa"/>
+              <w:left w:w="0" w:type="dxa"/>
+              <w:bottom w:w="45" w:type="dxa"/>
+              <w:right w:w="0" w:type="dxa"/>
+            </w:tcMar>
+            <w:hideMark/>
+          </w:tcPr>
+          <w:p>
+            <w:pPr>
+              <w:spacing w:after="0" w:line="240" w:lineRule="auto"/>
+              <w:textAlignment w:val="baseline"/>
+              <w:rPr>
+                <w:rFonts w:ascii="Times New Roman" w:eastAsia="Times New Roman" w:hAnsi="Times New Roman" w:cs="Times New Roman"/>
+                <w:sz w:val="24"/>
+                <w:szCs w:val="24"/>
+              </w:rPr>
+            </w:pPr>
+            <w:r>
+              <w:rPr>
+                <w:rFonts w:ascii="Calibri" w:eastAsia="Times New Roman" w:hAnsi="Calibri" w:cs="Calibri"/>
+              </w:rPr>
+              <w:t>R7 </w:t>
+            </w:r>
+          </w:p>
+        </w:tc>
+        <w:tc>
+          <w:tcPr>
+            <w:tcW w:w="0" w:type="auto"/>
+            <w:tcBorders>
+              <w:top w:val="single" w:sz="6" w:space="0" w:color="909090"/>
+              <w:left w:val="single" w:sz="6" w:space="0" w:color="909090"/>
+              <w:bottom w:val="single" w:sz="6" w:space="0" w:color="909090"/>
+              <w:right w:val="single" w:sz="6" w:space="0" w:color="909090"/>
+            </w:tcBorders>
+            <w:shd w:val="clear" w:color="auto" w:fill="auto"/>
+            <w:tcMar>
+              <w:top w:w="45" w:type="dxa"/>
+              <w:left w:w="0" w:type="dxa"/>
+              <w:bottom w:w="45" w:type="dxa"/>
+              <w:right w:w="0" w:type="dxa"/>
+            </w:tcMar>
+            <w:hideMark/>
+          </w:tcPr>
+          <w:p>
+            <w:pPr>
+              <w:spacing w:after="0" w:line="240" w:lineRule="auto"/>
+              <w:textAlignment w:val="baseline"/>
+              <w:rPr>
+                <w:rFonts w:ascii="Times New Roman" w:eastAsia="Times New Roman" w:hAnsi="Times New Roman" w:cs="Times New Roman"/>
+                <w:sz w:val="24"/>
+                <w:szCs w:val="24"/>
+              </w:rPr>
+            </w:pPr>
+            <w:r>
+              <w:rPr>
+                <w:rFonts w:ascii="Calibri" w:eastAsia="Times New Roman" w:hAnsi="Calibri" w:cs="Calibri"/>
+              </w:rPr>
+              <w:t>The store manager must be informed by the application if a user tries to enter the store out of order. </w:t>
+            </w:r>
+          </w:p>
+        </w:tc>
+      </w:tr>
+      <w:tr>
+        <w:tc>
+          <w:tcPr>
+            <w:tcW w:w="0" w:type="auto"/>
+            <w:tcBorders>
+              <w:top w:val="single" w:sz="6" w:space="0" w:color="909090"/>
+              <w:left w:val="single" w:sz="6" w:space="0" w:color="909090"/>
+              <w:bottom w:val="single" w:sz="6" w:space="0" w:color="909090"/>
+              <w:right w:val="single" w:sz="6" w:space="0" w:color="909090"/>
+            </w:tcBorders>
+            <w:shd w:val="clear" w:color="auto" w:fill="auto"/>
+            <w:tcMar>
+              <w:top w:w="45" w:type="dxa"/>
+              <w:left w:w="0" w:type="dxa"/>
+              <w:bottom w:w="45" w:type="dxa"/>
+              <w:right w:w="0" w:type="dxa"/>
+            </w:tcMar>
+            <w:hideMark/>
+          </w:tcPr>
+          <w:p>
+            <w:pPr>
+              <w:spacing w:after="0" w:line="240" w:lineRule="auto"/>
+              <w:textAlignment w:val="baseline"/>
+              <w:rPr>
+                <w:rFonts w:ascii="Times New Roman" w:eastAsia="Times New Roman" w:hAnsi="Times New Roman" w:cs="Times New Roman"/>
+                <w:sz w:val="24"/>
+                <w:szCs w:val="24"/>
+              </w:rPr>
+            </w:pPr>
+            <w:r>
+              <w:rPr>
+                <w:rFonts w:ascii="Calibri" w:eastAsia="Times New Roman" w:hAnsi="Calibri" w:cs="Calibri"/>
+              </w:rPr>
+              <w:t>R8 </w:t>
+            </w:r>
+          </w:p>
+        </w:tc>
+        <w:tc>
+          <w:tcPr>
+            <w:tcW w:w="0" w:type="auto"/>
+            <w:tcBorders>
+              <w:top w:val="single" w:sz="6" w:space="0" w:color="909090"/>
+              <w:left w:val="single" w:sz="6" w:space="0" w:color="909090"/>
+              <w:bottom w:val="single" w:sz="6" w:space="0" w:color="909090"/>
+              <w:right w:val="single" w:sz="6" w:space="0" w:color="909090"/>
+            </w:tcBorders>
+            <w:shd w:val="clear" w:color="auto" w:fill="auto"/>
+            <w:tcMar>
+              <w:top w:w="45" w:type="dxa"/>
+              <w:left w:w="0" w:type="dxa"/>
+              <w:bottom w:w="45" w:type="dxa"/>
+              <w:right w:w="0" w:type="dxa"/>
+            </w:tcMar>
+            <w:hideMark/>
+          </w:tcPr>
+          <w:p>
+            <w:pPr>
+              <w:spacing w:after="0" w:line="240" w:lineRule="auto"/>
+              <w:textAlignment w:val="baseline"/>
+              <w:rPr>
+                <w:rFonts w:ascii="Times New Roman" w:eastAsia="Times New Roman" w:hAnsi="Times New Roman" w:cs="Times New Roman"/>
+                <w:sz w:val="24"/>
+                <w:szCs w:val="24"/>
+              </w:rPr>
+            </w:pPr>
+            <w:r>
+              <w:rPr>
+                <w:rFonts w:ascii="Calibri" w:eastAsia="Times New Roman" w:hAnsi="Calibri" w:cs="Calibri"/>
+              </w:rPr>
+              <w:t>The store manager must be informed when the capacity of the store is full. </w:t>
+            </w:r>
+          </w:p>
+        </w:tc>
+      </w:tr>
+      <w:tr>
+        <w:tc>
+          <w:tcPr>
+            <w:tcW w:w="0" w:type="auto"/>
+            <w:tcBorders>
+              <w:top w:val="single" w:sz="6" w:space="0" w:color="909090"/>
+              <w:left w:val="single" w:sz="6" w:space="0" w:color="909090"/>
+              <w:bottom w:val="single" w:sz="6" w:space="0" w:color="909090"/>
+              <w:right w:val="single" w:sz="6" w:space="0" w:color="909090"/>
+            </w:tcBorders>
+            <w:shd w:val="clear" w:color="auto" w:fill="auto"/>
+            <w:tcMar>
+              <w:top w:w="45" w:type="dxa"/>
+              <w:left w:w="0" w:type="dxa"/>
+              <w:bottom w:w="45" w:type="dxa"/>
+              <w:right w:w="0" w:type="dxa"/>
+            </w:tcMar>
+            <w:hideMark/>
+          </w:tcPr>
+          <w:p>
+            <w:pPr>
+              <w:spacing w:after="0" w:line="240" w:lineRule="auto"/>
+              <w:textAlignment w:val="baseline"/>
+              <w:rPr>
+                <w:rFonts w:ascii="Times New Roman" w:eastAsia="Times New Roman" w:hAnsi="Times New Roman" w:cs="Times New Roman"/>
+                <w:sz w:val="24"/>
+                <w:szCs w:val="24"/>
+              </w:rPr>
+            </w:pPr>
+            <w:r>
+              <w:rPr>
+                <w:rFonts w:ascii="Calibri" w:eastAsia="Times New Roman" w:hAnsi="Calibri" w:cs="Calibri"/>
+              </w:rPr>
+              <w:t>R9 </w:t>
+            </w:r>
+          </w:p>
+        </w:tc>
+        <w:tc>
+          <w:tcPr>
+            <w:tcW w:w="0" w:type="auto"/>
+            <w:tcBorders>
+              <w:top w:val="single" w:sz="6" w:space="0" w:color="909090"/>
+              <w:left w:val="single" w:sz="6" w:space="0" w:color="909090"/>
+              <w:bottom w:val="single" w:sz="6" w:space="0" w:color="909090"/>
+              <w:right w:val="single" w:sz="6" w:space="0" w:color="909090"/>
+            </w:tcBorders>
+            <w:shd w:val="clear" w:color="auto" w:fill="auto"/>
+            <w:tcMar>
+              <w:top w:w="45" w:type="dxa"/>
+              <w:left w:w="0" w:type="dxa"/>
+              <w:bottom w:w="45" w:type="dxa"/>
+              <w:right w:w="0" w:type="dxa"/>
+            </w:tcMar>
+            <w:hideMark/>
+          </w:tcPr>
+          <w:p>
+            <w:pPr>
+              <w:spacing w:after="0" w:line="240" w:lineRule="auto"/>
+              <w:textAlignment w:val="baseline"/>
+              <w:rPr>
+                <w:rFonts w:ascii="Times New Roman" w:eastAsia="Times New Roman" w:hAnsi="Times New Roman" w:cs="Times New Roman"/>
+                <w:sz w:val="24"/>
+                <w:szCs w:val="24"/>
+              </w:rPr>
+            </w:pPr>
+            <w:r>
+              <w:rPr>
+                <w:rFonts w:ascii="Calibri" w:eastAsia="Times New Roman" w:hAnsi="Calibri" w:cs="Calibri"/>
+              </w:rPr>
+              <w:t>The store manager must be able to alert the system whenever a customer exits the store. </w:t>
+            </w:r>
+          </w:p>
+        </w:tc>
+      </w:tr>
+      <w:tr>
+        <w:tc>
+          <w:tcPr>
+            <w:tcW w:w="0" w:type="auto"/>
+            <w:tcBorders>
+              <w:top w:val="single" w:sz="6" w:space="0" w:color="909090"/>
+              <w:left w:val="single" w:sz="6" w:space="0" w:color="909090"/>
+              <w:bottom w:val="single" w:sz="6" w:space="0" w:color="909090"/>
+              <w:right w:val="single" w:sz="6" w:space="0" w:color="909090"/>
+            </w:tcBorders>
+            <w:shd w:val="clear" w:color="auto" w:fill="auto"/>
+            <w:tcMar>
+              <w:top w:w="45" w:type="dxa"/>
+              <w:left w:w="0" w:type="dxa"/>
+              <w:bottom w:w="45" w:type="dxa"/>
+              <w:right w:w="0" w:type="dxa"/>
+            </w:tcMar>
+            <w:hideMark/>
+          </w:tcPr>
+          <w:p>
+            <w:pPr>
+              <w:spacing w:after="0" w:line="240" w:lineRule="auto"/>
+              <w:textAlignment w:val="baseline"/>
+              <w:rPr>
+                <w:rFonts w:ascii="Times New Roman" w:eastAsia="Times New Roman" w:hAnsi="Times New Roman" w:cs="Times New Roman"/>
+                <w:sz w:val="24"/>
+                <w:szCs w:val="24"/>
+              </w:rPr>
+            </w:pPr>
+            <w:r>
+              <w:rPr>
+                <w:rFonts w:ascii="Calibri" w:eastAsia="Times New Roman" w:hAnsi="Calibri" w:cs="Calibri"/>
+              </w:rPr>
+              <w:t>R10 </w:t>
+            </w:r>
+          </w:p>
+        </w:tc>
+        <w:tc>
+          <w:tcPr>
+            <w:tcW w:w="0" w:type="auto"/>
+            <w:tcBorders>
+              <w:top w:val="single" w:sz="6" w:space="0" w:color="909090"/>
+              <w:left w:val="single" w:sz="6" w:space="0" w:color="909090"/>
+              <w:bottom w:val="single" w:sz="6" w:space="0" w:color="909090"/>
+              <w:right w:val="single" w:sz="6" w:space="0" w:color="909090"/>
+            </w:tcBorders>
+            <w:shd w:val="clear" w:color="auto" w:fill="auto"/>
+            <w:tcMar>
+              <w:top w:w="45" w:type="dxa"/>
+              <w:left w:w="0" w:type="dxa"/>
+              <w:bottom w:w="45" w:type="dxa"/>
+              <w:right w:w="0" w:type="dxa"/>
+            </w:tcMar>
+            <w:hideMark/>
+          </w:tcPr>
+          <w:p>
+            <w:pPr>
+              <w:spacing w:after="0" w:line="240" w:lineRule="auto"/>
+              <w:textAlignment w:val="baseline"/>
+              <w:rPr>
+                <w:rFonts w:ascii="Times New Roman" w:eastAsia="Times New Roman" w:hAnsi="Times New Roman" w:cs="Times New Roman"/>
+                <w:sz w:val="24"/>
+                <w:szCs w:val="24"/>
+              </w:rPr>
+            </w:pPr>
+            <w:r>
+              <w:rPr>
+                <w:rFonts w:ascii="Calibri" w:eastAsia="Times New Roman" w:hAnsi="Calibri" w:cs="Calibri"/>
+              </w:rPr>
+              <w:t>The store manager must be provided with the login credentials upon request to the system administrator. </w:t>
+            </w:r>
+          </w:p>
+        </w:tc>
+      </w:tr>
+      <w:tr>
+        <w:tc>
+          <w:tcPr>
+            <w:tcW w:w="0" w:type="auto"/>
+            <w:tcBorders>
+              <w:top w:val="single" w:sz="6" w:space="0" w:color="909090"/>
+              <w:left w:val="single" w:sz="6" w:space="0" w:color="909090"/>
+              <w:bottom w:val="single" w:sz="6" w:space="0" w:color="909090"/>
+              <w:right w:val="single" w:sz="6" w:space="0" w:color="909090"/>
+            </w:tcBorders>
+            <w:shd w:val="clear" w:color="auto" w:fill="auto"/>
+            <w:tcMar>
+              <w:top w:w="45" w:type="dxa"/>
+              <w:left w:w="0" w:type="dxa"/>
+              <w:bottom w:w="45" w:type="dxa"/>
+              <w:right w:w="0" w:type="dxa"/>
+            </w:tcMar>
+            <w:hideMark/>
+          </w:tcPr>
+          <w:p>
+            <w:pPr>
+              <w:spacing w:after="0" w:line="240" w:lineRule="auto"/>
+              <w:textAlignment w:val="baseline"/>
+              <w:rPr>
+                <w:rFonts w:ascii="Times New Roman" w:eastAsia="Times New Roman" w:hAnsi="Times New Roman" w:cs="Times New Roman"/>
+                <w:sz w:val="24"/>
+                <w:szCs w:val="24"/>
+              </w:rPr>
+            </w:pPr>
+            <w:r>
+              <w:rPr>
+                <w:rFonts w:ascii="Calibri" w:eastAsia="Times New Roman" w:hAnsi="Calibri" w:cs="Calibri"/>
+              </w:rPr>
+              <w:t>R11 </w:t>
+            </w:r>
+          </w:p>
+        </w:tc>
+        <w:tc>
+          <w:tcPr>
+            <w:tcW w:w="0" w:type="auto"/>
+            <w:tcBorders>
+              <w:top w:val="single" w:sz="6" w:space="0" w:color="909090"/>
+              <w:left w:val="single" w:sz="6" w:space="0" w:color="909090"/>
+              <w:bottom w:val="single" w:sz="6" w:space="0" w:color="909090"/>
+              <w:right w:val="single" w:sz="6" w:space="0" w:color="909090"/>
+            </w:tcBorders>
+            <w:shd w:val="clear" w:color="auto" w:fill="auto"/>
+            <w:tcMar>
+              <w:top w:w="45" w:type="dxa"/>
+              <w:left w:w="0" w:type="dxa"/>
+              <w:bottom w:w="45" w:type="dxa"/>
+              <w:right w:w="0" w:type="dxa"/>
+            </w:tcMar>
+            <w:hideMark/>
+          </w:tcPr>
+          <w:p>
+            <w:pPr>
+              <w:spacing w:after="0" w:line="240" w:lineRule="auto"/>
+              <w:textAlignment w:val="baseline"/>
+              <w:rPr>
+                <w:rFonts w:ascii="Times New Roman" w:eastAsia="Times New Roman" w:hAnsi="Times New Roman" w:cs="Times New Roman"/>
+                <w:sz w:val="24"/>
+                <w:szCs w:val="24"/>
+              </w:rPr>
+            </w:pPr>
+            <w:r>
+              <w:rPr>
+                <w:rFonts w:ascii="Calibri" w:eastAsia="Times New Roman" w:hAnsi="Calibri" w:cs="Calibri"/>
+              </w:rPr>
+              <w:t>Allow the user to receive a precise estimation of waiting time when retrieving a number. </w:t>
+            </w:r>
+          </w:p>
+        </w:tc>
+      </w:tr>
+      <w:tr>
+        <w:tc>
+          <w:tcPr>
+            <w:tcW w:w="0" w:type="auto"/>
+            <w:tcBorders>
+              <w:top w:val="single" w:sz="6" w:space="0" w:color="909090"/>
+              <w:left w:val="single" w:sz="6" w:space="0" w:color="909090"/>
+              <w:bottom w:val="single" w:sz="6" w:space="0" w:color="909090"/>
+              <w:right w:val="single" w:sz="6" w:space="0" w:color="909090"/>
+            </w:tcBorders>
+            <w:shd w:val="clear" w:color="auto" w:fill="auto"/>
+            <w:tcMar>
+              <w:top w:w="45" w:type="dxa"/>
+              <w:left w:w="0" w:type="dxa"/>
+              <w:bottom w:w="45" w:type="dxa"/>
+              <w:right w:w="0" w:type="dxa"/>
+            </w:tcMar>
+            <w:hideMark/>
+          </w:tcPr>
+          <w:p>
+            <w:pPr>
+              <w:spacing w:after="0" w:line="240" w:lineRule="auto"/>
+              <w:textAlignment w:val="baseline"/>
+              <w:rPr>
+                <w:rFonts w:ascii="Times New Roman" w:eastAsia="Times New Roman" w:hAnsi="Times New Roman" w:cs="Times New Roman"/>
+                <w:sz w:val="24"/>
+                <w:szCs w:val="24"/>
+              </w:rPr>
+            </w:pPr>
+            <w:r>
+              <w:rPr>
+                <w:rFonts w:ascii="Calibri" w:eastAsia="Times New Roman" w:hAnsi="Calibri" w:cs="Calibri"/>
+              </w:rPr>
+              <w:t>R12 </w:t>
+            </w:r>
+          </w:p>
+        </w:tc>
+        <w:tc>
+          <w:tcPr>
+            <w:tcW w:w="0" w:type="auto"/>
+            <w:tcBorders>
+              <w:top w:val="single" w:sz="6" w:space="0" w:color="909090"/>
+              <w:left w:val="single" w:sz="6" w:space="0" w:color="909090"/>
+              <w:bottom w:val="single" w:sz="6" w:space="0" w:color="909090"/>
+              <w:right w:val="single" w:sz="6" w:space="0" w:color="909090"/>
+            </w:tcBorders>
+            <w:shd w:val="clear" w:color="auto" w:fill="auto"/>
+            <w:tcMar>
+              <w:top w:w="45" w:type="dxa"/>
+              <w:left w:w="0" w:type="dxa"/>
+              <w:bottom w:w="45" w:type="dxa"/>
+              <w:right w:w="0" w:type="dxa"/>
+            </w:tcMar>
+            <w:hideMark/>
+          </w:tcPr>
+          <w:p>
+            <w:pPr>
+              <w:spacing w:after="0" w:line="240" w:lineRule="auto"/>
+              <w:textAlignment w:val="baseline"/>
+              <w:rPr>
+                <w:rFonts w:ascii="Times New Roman" w:eastAsia="Times New Roman" w:hAnsi="Times New Roman" w:cs="Times New Roman"/>
+                <w:sz w:val="24"/>
+                <w:szCs w:val="24"/>
+              </w:rPr>
+            </w:pPr>
+            <w:r>
+              <w:rPr>
+                <w:rFonts w:ascii="Calibri" w:eastAsia="Times New Roman" w:hAnsi="Calibri" w:cs="Calibri"/>
+              </w:rPr>
+              <w:t>The system must calculate an estimation of the waiting time based on data. </w:t>
+            </w:r>
+          </w:p>
+        </w:tc>
+      </w:tr>
+      <w:tr>
+        <w:tc>
+          <w:tcPr>
+            <w:tcW w:w="0" w:type="auto"/>
+            <w:tcBorders>
+              <w:top w:val="single" w:sz="6" w:space="0" w:color="909090"/>
+              <w:left w:val="single" w:sz="6" w:space="0" w:color="909090"/>
+              <w:bottom w:val="single" w:sz="6" w:space="0" w:color="909090"/>
+              <w:right w:val="single" w:sz="6" w:space="0" w:color="909090"/>
+            </w:tcBorders>
+            <w:shd w:val="clear" w:color="auto" w:fill="auto"/>
+            <w:tcMar>
+              <w:top w:w="45" w:type="dxa"/>
+              <w:left w:w="0" w:type="dxa"/>
+              <w:bottom w:w="45" w:type="dxa"/>
+              <w:right w:w="0" w:type="dxa"/>
+            </w:tcMar>
+            <w:hideMark/>
+          </w:tcPr>
+          <w:p>
+            <w:pPr>
+              <w:spacing w:after="0" w:line="240" w:lineRule="auto"/>
+              <w:textAlignment w:val="baseline"/>
+              <w:rPr>
+                <w:rFonts w:ascii="Times New Roman" w:eastAsia="Times New Roman" w:hAnsi="Times New Roman" w:cs="Times New Roman"/>
+                <w:sz w:val="24"/>
+                <w:szCs w:val="24"/>
+              </w:rPr>
+            </w:pPr>
+            <w:r>
+              <w:rPr>
+                <w:rFonts w:ascii="Calibri" w:eastAsia="Times New Roman" w:hAnsi="Calibri" w:cs="Calibri"/>
+              </w:rPr>
+              <w:t>R13 </w:t>
+            </w:r>
+          </w:p>
+        </w:tc>
+        <w:tc>
+          <w:tcPr>
+            <w:tcW w:w="0" w:type="auto"/>
+            <w:tcBorders>
+              <w:top w:val="single" w:sz="6" w:space="0" w:color="909090"/>
+              <w:left w:val="single" w:sz="6" w:space="0" w:color="909090"/>
+              <w:bottom w:val="single" w:sz="6" w:space="0" w:color="909090"/>
+              <w:right w:val="single" w:sz="6" w:space="0" w:color="909090"/>
+            </w:tcBorders>
+            <w:shd w:val="clear" w:color="auto" w:fill="auto"/>
+            <w:tcMar>
+              <w:top w:w="45" w:type="dxa"/>
+              <w:left w:w="0" w:type="dxa"/>
+              <w:bottom w:w="45" w:type="dxa"/>
+              <w:right w:w="0" w:type="dxa"/>
+            </w:tcMar>
+            <w:hideMark/>
+          </w:tcPr>
+          <w:p>
+            <w:pPr>
+              <w:spacing w:after="0" w:line="240" w:lineRule="auto"/>
+              <w:textAlignment w:val="baseline"/>
+              <w:rPr>
+                <w:rFonts w:ascii="Times New Roman" w:eastAsia="Times New Roman" w:hAnsi="Times New Roman" w:cs="Times New Roman"/>
+                <w:sz w:val="24"/>
+                <w:szCs w:val="24"/>
+              </w:rPr>
+            </w:pPr>
+            <w:r>
+              <w:rPr>
+                <w:rFonts w:ascii="Calibri" w:eastAsia="Times New Roman" w:hAnsi="Calibri" w:cs="Calibri"/>
+              </w:rPr>
+              <w:t>The system must be able to update its estimated waiting time in real time. </w:t>
+            </w:r>
+          </w:p>
+        </w:tc>
+      </w:tr>
+      <w:tr>
+        <w:tc>
+          <w:tcPr>
+            <w:tcW w:w="0" w:type="auto"/>
+            <w:tcBorders>
+              <w:top w:val="single" w:sz="6" w:space="0" w:color="909090"/>
+              <w:left w:val="single" w:sz="6" w:space="0" w:color="909090"/>
+              <w:bottom w:val="single" w:sz="6" w:space="0" w:color="909090"/>
+              <w:right w:val="single" w:sz="6" w:space="0" w:color="909090"/>
+            </w:tcBorders>
+            <w:shd w:val="clear" w:color="auto" w:fill="auto"/>
+            <w:tcMar>
+              <w:top w:w="45" w:type="dxa"/>
+              <w:left w:w="0" w:type="dxa"/>
+              <w:bottom w:w="45" w:type="dxa"/>
+              <w:right w:w="0" w:type="dxa"/>
+            </w:tcMar>
+            <w:hideMark/>
+          </w:tcPr>
+          <w:p>
+            <w:pPr>
+              <w:spacing w:after="0" w:line="240" w:lineRule="auto"/>
+              <w:textAlignment w:val="baseline"/>
+              <w:rPr>
+                <w:rFonts w:ascii="Times New Roman" w:eastAsia="Times New Roman" w:hAnsi="Times New Roman" w:cs="Times New Roman"/>
+                <w:sz w:val="24"/>
+                <w:szCs w:val="24"/>
+              </w:rPr>
+            </w:pPr>
+            <w:r>
+              <w:rPr>
+                <w:rFonts w:ascii="Calibri" w:eastAsia="Times New Roman" w:hAnsi="Calibri" w:cs="Calibri"/>
+              </w:rPr>
+              <w:t>R14 </w:t>
+            </w:r>
+          </w:p>
+        </w:tc>
+        <w:tc>
+          <w:tcPr>
+            <w:tcW w:w="0" w:type="auto"/>
+            <w:tcBorders>
+              <w:top w:val="single" w:sz="6" w:space="0" w:color="909090"/>
+              <w:left w:val="single" w:sz="6" w:space="0" w:color="909090"/>
+              <w:bottom w:val="single" w:sz="6" w:space="0" w:color="909090"/>
+              <w:right w:val="single" w:sz="6" w:space="0" w:color="909090"/>
+            </w:tcBorders>
+            <w:shd w:val="clear" w:color="auto" w:fill="auto"/>
+            <w:tcMar>
+              <w:top w:w="45" w:type="dxa"/>
+              <w:left w:w="0" w:type="dxa"/>
+              <w:bottom w:w="45" w:type="dxa"/>
+              <w:right w:w="0" w:type="dxa"/>
+            </w:tcMar>
+            <w:hideMark/>
+          </w:tcPr>
+          <w:p>
+            <w:pPr>
+              <w:spacing w:after="0" w:line="240" w:lineRule="auto"/>
+              <w:textAlignment w:val="baseline"/>
+              <w:rPr>
+                <w:rFonts w:ascii="Times New Roman" w:eastAsia="Times New Roman" w:hAnsi="Times New Roman" w:cs="Times New Roman"/>
+                <w:sz w:val="24"/>
+                <w:szCs w:val="24"/>
+              </w:rPr>
+            </w:pPr>
+            <w:r>
+              <w:rPr>
+                <w:rFonts w:ascii="Calibri" w:eastAsia="Times New Roman" w:hAnsi="Calibri" w:cs="Calibri"/>
+              </w:rPr>
+              <w:t xml:space="preserve">The system must be able to send an update to the user in specific intervals regarding estimated waiting time until </w:t>
+            </w:r>
+            <w:proofErr w:type="gramStart"/>
+            <w:r>
+              <w:rPr>
+                <w:rFonts w:ascii="Calibri" w:eastAsia="Times New Roman" w:hAnsi="Calibri" w:cs="Calibri"/>
+              </w:rPr>
+              <w:t>it’s</w:t>
+            </w:r>
+            <w:proofErr w:type="gramEnd"/>
+            <w:r>
+              <w:rPr>
+                <w:rFonts w:ascii="Calibri" w:eastAsia="Times New Roman" w:hAnsi="Calibri" w:cs="Calibri"/>
+              </w:rPr>
+              <w:t xml:space="preserve"> their turn. </w:t>
+            </w:r>
+          </w:p>
+        </w:tc>
+      </w:tr>
+      <w:tr>
+        <w:tc>
+          <w:tcPr>
+            <w:tcW w:w="0" w:type="auto"/>
+            <w:tcBorders>
+              <w:top w:val="single" w:sz="6" w:space="0" w:color="909090"/>
+              <w:left w:val="single" w:sz="6" w:space="0" w:color="909090"/>
+              <w:bottom w:val="single" w:sz="6" w:space="0" w:color="909090"/>
+              <w:right w:val="single" w:sz="6" w:space="0" w:color="909090"/>
+            </w:tcBorders>
+            <w:shd w:val="clear" w:color="auto" w:fill="auto"/>
+            <w:tcMar>
+              <w:top w:w="45" w:type="dxa"/>
+              <w:left w:w="0" w:type="dxa"/>
+              <w:bottom w:w="45" w:type="dxa"/>
+              <w:right w:w="0" w:type="dxa"/>
+            </w:tcMar>
+            <w:hideMark/>
+          </w:tcPr>
+          <w:p>
+            <w:pPr>
+              <w:spacing w:after="0" w:line="240" w:lineRule="auto"/>
+              <w:textAlignment w:val="baseline"/>
+              <w:rPr>
+                <w:rFonts w:ascii="Times New Roman" w:eastAsia="Times New Roman" w:hAnsi="Times New Roman" w:cs="Times New Roman"/>
+                <w:sz w:val="24"/>
+                <w:szCs w:val="24"/>
+              </w:rPr>
+            </w:pPr>
+            <w:r>
+              <w:rPr>
+                <w:rFonts w:ascii="Calibri" w:eastAsia="Times New Roman" w:hAnsi="Calibri" w:cs="Calibri"/>
+              </w:rPr>
+              <w:t>R15 </w:t>
+            </w:r>
+          </w:p>
+        </w:tc>
+        <w:tc>
+          <w:tcPr>
+            <w:tcW w:w="0" w:type="auto"/>
+            <w:tcBorders>
+              <w:top w:val="single" w:sz="6" w:space="0" w:color="909090"/>
+              <w:left w:val="single" w:sz="6" w:space="0" w:color="909090"/>
+              <w:bottom w:val="single" w:sz="6" w:space="0" w:color="909090"/>
+              <w:right w:val="single" w:sz="6" w:space="0" w:color="909090"/>
+            </w:tcBorders>
+            <w:shd w:val="clear" w:color="auto" w:fill="auto"/>
+            <w:tcMar>
+              <w:top w:w="45" w:type="dxa"/>
+              <w:left w:w="0" w:type="dxa"/>
+              <w:bottom w:w="45" w:type="dxa"/>
+              <w:right w:w="0" w:type="dxa"/>
+            </w:tcMar>
+            <w:hideMark/>
+          </w:tcPr>
+          <w:p>
+            <w:pPr>
+              <w:spacing w:after="0" w:line="240" w:lineRule="auto"/>
+              <w:textAlignment w:val="baseline"/>
+              <w:rPr>
+                <w:rFonts w:ascii="Times New Roman" w:eastAsia="Times New Roman" w:hAnsi="Times New Roman" w:cs="Times New Roman"/>
+                <w:sz w:val="24"/>
+                <w:szCs w:val="24"/>
+              </w:rPr>
+            </w:pPr>
+            <w:r>
+              <w:rPr>
+                <w:rFonts w:ascii="Calibri" w:eastAsia="Times New Roman" w:hAnsi="Calibri" w:cs="Calibri"/>
+              </w:rPr>
+              <w:t>The user must be able to request to see all the available timeslots in that specific store. </w:t>
+            </w:r>
+          </w:p>
+        </w:tc>
+      </w:tr>
+      <w:tr>
+        <w:tc>
+          <w:tcPr>
+            <w:tcW w:w="0" w:type="auto"/>
+            <w:tcBorders>
+              <w:top w:val="single" w:sz="6" w:space="0" w:color="909090"/>
+              <w:left w:val="single" w:sz="6" w:space="0" w:color="909090"/>
+              <w:bottom w:val="single" w:sz="6" w:space="0" w:color="909090"/>
+              <w:right w:val="single" w:sz="6" w:space="0" w:color="909090"/>
+            </w:tcBorders>
+            <w:shd w:val="clear" w:color="auto" w:fill="auto"/>
+            <w:tcMar>
+              <w:top w:w="45" w:type="dxa"/>
+              <w:left w:w="0" w:type="dxa"/>
+              <w:bottom w:w="45" w:type="dxa"/>
+              <w:right w:w="0" w:type="dxa"/>
+            </w:tcMar>
+            <w:hideMark/>
+          </w:tcPr>
+          <w:p>
+            <w:pPr>
+              <w:spacing w:after="0" w:line="240" w:lineRule="auto"/>
+              <w:textAlignment w:val="baseline"/>
+              <w:rPr>
+                <w:rFonts w:ascii="Times New Roman" w:eastAsia="Times New Roman" w:hAnsi="Times New Roman" w:cs="Times New Roman"/>
+                <w:sz w:val="24"/>
+                <w:szCs w:val="24"/>
+              </w:rPr>
+            </w:pPr>
+            <w:r>
+              <w:rPr>
+                <w:rFonts w:ascii="Calibri" w:eastAsia="Times New Roman" w:hAnsi="Calibri" w:cs="Calibri"/>
+              </w:rPr>
+              <w:t>R16 </w:t>
+            </w:r>
+          </w:p>
+        </w:tc>
+        <w:tc>
+          <w:tcPr>
+            <w:tcW w:w="0" w:type="auto"/>
+            <w:tcBorders>
+              <w:top w:val="single" w:sz="6" w:space="0" w:color="909090"/>
+              <w:left w:val="single" w:sz="6" w:space="0" w:color="909090"/>
+              <w:bottom w:val="single" w:sz="6" w:space="0" w:color="909090"/>
+              <w:right w:val="single" w:sz="6" w:space="0" w:color="909090"/>
+            </w:tcBorders>
+            <w:shd w:val="clear" w:color="auto" w:fill="auto"/>
+            <w:tcMar>
+              <w:top w:w="45" w:type="dxa"/>
+              <w:left w:w="0" w:type="dxa"/>
+              <w:bottom w:w="45" w:type="dxa"/>
+              <w:right w:w="0" w:type="dxa"/>
+            </w:tcMar>
+            <w:hideMark/>
+          </w:tcPr>
+          <w:p>
+            <w:pPr>
+              <w:spacing w:after="0" w:line="240" w:lineRule="auto"/>
+              <w:textAlignment w:val="baseline"/>
+              <w:rPr>
+                <w:rFonts w:ascii="Times New Roman" w:eastAsia="Times New Roman" w:hAnsi="Times New Roman" w:cs="Times New Roman"/>
+                <w:sz w:val="24"/>
+                <w:szCs w:val="24"/>
+              </w:rPr>
+            </w:pPr>
+            <w:r>
+              <w:rPr>
+                <w:rFonts w:ascii="Calibri" w:eastAsia="Times New Roman" w:hAnsi="Calibri" w:cs="Calibri"/>
+              </w:rPr>
+              <w:t>The system must be able to provide the user with the list of all available timeslots upon the request. </w:t>
+            </w:r>
+          </w:p>
+        </w:tc>
+      </w:tr>
+      <w:tr>
+        <w:tc>
+          <w:tcPr>
+            <w:tcW w:w="0" w:type="auto"/>
+            <w:tcBorders>
+              <w:top w:val="single" w:sz="6" w:space="0" w:color="909090"/>
+              <w:left w:val="single" w:sz="6" w:space="0" w:color="909090"/>
+              <w:bottom w:val="single" w:sz="6" w:space="0" w:color="909090"/>
+              <w:right w:val="single" w:sz="6" w:space="0" w:color="909090"/>
+            </w:tcBorders>
+            <w:shd w:val="clear" w:color="auto" w:fill="auto"/>
+            <w:tcMar>
+              <w:top w:w="45" w:type="dxa"/>
+              <w:left w:w="0" w:type="dxa"/>
+              <w:bottom w:w="45" w:type="dxa"/>
+              <w:right w:w="0" w:type="dxa"/>
+            </w:tcMar>
+            <w:hideMark/>
+          </w:tcPr>
+          <w:p>
+            <w:pPr>
+              <w:spacing w:after="0" w:line="240" w:lineRule="auto"/>
+              <w:textAlignment w:val="baseline"/>
+              <w:rPr>
+                <w:rFonts w:ascii="Times New Roman" w:eastAsia="Times New Roman" w:hAnsi="Times New Roman" w:cs="Times New Roman"/>
+                <w:sz w:val="24"/>
+                <w:szCs w:val="24"/>
+              </w:rPr>
+            </w:pPr>
+            <w:r>
+              <w:rPr>
+                <w:rFonts w:ascii="Calibri" w:eastAsia="Times New Roman" w:hAnsi="Calibri" w:cs="Calibri"/>
+              </w:rPr>
+              <w:t>R17 </w:t>
+            </w:r>
+          </w:p>
+        </w:tc>
+        <w:tc>
+          <w:tcPr>
+            <w:tcW w:w="0" w:type="auto"/>
+            <w:tcBorders>
+              <w:top w:val="single" w:sz="6" w:space="0" w:color="909090"/>
+              <w:left w:val="single" w:sz="6" w:space="0" w:color="909090"/>
+              <w:bottom w:val="single" w:sz="6" w:space="0" w:color="909090"/>
+              <w:right w:val="single" w:sz="6" w:space="0" w:color="909090"/>
+            </w:tcBorders>
+            <w:shd w:val="clear" w:color="auto" w:fill="auto"/>
+            <w:tcMar>
+              <w:top w:w="45" w:type="dxa"/>
+              <w:left w:w="0" w:type="dxa"/>
+              <w:bottom w:w="45" w:type="dxa"/>
+              <w:right w:w="0" w:type="dxa"/>
+            </w:tcMar>
+            <w:hideMark/>
+          </w:tcPr>
+          <w:p>
+            <w:pPr>
+              <w:spacing w:after="0" w:line="240" w:lineRule="auto"/>
+              <w:textAlignment w:val="baseline"/>
+              <w:rPr>
+                <w:rFonts w:ascii="Times New Roman" w:eastAsia="Times New Roman" w:hAnsi="Times New Roman" w:cs="Times New Roman"/>
+                <w:sz w:val="24"/>
+                <w:szCs w:val="24"/>
+              </w:rPr>
+            </w:pPr>
+            <w:r>
+              <w:rPr>
+                <w:rFonts w:ascii="Calibri" w:eastAsia="Times New Roman" w:hAnsi="Calibri" w:cs="Calibri"/>
+              </w:rPr>
+              <w:t>The user must be able to select a specific timeslot. </w:t>
+            </w:r>
+          </w:p>
+        </w:tc>
+      </w:tr>
+      <w:tr>
+        <w:tc>
+          <w:tcPr>
+            <w:tcW w:w="0" w:type="auto"/>
+            <w:tcBorders>
+              <w:top w:val="single" w:sz="6" w:space="0" w:color="909090"/>
+              <w:left w:val="single" w:sz="6" w:space="0" w:color="909090"/>
+              <w:bottom w:val="single" w:sz="6" w:space="0" w:color="909090"/>
+              <w:right w:val="single" w:sz="6" w:space="0" w:color="909090"/>
+            </w:tcBorders>
+            <w:shd w:val="clear" w:color="auto" w:fill="auto"/>
+            <w:tcMar>
+              <w:top w:w="45" w:type="dxa"/>
+              <w:left w:w="0" w:type="dxa"/>
+              <w:bottom w:w="45" w:type="dxa"/>
+              <w:right w:w="0" w:type="dxa"/>
+            </w:tcMar>
+            <w:hideMark/>
+          </w:tcPr>
+          <w:p>
+            <w:pPr>
+              <w:spacing w:after="0" w:line="240" w:lineRule="auto"/>
+              <w:textAlignment w:val="baseline"/>
+              <w:rPr>
+                <w:rFonts w:ascii="Times New Roman" w:eastAsia="Times New Roman" w:hAnsi="Times New Roman" w:cs="Times New Roman"/>
+                <w:sz w:val="24"/>
+                <w:szCs w:val="24"/>
+              </w:rPr>
+            </w:pPr>
+            <w:r>
+              <w:rPr>
+                <w:rFonts w:ascii="Calibri" w:eastAsia="Times New Roman" w:hAnsi="Calibri" w:cs="Calibri"/>
+              </w:rPr>
+              <w:t>R18 </w:t>
+            </w:r>
+          </w:p>
+        </w:tc>
+        <w:tc>
+          <w:tcPr>
+            <w:tcW w:w="0" w:type="auto"/>
+            <w:tcBorders>
+              <w:top w:val="single" w:sz="6" w:space="0" w:color="909090"/>
+              <w:left w:val="single" w:sz="6" w:space="0" w:color="909090"/>
+              <w:bottom w:val="single" w:sz="6" w:space="0" w:color="909090"/>
+              <w:right w:val="single" w:sz="6" w:space="0" w:color="909090"/>
+            </w:tcBorders>
+            <w:shd w:val="clear" w:color="auto" w:fill="auto"/>
+            <w:tcMar>
+              <w:top w:w="45" w:type="dxa"/>
+              <w:left w:w="0" w:type="dxa"/>
+              <w:bottom w:w="45" w:type="dxa"/>
+              <w:right w:w="0" w:type="dxa"/>
+            </w:tcMar>
+            <w:hideMark/>
+          </w:tcPr>
+          <w:p>
+            <w:pPr>
+              <w:spacing w:after="0" w:line="240" w:lineRule="auto"/>
+              <w:textAlignment w:val="baseline"/>
+              <w:rPr>
+                <w:rFonts w:ascii="Times New Roman" w:eastAsia="Times New Roman" w:hAnsi="Times New Roman" w:cs="Times New Roman"/>
+                <w:sz w:val="24"/>
+                <w:szCs w:val="24"/>
+              </w:rPr>
+            </w:pPr>
+            <w:r>
+              <w:rPr>
+                <w:rFonts w:ascii="Calibri" w:eastAsia="Times New Roman" w:hAnsi="Calibri" w:cs="Calibri"/>
+              </w:rPr>
+              <w:t>The user must be able to receive a confirmation of his timeslot reservation, along with a number and a ticket.  </w:t>
+            </w:r>
+          </w:p>
+        </w:tc>
+      </w:tr>
+      <w:tr>
+        <w:tc>
+          <w:tcPr>
+            <w:tcW w:w="0" w:type="auto"/>
+            <w:tcBorders>
+              <w:top w:val="single" w:sz="6" w:space="0" w:color="909090"/>
+              <w:left w:val="single" w:sz="6" w:space="0" w:color="909090"/>
+              <w:bottom w:val="single" w:sz="6" w:space="0" w:color="909090"/>
+              <w:right w:val="single" w:sz="6" w:space="0" w:color="909090"/>
+            </w:tcBorders>
+            <w:shd w:val="clear" w:color="auto" w:fill="auto"/>
+            <w:tcMar>
+              <w:top w:w="45" w:type="dxa"/>
+              <w:left w:w="0" w:type="dxa"/>
+              <w:bottom w:w="45" w:type="dxa"/>
+              <w:right w:w="0" w:type="dxa"/>
+            </w:tcMar>
+            <w:hideMark/>
+          </w:tcPr>
+          <w:p>
+            <w:pPr>
+              <w:spacing w:after="0" w:line="240" w:lineRule="auto"/>
+              <w:textAlignment w:val="baseline"/>
+              <w:rPr>
+                <w:rFonts w:ascii="Times New Roman" w:eastAsia="Times New Roman" w:hAnsi="Times New Roman" w:cs="Times New Roman"/>
+                <w:sz w:val="24"/>
+                <w:szCs w:val="24"/>
+              </w:rPr>
+            </w:pPr>
+            <w:r>
+              <w:rPr>
+                <w:rFonts w:ascii="Calibri" w:eastAsia="Times New Roman" w:hAnsi="Calibri" w:cs="Calibri"/>
+              </w:rPr>
+              <w:t>R19 </w:t>
+            </w:r>
+          </w:p>
+        </w:tc>
+        <w:tc>
+          <w:tcPr>
+            <w:tcW w:w="0" w:type="auto"/>
+            <w:tcBorders>
+              <w:top w:val="single" w:sz="6" w:space="0" w:color="909090"/>
+              <w:left w:val="single" w:sz="6" w:space="0" w:color="909090"/>
+              <w:bottom w:val="single" w:sz="6" w:space="0" w:color="909090"/>
+              <w:right w:val="single" w:sz="6" w:space="0" w:color="909090"/>
+            </w:tcBorders>
+            <w:shd w:val="clear" w:color="auto" w:fill="auto"/>
+            <w:tcMar>
+              <w:top w:w="45" w:type="dxa"/>
+              <w:left w:w="0" w:type="dxa"/>
+              <w:bottom w:w="45" w:type="dxa"/>
+              <w:right w:w="0" w:type="dxa"/>
+            </w:tcMar>
+            <w:hideMark/>
+          </w:tcPr>
+          <w:p>
+            <w:pPr>
+              <w:spacing w:after="0" w:line="240" w:lineRule="auto"/>
+              <w:textAlignment w:val="baseline"/>
+              <w:rPr>
+                <w:rFonts w:ascii="Times New Roman" w:eastAsia="Times New Roman" w:hAnsi="Times New Roman" w:cs="Times New Roman"/>
+                <w:sz w:val="24"/>
+                <w:szCs w:val="24"/>
+              </w:rPr>
+            </w:pPr>
+            <w:r>
+              <w:rPr>
+                <w:rFonts w:ascii="Calibri" w:eastAsia="Times New Roman" w:hAnsi="Calibri" w:cs="Calibri"/>
+              </w:rPr>
+              <w:t>Allow the user to be at most five minutes late for his reservation before cancelling his ticket. </w:t>
+            </w:r>
+          </w:p>
+        </w:tc>
+      </w:tr>
+      <w:tr>
+        <w:tc>
+          <w:tcPr>
+            <w:tcW w:w="0" w:type="auto"/>
+            <w:tcBorders>
+              <w:top w:val="single" w:sz="6" w:space="0" w:color="909090"/>
+              <w:left w:val="single" w:sz="6" w:space="0" w:color="909090"/>
+              <w:bottom w:val="single" w:sz="6" w:space="0" w:color="909090"/>
+              <w:right w:val="single" w:sz="6" w:space="0" w:color="909090"/>
+            </w:tcBorders>
+            <w:shd w:val="clear" w:color="auto" w:fill="auto"/>
+            <w:tcMar>
+              <w:top w:w="45" w:type="dxa"/>
+              <w:left w:w="0" w:type="dxa"/>
+              <w:bottom w:w="45" w:type="dxa"/>
+              <w:right w:w="0" w:type="dxa"/>
+            </w:tcMar>
+            <w:hideMark/>
+          </w:tcPr>
+          <w:p>
+            <w:pPr>
+              <w:spacing w:after="0" w:line="240" w:lineRule="auto"/>
+              <w:textAlignment w:val="baseline"/>
+              <w:rPr>
+                <w:rFonts w:ascii="Times New Roman" w:eastAsia="Times New Roman" w:hAnsi="Times New Roman" w:cs="Times New Roman"/>
+                <w:sz w:val="24"/>
+                <w:szCs w:val="24"/>
+              </w:rPr>
+            </w:pPr>
+            <w:r>
+              <w:rPr>
+                <w:rFonts w:ascii="Calibri" w:eastAsia="Times New Roman" w:hAnsi="Calibri" w:cs="Calibri"/>
+              </w:rPr>
+              <w:t>R20 </w:t>
+            </w:r>
+          </w:p>
+        </w:tc>
+        <w:tc>
+          <w:tcPr>
+            <w:tcW w:w="0" w:type="auto"/>
+            <w:tcBorders>
+              <w:top w:val="single" w:sz="6" w:space="0" w:color="909090"/>
+              <w:left w:val="single" w:sz="6" w:space="0" w:color="909090"/>
+              <w:bottom w:val="single" w:sz="6" w:space="0" w:color="909090"/>
+              <w:right w:val="single" w:sz="6" w:space="0" w:color="909090"/>
+            </w:tcBorders>
+            <w:shd w:val="clear" w:color="auto" w:fill="auto"/>
+            <w:tcMar>
+              <w:top w:w="45" w:type="dxa"/>
+              <w:left w:w="0" w:type="dxa"/>
+              <w:bottom w:w="45" w:type="dxa"/>
+              <w:right w:w="0" w:type="dxa"/>
+            </w:tcMar>
+            <w:hideMark/>
+          </w:tcPr>
+          <w:p>
+            <w:pPr>
+              <w:spacing w:after="0" w:line="240" w:lineRule="auto"/>
+              <w:textAlignment w:val="baseline"/>
+              <w:rPr>
+                <w:rFonts w:ascii="Times New Roman" w:eastAsia="Times New Roman" w:hAnsi="Times New Roman" w:cs="Times New Roman"/>
+                <w:sz w:val="24"/>
+                <w:szCs w:val="24"/>
+              </w:rPr>
+            </w:pPr>
+            <w:r>
+              <w:rPr>
+                <w:rFonts w:ascii="Calibri" w:eastAsia="Times New Roman" w:hAnsi="Calibri" w:cs="Calibri"/>
+              </w:rPr>
+              <w:t>The user must be able to specify expected duration of his visit to the store </w:t>
+            </w:r>
+          </w:p>
+        </w:tc>
+      </w:tr>
+    </w:tbl>
     <w:p>
       <w:pPr>
         <w:ind w:left="720"/>
@@ -3013,6 +6602,155 @@
 <file path=word/numbering.xml><?xml version="1.0" encoding="utf-8"?>
 <w:numbering xmlns:wpc="http://schemas.microsoft.com/office/word/2010/wordprocessingCanvas" xmlns:cx="http://schemas.microsoft.com/office/drawing/2014/chartex" xmlns:cx1="http://schemas.microsoft.com/office/drawing/2015/9/8/chartex" xmlns:cx2="http://schemas.microsoft.com/office/drawing/2015/10/21/chartex" xmlns:cx3="http://schemas.microsoft.com/office/drawing/2016/5/9/chartex" xmlns:cx4="http://schemas.microsoft.com/office/drawing/2016/5/10/chartex" xmlns:cx5="http://schemas.microsoft.com/office/drawing/2016/5/11/chartex" xmlns:cx6="http://schemas.microsoft.com/office/drawing/2016/5/12/chartex" xmlns:cx7="http://schemas.microsoft.com/office/drawing/2016/5/13/chartex" xmlns:cx8="http://schemas.microsoft.com/office/drawing/2016/5/14/chartex" xmlns:mc="http://schemas.openxmlformats.org/markup-compatibility/2006" xmlns:aink="http://schemas.microsoft.com/office/drawing/2016/ink" xmlns:am3d="http://schemas.microsoft.com/office/drawing/2017/model3d" xmlns:o="urn:schemas-microsoft-com:office:office" xmlns:r="http://schemas.openxmlformats.org/officeDocument/2006/relationships" xmlns:m="http://schemas.openxmlformats.org/officeDocument/2006/math" xmlns:v="urn:schemas-microsoft-com:vml" xmlns:wp14="http://schemas.microsoft.com/office/word/2010/wordprocessingDrawing" xmlns:wp="http://schemas.openxmlformats.org/drawingml/2006/wordprocessingDrawing" xmlns:w10="urn:schemas-microsoft-com:office:word" xmlns:w="http://schemas.openxmlformats.org/wordprocessingml/2006/main" xmlns:w14="http://schemas.microsoft.com/office/word/2010/wordml" xmlns:w15="http://schemas.microsoft.com/office/word/2012/wordml" xmlns:w16cex="http://schemas.microsoft.com/office/word/2018/wordml/cex" xmlns:w16cid="http://schemas.microsoft.com/office/word/2016/wordml/cid" xmlns:w16="http://schemas.microsoft.com/office/word/2018/wordml" xmlns:w16se="http://schemas.microsoft.com/office/word/2015/wordml/symex" xmlns:wpg="http://schemas.microsoft.com/office/word/2010/wordprocessingGroup" xmlns:wpi="http://schemas.microsoft.com/office/word/2010/wordprocessingInk" xmlns:wne="http://schemas.microsoft.com/office/word/2006/wordml" xmlns:wps="http://schemas.microsoft.com/office/word/2010/wordprocessingShape" mc:Ignorable="w14 w15 w16se w16cid w16 w16cex wp14">
   <w:abstractNum w:abstractNumId="0" w15:restartNumberingAfterBreak="0">
+    <w:nsid w:val="07D235F7"/>
+    <w:multiLevelType w:val="multilevel"/>
+    <w:tmpl w:val="2A2E7B18"/>
+    <w:lvl w:ilvl="0">
+      <w:start w:val="1"/>
+      <w:numFmt w:val="bullet"/>
+      <w:lvlText w:val=""/>
+      <w:lvlJc w:val="left"/>
+      <w:pPr>
+        <w:tabs>
+          <w:tab w:val="num" w:pos="720"/>
+        </w:tabs>
+        <w:ind w:left="720" w:hanging="360"/>
+      </w:pPr>
+      <w:rPr>
+        <w:rFonts w:ascii="Symbol" w:hAnsi="Symbol" w:hint="default"/>
+        <w:sz w:val="20"/>
+      </w:rPr>
+    </w:lvl>
+    <w:lvl w:ilvl="1">
+      <w:start w:val="1"/>
+      <w:numFmt w:val="bullet"/>
+      <w:lvlText w:val=""/>
+      <w:lvlJc w:val="left"/>
+      <w:pPr>
+        <w:tabs>
+          <w:tab w:val="num" w:pos="1440"/>
+        </w:tabs>
+        <w:ind w:left="1440" w:hanging="360"/>
+      </w:pPr>
+      <w:rPr>
+        <w:rFonts w:ascii="Wingdings" w:hAnsi="Wingdings" w:hint="default"/>
+        <w:sz w:val="20"/>
+      </w:rPr>
+    </w:lvl>
+    <w:lvl w:ilvl="2" w:tentative="1">
+      <w:start w:val="1"/>
+      <w:numFmt w:val="bullet"/>
+      <w:lvlText w:val=""/>
+      <w:lvlJc w:val="left"/>
+      <w:pPr>
+        <w:tabs>
+          <w:tab w:val="num" w:pos="2160"/>
+        </w:tabs>
+        <w:ind w:left="2160" w:hanging="360"/>
+      </w:pPr>
+      <w:rPr>
+        <w:rFonts w:ascii="Symbol" w:hAnsi="Symbol" w:hint="default"/>
+        <w:sz w:val="20"/>
+      </w:rPr>
+    </w:lvl>
+    <w:lvl w:ilvl="3" w:tentative="1">
+      <w:start w:val="1"/>
+      <w:numFmt w:val="bullet"/>
+      <w:lvlText w:val=""/>
+      <w:lvlJc w:val="left"/>
+      <w:pPr>
+        <w:tabs>
+          <w:tab w:val="num" w:pos="2880"/>
+        </w:tabs>
+        <w:ind w:left="2880" w:hanging="360"/>
+      </w:pPr>
+      <w:rPr>
+        <w:rFonts w:ascii="Symbol" w:hAnsi="Symbol" w:hint="default"/>
+        <w:sz w:val="20"/>
+      </w:rPr>
+    </w:lvl>
+    <w:lvl w:ilvl="4" w:tentative="1">
+      <w:start w:val="1"/>
+      <w:numFmt w:val="bullet"/>
+      <w:lvlText w:val=""/>
+      <w:lvlJc w:val="left"/>
+      <w:pPr>
+        <w:tabs>
+          <w:tab w:val="num" w:pos="3600"/>
+        </w:tabs>
+        <w:ind w:left="3600" w:hanging="360"/>
+      </w:pPr>
+      <w:rPr>
+        <w:rFonts w:ascii="Symbol" w:hAnsi="Symbol" w:hint="default"/>
+        <w:sz w:val="20"/>
+      </w:rPr>
+    </w:lvl>
+    <w:lvl w:ilvl="5" w:tentative="1">
+      <w:start w:val="1"/>
+      <w:numFmt w:val="bullet"/>
+      <w:lvlText w:val=""/>
+      <w:lvlJc w:val="left"/>
+      <w:pPr>
+        <w:tabs>
+          <w:tab w:val="num" w:pos="4320"/>
+        </w:tabs>
+        <w:ind w:left="4320" w:hanging="360"/>
+      </w:pPr>
+      <w:rPr>
+        <w:rFonts w:ascii="Symbol" w:hAnsi="Symbol" w:hint="default"/>
+        <w:sz w:val="20"/>
+      </w:rPr>
+    </w:lvl>
+    <w:lvl w:ilvl="6" w:tentative="1">
+      <w:start w:val="1"/>
+      <w:numFmt w:val="bullet"/>
+      <w:lvlText w:val=""/>
+      <w:lvlJc w:val="left"/>
+      <w:pPr>
+        <w:tabs>
+          <w:tab w:val="num" w:pos="5040"/>
+        </w:tabs>
+        <w:ind w:left="5040" w:hanging="360"/>
+      </w:pPr>
+      <w:rPr>
+        <w:rFonts w:ascii="Symbol" w:hAnsi="Symbol" w:hint="default"/>
+        <w:sz w:val="20"/>
+      </w:rPr>
+    </w:lvl>
+    <w:lvl w:ilvl="7" w:tentative="1">
+      <w:start w:val="1"/>
+      <w:numFmt w:val="bullet"/>
+      <w:lvlText w:val=""/>
+      <w:lvlJc w:val="left"/>
+      <w:pPr>
+        <w:tabs>
+          <w:tab w:val="num" w:pos="5760"/>
+        </w:tabs>
+        <w:ind w:left="5760" w:hanging="360"/>
+      </w:pPr>
+      <w:rPr>
+        <w:rFonts w:ascii="Symbol" w:hAnsi="Symbol" w:hint="default"/>
+        <w:sz w:val="20"/>
+      </w:rPr>
+    </w:lvl>
+    <w:lvl w:ilvl="8" w:tentative="1">
+      <w:start w:val="1"/>
+      <w:numFmt w:val="bullet"/>
+      <w:lvlText w:val=""/>
+      <w:lvlJc w:val="left"/>
+      <w:pPr>
+        <w:tabs>
+          <w:tab w:val="num" w:pos="6480"/>
+        </w:tabs>
+        <w:ind w:left="6480" w:hanging="360"/>
+      </w:pPr>
+      <w:rPr>
+        <w:rFonts w:ascii="Symbol" w:hAnsi="Symbol" w:hint="default"/>
+        <w:sz w:val="20"/>
+      </w:rPr>
+    </w:lvl>
+  </w:abstractNum>
+  <w:abstractNum w:abstractNumId="1" w15:restartNumberingAfterBreak="0">
     <w:nsid w:val="0AD6693A"/>
     <w:multiLevelType w:val="multilevel"/>
     <w:tmpl w:val="6B005FFA"/>
@@ -3125,7 +6863,305 @@
       </w:pPr>
     </w:lvl>
   </w:abstractNum>
-  <w:abstractNum w:abstractNumId="1" w15:restartNumberingAfterBreak="0">
+  <w:abstractNum w:abstractNumId="2" w15:restartNumberingAfterBreak="0">
+    <w:nsid w:val="14413893"/>
+    <w:multiLevelType w:val="multilevel"/>
+    <w:tmpl w:val="54BAE424"/>
+    <w:lvl w:ilvl="0">
+      <w:start w:val="1"/>
+      <w:numFmt w:val="bullet"/>
+      <w:lvlText w:val=""/>
+      <w:lvlJc w:val="left"/>
+      <w:pPr>
+        <w:tabs>
+          <w:tab w:val="num" w:pos="720"/>
+        </w:tabs>
+        <w:ind w:left="720" w:hanging="360"/>
+      </w:pPr>
+      <w:rPr>
+        <w:rFonts w:ascii="Symbol" w:hAnsi="Symbol" w:hint="default"/>
+        <w:sz w:val="20"/>
+      </w:rPr>
+    </w:lvl>
+    <w:lvl w:ilvl="1">
+      <w:start w:val="1"/>
+      <w:numFmt w:val="bullet"/>
+      <w:lvlText w:val=""/>
+      <w:lvlJc w:val="left"/>
+      <w:pPr>
+        <w:tabs>
+          <w:tab w:val="num" w:pos="1440"/>
+        </w:tabs>
+        <w:ind w:left="1440" w:hanging="360"/>
+      </w:pPr>
+      <w:rPr>
+        <w:rFonts w:ascii="Wingdings" w:hAnsi="Wingdings" w:hint="default"/>
+        <w:sz w:val="20"/>
+      </w:rPr>
+    </w:lvl>
+    <w:lvl w:ilvl="2" w:tentative="1">
+      <w:start w:val="1"/>
+      <w:numFmt w:val="bullet"/>
+      <w:lvlText w:val=""/>
+      <w:lvlJc w:val="left"/>
+      <w:pPr>
+        <w:tabs>
+          <w:tab w:val="num" w:pos="2160"/>
+        </w:tabs>
+        <w:ind w:left="2160" w:hanging="360"/>
+      </w:pPr>
+      <w:rPr>
+        <w:rFonts w:ascii="Symbol" w:hAnsi="Symbol" w:hint="default"/>
+        <w:sz w:val="20"/>
+      </w:rPr>
+    </w:lvl>
+    <w:lvl w:ilvl="3" w:tentative="1">
+      <w:start w:val="1"/>
+      <w:numFmt w:val="bullet"/>
+      <w:lvlText w:val=""/>
+      <w:lvlJc w:val="left"/>
+      <w:pPr>
+        <w:tabs>
+          <w:tab w:val="num" w:pos="2880"/>
+        </w:tabs>
+        <w:ind w:left="2880" w:hanging="360"/>
+      </w:pPr>
+      <w:rPr>
+        <w:rFonts w:ascii="Symbol" w:hAnsi="Symbol" w:hint="default"/>
+        <w:sz w:val="20"/>
+      </w:rPr>
+    </w:lvl>
+    <w:lvl w:ilvl="4" w:tentative="1">
+      <w:start w:val="1"/>
+      <w:numFmt w:val="bullet"/>
+      <w:lvlText w:val=""/>
+      <w:lvlJc w:val="left"/>
+      <w:pPr>
+        <w:tabs>
+          <w:tab w:val="num" w:pos="3600"/>
+        </w:tabs>
+        <w:ind w:left="3600" w:hanging="360"/>
+      </w:pPr>
+      <w:rPr>
+        <w:rFonts w:ascii="Symbol" w:hAnsi="Symbol" w:hint="default"/>
+        <w:sz w:val="20"/>
+      </w:rPr>
+    </w:lvl>
+    <w:lvl w:ilvl="5" w:tentative="1">
+      <w:start w:val="1"/>
+      <w:numFmt w:val="bullet"/>
+      <w:lvlText w:val=""/>
+      <w:lvlJc w:val="left"/>
+      <w:pPr>
+        <w:tabs>
+          <w:tab w:val="num" w:pos="4320"/>
+        </w:tabs>
+        <w:ind w:left="4320" w:hanging="360"/>
+      </w:pPr>
+      <w:rPr>
+        <w:rFonts w:ascii="Symbol" w:hAnsi="Symbol" w:hint="default"/>
+        <w:sz w:val="20"/>
+      </w:rPr>
+    </w:lvl>
+    <w:lvl w:ilvl="6" w:tentative="1">
+      <w:start w:val="1"/>
+      <w:numFmt w:val="bullet"/>
+      <w:lvlText w:val=""/>
+      <w:lvlJc w:val="left"/>
+      <w:pPr>
+        <w:tabs>
+          <w:tab w:val="num" w:pos="5040"/>
+        </w:tabs>
+        <w:ind w:left="5040" w:hanging="360"/>
+      </w:pPr>
+      <w:rPr>
+        <w:rFonts w:ascii="Symbol" w:hAnsi="Symbol" w:hint="default"/>
+        <w:sz w:val="20"/>
+      </w:rPr>
+    </w:lvl>
+    <w:lvl w:ilvl="7" w:tentative="1">
+      <w:start w:val="1"/>
+      <w:numFmt w:val="bullet"/>
+      <w:lvlText w:val=""/>
+      <w:lvlJc w:val="left"/>
+      <w:pPr>
+        <w:tabs>
+          <w:tab w:val="num" w:pos="5760"/>
+        </w:tabs>
+        <w:ind w:left="5760" w:hanging="360"/>
+      </w:pPr>
+      <w:rPr>
+        <w:rFonts w:ascii="Symbol" w:hAnsi="Symbol" w:hint="default"/>
+        <w:sz w:val="20"/>
+      </w:rPr>
+    </w:lvl>
+    <w:lvl w:ilvl="8" w:tentative="1">
+      <w:start w:val="1"/>
+      <w:numFmt w:val="bullet"/>
+      <w:lvlText w:val=""/>
+      <w:lvlJc w:val="left"/>
+      <w:pPr>
+        <w:tabs>
+          <w:tab w:val="num" w:pos="6480"/>
+        </w:tabs>
+        <w:ind w:left="6480" w:hanging="360"/>
+      </w:pPr>
+      <w:rPr>
+        <w:rFonts w:ascii="Symbol" w:hAnsi="Symbol" w:hint="default"/>
+        <w:sz w:val="20"/>
+      </w:rPr>
+    </w:lvl>
+  </w:abstractNum>
+  <w:abstractNum w:abstractNumId="3" w15:restartNumberingAfterBreak="0">
+    <w:nsid w:val="1ABE28E2"/>
+    <w:multiLevelType w:val="multilevel"/>
+    <w:tmpl w:val="3C8886B2"/>
+    <w:lvl w:ilvl="0">
+      <w:start w:val="1"/>
+      <w:numFmt w:val="bullet"/>
+      <w:lvlText w:val=""/>
+      <w:lvlJc w:val="left"/>
+      <w:pPr>
+        <w:tabs>
+          <w:tab w:val="num" w:pos="720"/>
+        </w:tabs>
+        <w:ind w:left="720" w:hanging="360"/>
+      </w:pPr>
+      <w:rPr>
+        <w:rFonts w:ascii="Symbol" w:hAnsi="Symbol" w:hint="default"/>
+        <w:sz w:val="20"/>
+      </w:rPr>
+    </w:lvl>
+    <w:lvl w:ilvl="1">
+      <w:start w:val="1"/>
+      <w:numFmt w:val="bullet"/>
+      <w:lvlText w:val=""/>
+      <w:lvlJc w:val="left"/>
+      <w:pPr>
+        <w:tabs>
+          <w:tab w:val="num" w:pos="1440"/>
+        </w:tabs>
+        <w:ind w:left="1440" w:hanging="360"/>
+      </w:pPr>
+      <w:rPr>
+        <w:rFonts w:ascii="Wingdings" w:hAnsi="Wingdings" w:hint="default"/>
+        <w:sz w:val="20"/>
+      </w:rPr>
+    </w:lvl>
+    <w:lvl w:ilvl="2" w:tentative="1">
+      <w:start w:val="1"/>
+      <w:numFmt w:val="bullet"/>
+      <w:lvlText w:val=""/>
+      <w:lvlJc w:val="left"/>
+      <w:pPr>
+        <w:tabs>
+          <w:tab w:val="num" w:pos="2160"/>
+        </w:tabs>
+        <w:ind w:left="2160" w:hanging="360"/>
+      </w:pPr>
+      <w:rPr>
+        <w:rFonts w:ascii="Symbol" w:hAnsi="Symbol" w:hint="default"/>
+        <w:sz w:val="20"/>
+      </w:rPr>
+    </w:lvl>
+    <w:lvl w:ilvl="3" w:tentative="1">
+      <w:start w:val="1"/>
+      <w:numFmt w:val="bullet"/>
+      <w:lvlText w:val=""/>
+      <w:lvlJc w:val="left"/>
+      <w:pPr>
+        <w:tabs>
+          <w:tab w:val="num" w:pos="2880"/>
+        </w:tabs>
+        <w:ind w:left="2880" w:hanging="360"/>
+      </w:pPr>
+      <w:rPr>
+        <w:rFonts w:ascii="Symbol" w:hAnsi="Symbol" w:hint="default"/>
+        <w:sz w:val="20"/>
+      </w:rPr>
+    </w:lvl>
+    <w:lvl w:ilvl="4" w:tentative="1">
+      <w:start w:val="1"/>
+      <w:numFmt w:val="bullet"/>
+      <w:lvlText w:val=""/>
+      <w:lvlJc w:val="left"/>
+      <w:pPr>
+        <w:tabs>
+          <w:tab w:val="num" w:pos="3600"/>
+        </w:tabs>
+        <w:ind w:left="3600" w:hanging="360"/>
+      </w:pPr>
+      <w:rPr>
+        <w:rFonts w:ascii="Symbol" w:hAnsi="Symbol" w:hint="default"/>
+        <w:sz w:val="20"/>
+      </w:rPr>
+    </w:lvl>
+    <w:lvl w:ilvl="5" w:tentative="1">
+      <w:start w:val="1"/>
+      <w:numFmt w:val="bullet"/>
+      <w:lvlText w:val=""/>
+      <w:lvlJc w:val="left"/>
+      <w:pPr>
+        <w:tabs>
+          <w:tab w:val="num" w:pos="4320"/>
+        </w:tabs>
+        <w:ind w:left="4320" w:hanging="360"/>
+      </w:pPr>
+      <w:rPr>
+        <w:rFonts w:ascii="Symbol" w:hAnsi="Symbol" w:hint="default"/>
+        <w:sz w:val="20"/>
+      </w:rPr>
+    </w:lvl>
+    <w:lvl w:ilvl="6" w:tentative="1">
+      <w:start w:val="1"/>
+      <w:numFmt w:val="bullet"/>
+      <w:lvlText w:val=""/>
+      <w:lvlJc w:val="left"/>
+      <w:pPr>
+        <w:tabs>
+          <w:tab w:val="num" w:pos="5040"/>
+        </w:tabs>
+        <w:ind w:left="5040" w:hanging="360"/>
+      </w:pPr>
+      <w:rPr>
+        <w:rFonts w:ascii="Symbol" w:hAnsi="Symbol" w:hint="default"/>
+        <w:sz w:val="20"/>
+      </w:rPr>
+    </w:lvl>
+    <w:lvl w:ilvl="7" w:tentative="1">
+      <w:start w:val="1"/>
+      <w:numFmt w:val="bullet"/>
+      <w:lvlText w:val=""/>
+      <w:lvlJc w:val="left"/>
+      <w:pPr>
+        <w:tabs>
+          <w:tab w:val="num" w:pos="5760"/>
+        </w:tabs>
+        <w:ind w:left="5760" w:hanging="360"/>
+      </w:pPr>
+      <w:rPr>
+        <w:rFonts w:ascii="Symbol" w:hAnsi="Symbol" w:hint="default"/>
+        <w:sz w:val="20"/>
+      </w:rPr>
+    </w:lvl>
+    <w:lvl w:ilvl="8" w:tentative="1">
+      <w:start w:val="1"/>
+      <w:numFmt w:val="bullet"/>
+      <w:lvlText w:val=""/>
+      <w:lvlJc w:val="left"/>
+      <w:pPr>
+        <w:tabs>
+          <w:tab w:val="num" w:pos="6480"/>
+        </w:tabs>
+        <w:ind w:left="6480" w:hanging="360"/>
+      </w:pPr>
+      <w:rPr>
+        <w:rFonts w:ascii="Symbol" w:hAnsi="Symbol" w:hint="default"/>
+        <w:sz w:val="20"/>
+      </w:rPr>
+    </w:lvl>
+  </w:abstractNum>
+  <w:abstractNum w:abstractNumId="4" w15:restartNumberingAfterBreak="0">
     <w:nsid w:val="3EBF73D5"/>
     <w:multiLevelType w:val="multilevel"/>
     <w:tmpl w:val="F6DAB236"/>
@@ -3238,7 +7274,7 @@
       </w:pPr>
     </w:lvl>
   </w:abstractNum>
-  <w:abstractNum w:abstractNumId="2" w15:restartNumberingAfterBreak="0">
+  <w:abstractNum w:abstractNumId="5" w15:restartNumberingAfterBreak="0">
     <w:nsid w:val="3F61283C"/>
     <w:multiLevelType w:val="multilevel"/>
     <w:tmpl w:val="7DD014C4"/>
@@ -3351,7 +7387,454 @@
       </w:pPr>
     </w:lvl>
   </w:abstractNum>
-  <w:abstractNum w:abstractNumId="3" w15:restartNumberingAfterBreak="0">
+  <w:abstractNum w:abstractNumId="6" w15:restartNumberingAfterBreak="0">
+    <w:nsid w:val="515B6460"/>
+    <w:multiLevelType w:val="multilevel"/>
+    <w:tmpl w:val="E6922CF8"/>
+    <w:lvl w:ilvl="0">
+      <w:start w:val="1"/>
+      <w:numFmt w:val="bullet"/>
+      <w:lvlText w:val=""/>
+      <w:lvlJc w:val="left"/>
+      <w:pPr>
+        <w:tabs>
+          <w:tab w:val="num" w:pos="720"/>
+        </w:tabs>
+        <w:ind w:left="720" w:hanging="360"/>
+      </w:pPr>
+      <w:rPr>
+        <w:rFonts w:ascii="Symbol" w:hAnsi="Symbol" w:hint="default"/>
+        <w:sz w:val="20"/>
+      </w:rPr>
+    </w:lvl>
+    <w:lvl w:ilvl="1">
+      <w:start w:val="1"/>
+      <w:numFmt w:val="bullet"/>
+      <w:lvlText w:val=""/>
+      <w:lvlJc w:val="left"/>
+      <w:pPr>
+        <w:tabs>
+          <w:tab w:val="num" w:pos="1440"/>
+        </w:tabs>
+        <w:ind w:left="1440" w:hanging="360"/>
+      </w:pPr>
+      <w:rPr>
+        <w:rFonts w:ascii="Wingdings" w:hAnsi="Wingdings" w:hint="default"/>
+        <w:sz w:val="20"/>
+      </w:rPr>
+    </w:lvl>
+    <w:lvl w:ilvl="2" w:tentative="1">
+      <w:start w:val="1"/>
+      <w:numFmt w:val="bullet"/>
+      <w:lvlText w:val=""/>
+      <w:lvlJc w:val="left"/>
+      <w:pPr>
+        <w:tabs>
+          <w:tab w:val="num" w:pos="2160"/>
+        </w:tabs>
+        <w:ind w:left="2160" w:hanging="360"/>
+      </w:pPr>
+      <w:rPr>
+        <w:rFonts w:ascii="Symbol" w:hAnsi="Symbol" w:hint="default"/>
+        <w:sz w:val="20"/>
+      </w:rPr>
+    </w:lvl>
+    <w:lvl w:ilvl="3" w:tentative="1">
+      <w:start w:val="1"/>
+      <w:numFmt w:val="bullet"/>
+      <w:lvlText w:val=""/>
+      <w:lvlJc w:val="left"/>
+      <w:pPr>
+        <w:tabs>
+          <w:tab w:val="num" w:pos="2880"/>
+        </w:tabs>
+        <w:ind w:left="2880" w:hanging="360"/>
+      </w:pPr>
+      <w:rPr>
+        <w:rFonts w:ascii="Symbol" w:hAnsi="Symbol" w:hint="default"/>
+        <w:sz w:val="20"/>
+      </w:rPr>
+    </w:lvl>
+    <w:lvl w:ilvl="4" w:tentative="1">
+      <w:start w:val="1"/>
+      <w:numFmt w:val="bullet"/>
+      <w:lvlText w:val=""/>
+      <w:lvlJc w:val="left"/>
+      <w:pPr>
+        <w:tabs>
+          <w:tab w:val="num" w:pos="3600"/>
+        </w:tabs>
+        <w:ind w:left="3600" w:hanging="360"/>
+      </w:pPr>
+      <w:rPr>
+        <w:rFonts w:ascii="Symbol" w:hAnsi="Symbol" w:hint="default"/>
+        <w:sz w:val="20"/>
+      </w:rPr>
+    </w:lvl>
+    <w:lvl w:ilvl="5" w:tentative="1">
+      <w:start w:val="1"/>
+      <w:numFmt w:val="bullet"/>
+      <w:lvlText w:val=""/>
+      <w:lvlJc w:val="left"/>
+      <w:pPr>
+        <w:tabs>
+          <w:tab w:val="num" w:pos="4320"/>
+        </w:tabs>
+        <w:ind w:left="4320" w:hanging="360"/>
+      </w:pPr>
+      <w:rPr>
+        <w:rFonts w:ascii="Symbol" w:hAnsi="Symbol" w:hint="default"/>
+        <w:sz w:val="20"/>
+      </w:rPr>
+    </w:lvl>
+    <w:lvl w:ilvl="6" w:tentative="1">
+      <w:start w:val="1"/>
+      <w:numFmt w:val="bullet"/>
+      <w:lvlText w:val=""/>
+      <w:lvlJc w:val="left"/>
+      <w:pPr>
+        <w:tabs>
+          <w:tab w:val="num" w:pos="5040"/>
+        </w:tabs>
+        <w:ind w:left="5040" w:hanging="360"/>
+      </w:pPr>
+      <w:rPr>
+        <w:rFonts w:ascii="Symbol" w:hAnsi="Symbol" w:hint="default"/>
+        <w:sz w:val="20"/>
+      </w:rPr>
+    </w:lvl>
+    <w:lvl w:ilvl="7" w:tentative="1">
+      <w:start w:val="1"/>
+      <w:numFmt w:val="bullet"/>
+      <w:lvlText w:val=""/>
+      <w:lvlJc w:val="left"/>
+      <w:pPr>
+        <w:tabs>
+          <w:tab w:val="num" w:pos="5760"/>
+        </w:tabs>
+        <w:ind w:left="5760" w:hanging="360"/>
+      </w:pPr>
+      <w:rPr>
+        <w:rFonts w:ascii="Symbol" w:hAnsi="Symbol" w:hint="default"/>
+        <w:sz w:val="20"/>
+      </w:rPr>
+    </w:lvl>
+    <w:lvl w:ilvl="8" w:tentative="1">
+      <w:start w:val="1"/>
+      <w:numFmt w:val="bullet"/>
+      <w:lvlText w:val=""/>
+      <w:lvlJc w:val="left"/>
+      <w:pPr>
+        <w:tabs>
+          <w:tab w:val="num" w:pos="6480"/>
+        </w:tabs>
+        <w:ind w:left="6480" w:hanging="360"/>
+      </w:pPr>
+      <w:rPr>
+        <w:rFonts w:ascii="Symbol" w:hAnsi="Symbol" w:hint="default"/>
+        <w:sz w:val="20"/>
+      </w:rPr>
+    </w:lvl>
+  </w:abstractNum>
+  <w:abstractNum w:abstractNumId="7" w15:restartNumberingAfterBreak="0">
+    <w:nsid w:val="5E454B28"/>
+    <w:multiLevelType w:val="multilevel"/>
+    <w:tmpl w:val="F0D81BE2"/>
+    <w:lvl w:ilvl="0">
+      <w:start w:val="1"/>
+      <w:numFmt w:val="bullet"/>
+      <w:lvlText w:val=""/>
+      <w:lvlJc w:val="left"/>
+      <w:pPr>
+        <w:tabs>
+          <w:tab w:val="num" w:pos="720"/>
+        </w:tabs>
+        <w:ind w:left="720" w:hanging="360"/>
+      </w:pPr>
+      <w:rPr>
+        <w:rFonts w:ascii="Symbol" w:hAnsi="Symbol" w:hint="default"/>
+        <w:sz w:val="20"/>
+      </w:rPr>
+    </w:lvl>
+    <w:lvl w:ilvl="1" w:tentative="1">
+      <w:start w:val="1"/>
+      <w:numFmt w:val="bullet"/>
+      <w:lvlText w:val=""/>
+      <w:lvlJc w:val="left"/>
+      <w:pPr>
+        <w:tabs>
+          <w:tab w:val="num" w:pos="1440"/>
+        </w:tabs>
+        <w:ind w:left="1440" w:hanging="360"/>
+      </w:pPr>
+      <w:rPr>
+        <w:rFonts w:ascii="Symbol" w:hAnsi="Symbol" w:hint="default"/>
+        <w:sz w:val="20"/>
+      </w:rPr>
+    </w:lvl>
+    <w:lvl w:ilvl="2" w:tentative="1">
+      <w:start w:val="1"/>
+      <w:numFmt w:val="bullet"/>
+      <w:lvlText w:val=""/>
+      <w:lvlJc w:val="left"/>
+      <w:pPr>
+        <w:tabs>
+          <w:tab w:val="num" w:pos="2160"/>
+        </w:tabs>
+        <w:ind w:left="2160" w:hanging="360"/>
+      </w:pPr>
+      <w:rPr>
+        <w:rFonts w:ascii="Symbol" w:hAnsi="Symbol" w:hint="default"/>
+        <w:sz w:val="20"/>
+      </w:rPr>
+    </w:lvl>
+    <w:lvl w:ilvl="3" w:tentative="1">
+      <w:start w:val="1"/>
+      <w:numFmt w:val="bullet"/>
+      <w:lvlText w:val=""/>
+      <w:lvlJc w:val="left"/>
+      <w:pPr>
+        <w:tabs>
+          <w:tab w:val="num" w:pos="2880"/>
+        </w:tabs>
+        <w:ind w:left="2880" w:hanging="360"/>
+      </w:pPr>
+      <w:rPr>
+        <w:rFonts w:ascii="Symbol" w:hAnsi="Symbol" w:hint="default"/>
+        <w:sz w:val="20"/>
+      </w:rPr>
+    </w:lvl>
+    <w:lvl w:ilvl="4" w:tentative="1">
+      <w:start w:val="1"/>
+      <w:numFmt w:val="bullet"/>
+      <w:lvlText w:val=""/>
+      <w:lvlJc w:val="left"/>
+      <w:pPr>
+        <w:tabs>
+          <w:tab w:val="num" w:pos="3600"/>
+        </w:tabs>
+        <w:ind w:left="3600" w:hanging="360"/>
+      </w:pPr>
+      <w:rPr>
+        <w:rFonts w:ascii="Symbol" w:hAnsi="Symbol" w:hint="default"/>
+        <w:sz w:val="20"/>
+      </w:rPr>
+    </w:lvl>
+    <w:lvl w:ilvl="5" w:tentative="1">
+      <w:start w:val="1"/>
+      <w:numFmt w:val="bullet"/>
+      <w:lvlText w:val=""/>
+      <w:lvlJc w:val="left"/>
+      <w:pPr>
+        <w:tabs>
+          <w:tab w:val="num" w:pos="4320"/>
+        </w:tabs>
+        <w:ind w:left="4320" w:hanging="360"/>
+      </w:pPr>
+      <w:rPr>
+        <w:rFonts w:ascii="Symbol" w:hAnsi="Symbol" w:hint="default"/>
+        <w:sz w:val="20"/>
+      </w:rPr>
+    </w:lvl>
+    <w:lvl w:ilvl="6" w:tentative="1">
+      <w:start w:val="1"/>
+      <w:numFmt w:val="bullet"/>
+      <w:lvlText w:val=""/>
+      <w:lvlJc w:val="left"/>
+      <w:pPr>
+        <w:tabs>
+          <w:tab w:val="num" w:pos="5040"/>
+        </w:tabs>
+        <w:ind w:left="5040" w:hanging="360"/>
+      </w:pPr>
+      <w:rPr>
+        <w:rFonts w:ascii="Symbol" w:hAnsi="Symbol" w:hint="default"/>
+        <w:sz w:val="20"/>
+      </w:rPr>
+    </w:lvl>
+    <w:lvl w:ilvl="7" w:tentative="1">
+      <w:start w:val="1"/>
+      <w:numFmt w:val="bullet"/>
+      <w:lvlText w:val=""/>
+      <w:lvlJc w:val="left"/>
+      <w:pPr>
+        <w:tabs>
+          <w:tab w:val="num" w:pos="5760"/>
+        </w:tabs>
+        <w:ind w:left="5760" w:hanging="360"/>
+      </w:pPr>
+      <w:rPr>
+        <w:rFonts w:ascii="Symbol" w:hAnsi="Symbol" w:hint="default"/>
+        <w:sz w:val="20"/>
+      </w:rPr>
+    </w:lvl>
+    <w:lvl w:ilvl="8" w:tentative="1">
+      <w:start w:val="1"/>
+      <w:numFmt w:val="bullet"/>
+      <w:lvlText w:val=""/>
+      <w:lvlJc w:val="left"/>
+      <w:pPr>
+        <w:tabs>
+          <w:tab w:val="num" w:pos="6480"/>
+        </w:tabs>
+        <w:ind w:left="6480" w:hanging="360"/>
+      </w:pPr>
+      <w:rPr>
+        <w:rFonts w:ascii="Symbol" w:hAnsi="Symbol" w:hint="default"/>
+        <w:sz w:val="20"/>
+      </w:rPr>
+    </w:lvl>
+  </w:abstractNum>
+  <w:abstractNum w:abstractNumId="8" w15:restartNumberingAfterBreak="0">
+    <w:nsid w:val="759C2623"/>
+    <w:multiLevelType w:val="multilevel"/>
+    <w:tmpl w:val="7004B972"/>
+    <w:lvl w:ilvl="0">
+      <w:start w:val="1"/>
+      <w:numFmt w:val="bullet"/>
+      <w:lvlText w:val=""/>
+      <w:lvlJc w:val="left"/>
+      <w:pPr>
+        <w:tabs>
+          <w:tab w:val="num" w:pos="720"/>
+        </w:tabs>
+        <w:ind w:left="720" w:hanging="360"/>
+      </w:pPr>
+      <w:rPr>
+        <w:rFonts w:ascii="Symbol" w:hAnsi="Symbol" w:hint="default"/>
+        <w:sz w:val="20"/>
+      </w:rPr>
+    </w:lvl>
+    <w:lvl w:ilvl="1">
+      <w:start w:val="1"/>
+      <w:numFmt w:val="bullet"/>
+      <w:lvlText w:val=""/>
+      <w:lvlJc w:val="left"/>
+      <w:pPr>
+        <w:tabs>
+          <w:tab w:val="num" w:pos="1440"/>
+        </w:tabs>
+        <w:ind w:left="1440" w:hanging="360"/>
+      </w:pPr>
+      <w:rPr>
+        <w:rFonts w:ascii="Wingdings" w:hAnsi="Wingdings" w:hint="default"/>
+        <w:sz w:val="20"/>
+      </w:rPr>
+    </w:lvl>
+    <w:lvl w:ilvl="2" w:tentative="1">
+      <w:start w:val="1"/>
+      <w:numFmt w:val="bullet"/>
+      <w:lvlText w:val=""/>
+      <w:lvlJc w:val="left"/>
+      <w:pPr>
+        <w:tabs>
+          <w:tab w:val="num" w:pos="2160"/>
+        </w:tabs>
+        <w:ind w:left="2160" w:hanging="360"/>
+      </w:pPr>
+      <w:rPr>
+        <w:rFonts w:ascii="Symbol" w:hAnsi="Symbol" w:hint="default"/>
+        <w:sz w:val="20"/>
+      </w:rPr>
+    </w:lvl>
+    <w:lvl w:ilvl="3" w:tentative="1">
+      <w:start w:val="1"/>
+      <w:numFmt w:val="bullet"/>
+      <w:lvlText w:val=""/>
+      <w:lvlJc w:val="left"/>
+      <w:pPr>
+        <w:tabs>
+          <w:tab w:val="num" w:pos="2880"/>
+        </w:tabs>
+        <w:ind w:left="2880" w:hanging="360"/>
+      </w:pPr>
+      <w:rPr>
+        <w:rFonts w:ascii="Symbol" w:hAnsi="Symbol" w:hint="default"/>
+        <w:sz w:val="20"/>
+      </w:rPr>
+    </w:lvl>
+    <w:lvl w:ilvl="4" w:tentative="1">
+      <w:start w:val="1"/>
+      <w:numFmt w:val="bullet"/>
+      <w:lvlText w:val=""/>
+      <w:lvlJc w:val="left"/>
+      <w:pPr>
+        <w:tabs>
+          <w:tab w:val="num" w:pos="3600"/>
+        </w:tabs>
+        <w:ind w:left="3600" w:hanging="360"/>
+      </w:pPr>
+      <w:rPr>
+        <w:rFonts w:ascii="Symbol" w:hAnsi="Symbol" w:hint="default"/>
+        <w:sz w:val="20"/>
+      </w:rPr>
+    </w:lvl>
+    <w:lvl w:ilvl="5" w:tentative="1">
+      <w:start w:val="1"/>
+      <w:numFmt w:val="bullet"/>
+      <w:lvlText w:val=""/>
+      <w:lvlJc w:val="left"/>
+      <w:pPr>
+        <w:tabs>
+          <w:tab w:val="num" w:pos="4320"/>
+        </w:tabs>
+        <w:ind w:left="4320" w:hanging="360"/>
+      </w:pPr>
+      <w:rPr>
+        <w:rFonts w:ascii="Symbol" w:hAnsi="Symbol" w:hint="default"/>
+        <w:sz w:val="20"/>
+      </w:rPr>
+    </w:lvl>
+    <w:lvl w:ilvl="6" w:tentative="1">
+      <w:start w:val="1"/>
+      <w:numFmt w:val="bullet"/>
+      <w:lvlText w:val=""/>
+      <w:lvlJc w:val="left"/>
+      <w:pPr>
+        <w:tabs>
+          <w:tab w:val="num" w:pos="5040"/>
+        </w:tabs>
+        <w:ind w:left="5040" w:hanging="360"/>
+      </w:pPr>
+      <w:rPr>
+        <w:rFonts w:ascii="Symbol" w:hAnsi="Symbol" w:hint="default"/>
+        <w:sz w:val="20"/>
+      </w:rPr>
+    </w:lvl>
+    <w:lvl w:ilvl="7" w:tentative="1">
+      <w:start w:val="1"/>
+      <w:numFmt w:val="bullet"/>
+      <w:lvlText w:val=""/>
+      <w:lvlJc w:val="left"/>
+      <w:pPr>
+        <w:tabs>
+          <w:tab w:val="num" w:pos="5760"/>
+        </w:tabs>
+        <w:ind w:left="5760" w:hanging="360"/>
+      </w:pPr>
+      <w:rPr>
+        <w:rFonts w:ascii="Symbol" w:hAnsi="Symbol" w:hint="default"/>
+        <w:sz w:val="20"/>
+      </w:rPr>
+    </w:lvl>
+    <w:lvl w:ilvl="8" w:tentative="1">
+      <w:start w:val="1"/>
+      <w:numFmt w:val="bullet"/>
+      <w:lvlText w:val=""/>
+      <w:lvlJc w:val="left"/>
+      <w:pPr>
+        <w:tabs>
+          <w:tab w:val="num" w:pos="6480"/>
+        </w:tabs>
+        <w:ind w:left="6480" w:hanging="360"/>
+      </w:pPr>
+      <w:rPr>
+        <w:rFonts w:ascii="Symbol" w:hAnsi="Symbol" w:hint="default"/>
+        <w:sz w:val="20"/>
+      </w:rPr>
+    </w:lvl>
+  </w:abstractNum>
+  <w:abstractNum w:abstractNumId="9" w15:restartNumberingAfterBreak="0">
     <w:nsid w:val="77497EBF"/>
     <w:multiLevelType w:val="multilevel"/>
     <w:tmpl w:val="7E449698"/>
@@ -3367,7 +7850,7 @@
         <w:ind w:left="720" w:hanging="360"/>
       </w:pPr>
     </w:lvl>
-    <w:lvl w:ilvl="1" w:tentative="1">
+    <w:lvl w:ilvl="1">
       <w:start w:val="1"/>
       <w:numFmt w:val="decimal"/>
       <w:lvlText w:val="%2."/>
@@ -3465,16 +7948,34 @@
     </w:lvl>
   </w:abstractNum>
   <w:num w:numId="1">
+    <w:abstractNumId w:val="4"/>
+  </w:num>
+  <w:num w:numId="2">
+    <w:abstractNumId w:val="9"/>
+  </w:num>
+  <w:num w:numId="3">
+    <w:abstractNumId w:val="5"/>
+  </w:num>
+  <w:num w:numId="4">
     <w:abstractNumId w:val="1"/>
   </w:num>
-  <w:num w:numId="2">
-    <w:abstractNumId w:val="3"/>
+  <w:num w:numId="5">
+    <w:abstractNumId w:val="6"/>
   </w:num>
-  <w:num w:numId="3">
+  <w:num w:numId="6">
+    <w:abstractNumId w:val="8"/>
+  </w:num>
+  <w:num w:numId="7">
+    <w:abstractNumId w:val="0"/>
+  </w:num>
+  <w:num w:numId="8">
     <w:abstractNumId w:val="2"/>
   </w:num>
-  <w:num w:numId="4">
-    <w:abstractNumId w:val="0"/>
+  <w:num w:numId="9">
+    <w:abstractNumId w:val="7"/>
+  </w:num>
+  <w:num w:numId="10">
+    <w:abstractNumId w:val="3"/>
   </w:num>
 </w:numbering>
 </file>

</xml_diff>